<commit_message>
HW2 Update before submission
</commit_message>
<xml_diff>
--- a/HW/HW2/HW2.docx
+++ b/HW/HW2/HW2.docx
@@ -1,6 +1,6 @@
 
 <file path=word/document.xml><?xml version="1.0" encoding="utf-8"?>
-<w:document xmlns:wpc="http://schemas.microsoft.com/office/word/2010/wordprocessingCanvas" xmlns:cx="http://schemas.microsoft.com/office/drawing/2014/chartex" xmlns:cx1="http://schemas.microsoft.com/office/drawing/2015/9/8/chartex" xmlns:cx2="http://schemas.microsoft.com/office/drawing/2015/10/21/chartex" xmlns:cx3="http://schemas.microsoft.com/office/drawing/2016/5/9/chartex" xmlns:cx4="http://schemas.microsoft.com/office/drawing/2016/5/10/chartex" xmlns:cx5="http://schemas.microsoft.com/office/drawing/2016/5/11/chartex" xmlns:cx6="http://schemas.microsoft.com/office/drawing/2016/5/12/chartex" xmlns:cx7="http://schemas.microsoft.com/office/drawing/2016/5/13/chartex" xmlns:cx8="http://schemas.microsoft.com/office/drawing/2016/5/14/chartex" xmlns:mc="http://schemas.openxmlformats.org/markup-compatibility/2006" xmlns:aink="http://schemas.microsoft.com/office/drawing/2016/ink" xmlns:am3d="http://schemas.microsoft.com/office/drawing/2017/model3d" xmlns:o="urn:schemas-microsoft-com:office:office" xmlns:r="http://schemas.openxmlformats.org/officeDocument/2006/relationships" xmlns:m="http://schemas.openxmlformats.org/officeDocument/2006/math" xmlns:v="urn:schemas-microsoft-com:vml" xmlns:wp14="http://schemas.microsoft.com/office/word/2010/wordprocessingDrawing" xmlns:wp="http://schemas.openxmlformats.org/drawingml/2006/wordprocessingDrawing" xmlns:w10="urn:schemas-microsoft-com:office:word" xmlns:w="http://schemas.openxmlformats.org/wordprocessingml/2006/main" xmlns:w14="http://schemas.microsoft.com/office/word/2010/wordml" xmlns:w15="http://schemas.microsoft.com/office/word/2012/wordml" xmlns:w16cid="http://schemas.microsoft.com/office/word/2016/wordml/cid" xmlns:w16se="http://schemas.microsoft.com/office/word/2015/wordml/symex" xmlns:wpg="http://schemas.microsoft.com/office/word/2010/wordprocessingGroup" xmlns:wpi="http://schemas.microsoft.com/office/word/2010/wordprocessingInk" xmlns:wne="http://schemas.microsoft.com/office/word/2006/wordml" xmlns:wps="http://schemas.microsoft.com/office/word/2010/wordprocessingShape" mc:Ignorable="w14 w15 w16se w16cid wp14">
+<w:document xmlns:wpc="http://schemas.microsoft.com/office/word/2010/wordprocessingCanvas" xmlns:cx="http://schemas.microsoft.com/office/drawing/2014/chartex" xmlns:cx1="http://schemas.microsoft.com/office/drawing/2015/9/8/chartex" xmlns:cx2="http://schemas.microsoft.com/office/drawing/2015/10/21/chartex" xmlns:cx3="http://schemas.microsoft.com/office/drawing/2016/5/9/chartex" xmlns:cx4="http://schemas.microsoft.com/office/drawing/2016/5/10/chartex" xmlns:cx5="http://schemas.microsoft.com/office/drawing/2016/5/11/chartex" xmlns:cx6="http://schemas.microsoft.com/office/drawing/2016/5/12/chartex" xmlns:cx7="http://schemas.microsoft.com/office/drawing/2016/5/13/chartex" xmlns:cx8="http://schemas.microsoft.com/office/drawing/2016/5/14/chartex" xmlns:mc="http://schemas.openxmlformats.org/markup-compatibility/2006" xmlns:aink="http://schemas.microsoft.com/office/drawing/2016/ink" xmlns:am3d="http://schemas.microsoft.com/office/drawing/2017/model3d" xmlns:o="urn:schemas-microsoft-com:office:office" xmlns:r="http://schemas.openxmlformats.org/officeDocument/2006/relationships" xmlns:m="http://schemas.openxmlformats.org/officeDocument/2006/math" xmlns:v="urn:schemas-microsoft-com:vml" xmlns:wp14="http://schemas.microsoft.com/office/word/2010/wordprocessingDrawing" xmlns:wp="http://schemas.openxmlformats.org/drawingml/2006/wordprocessingDrawing" xmlns:w10="urn:schemas-microsoft-com:office:word" xmlns:w="http://schemas.openxmlformats.org/wordprocessingml/2006/main" xmlns:w14="http://schemas.microsoft.com/office/word/2010/wordml" xmlns:w15="http://schemas.microsoft.com/office/word/2012/wordml" xmlns:w16cex="http://schemas.microsoft.com/office/word/2018/wordml/cex" xmlns:w16cid="http://schemas.microsoft.com/office/word/2016/wordml/cid" xmlns:w16="http://schemas.microsoft.com/office/word/2018/wordml" xmlns:w16sdtdh="http://schemas.microsoft.com/office/word/2020/wordml/sdtdatahash" xmlns:w16se="http://schemas.microsoft.com/office/word/2015/wordml/symex" xmlns:wpg="http://schemas.microsoft.com/office/word/2010/wordprocessingGroup" xmlns:wpi="http://schemas.microsoft.com/office/word/2010/wordprocessingInk" xmlns:wne="http://schemas.microsoft.com/office/word/2006/wordml" xmlns:wps="http://schemas.microsoft.com/office/word/2010/wordprocessingShape" mc:Ignorable="w14 w15 w16se w16cid w16 w16cex w16sdtdh wp14">
   <w:body>
     <w:bookmarkStart w:id="0" w:name="_Hlk64752898" w:displacedByCustomXml="next"/>
     <w:bookmarkEnd w:id="0" w:displacedByCustomXml="next"/>
@@ -30,7 +30,7 @@
       <w:sdtContent>
         <w:p>
           <w:pPr>
-            <w:pStyle w:val="a3"/>
+            <w:pStyle w:val="Subtitle"/>
             <w:spacing w:before="240"/>
             <w:jc w:val="center"/>
             <w:rPr>
@@ -56,7 +56,7 @@
               <w:lang w:bidi="ar-SA"/>
             </w:rPr>
             <w:drawing>
-              <wp:inline distT="0" distB="0" distL="0" distR="0" wp14:anchorId="1E1D2D73" wp14:editId="606550A5">
+              <wp:inline distT="0" distB="0" distL="0" distR="0" wp14:anchorId="54D211E0" wp14:editId="1A049046">
                 <wp:extent cx="1876425" cy="1876425"/>
                 <wp:effectExtent l="0" t="0" r="0" b="0"/>
                 <wp:docPr id="2" name="גרפיקה 2"/>
@@ -108,16 +108,19 @@
         </w:p>
         <w:p>
           <w:pPr>
-            <w:pStyle w:val="a5"/>
+            <w:pStyle w:val="Title"/>
             <w:jc w:val="center"/>
           </w:pPr>
           <w:r>
-            <w:t>HW1</w:t>
+            <w:t>HW</w:t>
+          </w:r>
+          <w:r>
+            <w:t>2</w:t>
           </w:r>
         </w:p>
         <w:p>
           <w:pPr>
-            <w:pStyle w:val="a3"/>
+            <w:pStyle w:val="Subtitle"/>
             <w:jc w:val="center"/>
             <w:rPr>
               <w:b/>
@@ -129,7 +132,7 @@
         </w:p>
         <w:p>
           <w:pPr>
-            <w:pStyle w:val="a3"/>
+            <w:pStyle w:val="Subtitle"/>
             <w:jc w:val="center"/>
             <w:rPr>
               <w:b/>
@@ -148,7 +151,7 @@
         </w:p>
         <w:p>
           <w:pPr>
-            <w:pStyle w:val="a3"/>
+            <w:pStyle w:val="Subtitle"/>
             <w:jc w:val="center"/>
             <w:rPr>
               <w:sz w:val="32"/>
@@ -189,7 +192,7 @@
         </w:p>
         <w:tbl>
           <w:tblPr>
-            <w:tblStyle w:val="a7"/>
+            <w:tblStyle w:val="TableGrid"/>
             <w:tblW w:w="0" w:type="auto"/>
             <w:tblLook w:val="04A0" w:firstRow="1" w:lastRow="0" w:firstColumn="1" w:lastColumn="0" w:noHBand="0" w:noVBand="1"/>
           </w:tblPr>
@@ -205,7 +208,7 @@
               </w:tcPr>
               <w:p>
                 <w:pPr>
-                  <w:pStyle w:val="a3"/>
+                  <w:pStyle w:val="Subtitle"/>
                 </w:pPr>
                 <w:r>
                   <w:t>Alon Spinner</w:t>
@@ -218,7 +221,7 @@
               </w:tcPr>
               <w:p>
                 <w:pPr>
-                  <w:pStyle w:val="a3"/>
+                  <w:pStyle w:val="Subtitle"/>
                   <w:jc w:val="center"/>
                 </w:pPr>
                 <w:r>
@@ -232,7 +235,7 @@
               </w:tcPr>
               <w:p>
                 <w:pPr>
-                  <w:pStyle w:val="a3"/>
+                  <w:pStyle w:val="Subtitle"/>
                 </w:pPr>
                 <w:r>
                   <w:t>alonspinner@gmail.com</w:t>
@@ -247,7 +250,7 @@
               </w:tcPr>
               <w:p>
                 <w:pPr>
-                  <w:pStyle w:val="a3"/>
+                  <w:pStyle w:val="Subtitle"/>
                   <w:rPr>
                     <w:rtl/>
                   </w:rPr>
@@ -263,7 +266,7 @@
               </w:tcPr>
               <w:p>
                 <w:pPr>
-                  <w:pStyle w:val="a3"/>
+                  <w:pStyle w:val="Subtitle"/>
                   <w:jc w:val="center"/>
                 </w:pPr>
                 <w:r>
@@ -277,7 +280,7 @@
               </w:tcPr>
               <w:p>
                 <w:pPr>
-                  <w:pStyle w:val="a3"/>
+                  <w:pStyle w:val="Subtitle"/>
                 </w:pPr>
                 <w:r>
                   <w:t>sherhazan@campus.technion.ac.il</w:t>
@@ -339,7 +342,7 @@
             <w:rPr>
               <w:noProof/>
             </w:rPr>
-            <w:t>November 18, 2021</w:t>
+            <w:t>November 24, 2021</w:t>
           </w:r>
           <w:r>
             <w:fldChar w:fldCharType="end"/>
@@ -349,7 +352,7 @@
     </w:sdt>
     <w:p>
       <w:pPr>
-        <w:pStyle w:val="1"/>
+        <w:pStyle w:val="Heading1"/>
         <w:bidi w:val="0"/>
       </w:pPr>
       <w:r>
@@ -370,7 +373,7 @@
     </w:p>
     <w:p>
       <w:pPr>
-        <w:pStyle w:val="2"/>
+        <w:pStyle w:val="Heading2"/>
         <w:bidi w:val="0"/>
       </w:pPr>
       <w:r>
@@ -3599,25 +3602,7 @@
             <w:rPr>
               <w:rFonts w:ascii="Cambria Math" w:eastAsiaTheme="minorEastAsia" w:hAnsi="Cambria Math"/>
             </w:rPr>
-            <m:t xml:space="preserve">since </m:t>
-          </m:r>
-          <m:r>
-            <w:rPr>
-              <w:rFonts w:ascii="Cambria Math" w:eastAsiaTheme="minorEastAsia" w:hAnsi="Cambria Math"/>
-            </w:rPr>
-            <m:t>Σ is symmetric</m:t>
-          </m:r>
-          <m:r>
-            <w:rPr>
-              <w:rFonts w:ascii="Cambria Math" w:eastAsiaTheme="minorEastAsia" w:hAnsi="Cambria Math"/>
-            </w:rPr>
-            <m:t>,</m:t>
-          </m:r>
-          <m:r>
-            <w:rPr>
-              <w:rFonts w:ascii="Cambria Math" w:eastAsiaTheme="minorEastAsia" w:hAnsi="Cambria Math"/>
-            </w:rPr>
-            <m:t xml:space="preserve"> </m:t>
+            <m:t xml:space="preserve">since Σ is symmetric, </m:t>
           </m:r>
           <m:sSup>
             <m:sSupPr>
@@ -3681,13 +3666,7 @@
             <w:rPr>
               <w:rFonts w:ascii="Cambria Math" w:eastAsiaTheme="minorEastAsia" w:hAnsi="Cambria Math"/>
             </w:rPr>
-            <m:t xml:space="preserve">=Λ so Λ </m:t>
-          </m:r>
-          <m:r>
-            <w:rPr>
-              <w:rFonts w:ascii="Cambria Math" w:eastAsiaTheme="minorEastAsia" w:hAnsi="Cambria Math"/>
-            </w:rPr>
-            <m:t>,</m:t>
+            <m:t>=Λ so Λ ,</m:t>
           </m:r>
           <m:sSup>
             <m:sSupPr>
@@ -3719,13 +3698,7 @@
             <w:rPr>
               <w:rFonts w:ascii="Cambria Math" w:eastAsiaTheme="minorEastAsia" w:hAnsi="Cambria Math"/>
             </w:rPr>
-            <m:t xml:space="preserve"> is symmetric</m:t>
-          </m:r>
-          <m:r>
-            <w:rPr>
-              <w:rFonts w:ascii="Cambria Math" w:eastAsiaTheme="minorEastAsia" w:hAnsi="Cambria Math"/>
-            </w:rPr>
-            <m:t>.</m:t>
+            <m:t xml:space="preserve"> are  symmetric.</m:t>
           </m:r>
         </m:oMath>
       </m:oMathPara>
@@ -5730,7 +5703,7 @@
     </w:p>
     <w:p>
       <w:pPr>
-        <w:pStyle w:val="2"/>
+        <w:pStyle w:val="Heading2"/>
         <w:bidi w:val="0"/>
         <w:spacing w:before="0"/>
       </w:pPr>
@@ -5978,7 +5951,7 @@
     </w:p>
     <w:p>
       <w:pPr>
-        <w:pStyle w:val="3"/>
+        <w:pStyle w:val="Heading3"/>
         <w:numPr>
           <w:ilvl w:val="0"/>
           <w:numId w:val="2"/>
@@ -6799,7 +6772,7 @@
     </w:p>
     <w:p>
       <w:pPr>
-        <w:pStyle w:val="3"/>
+        <w:pStyle w:val="Heading3"/>
         <w:numPr>
           <w:ilvl w:val="0"/>
           <w:numId w:val="2"/>
@@ -7224,7 +7197,7 @@
     </w:p>
     <w:p>
       <w:pPr>
-        <w:pStyle w:val="3"/>
+        <w:pStyle w:val="Heading3"/>
         <w:numPr>
           <w:ilvl w:val="0"/>
           <w:numId w:val="2"/>
@@ -7232,7 +7205,7 @@
         <w:bidi w:val="0"/>
       </w:pPr>
       <w:r>
-        <w:t xml:space="preserve">Derive expressions for the a posteriori mean </w:t>
+        <w:t xml:space="preserve">Derive expressions for the posteriori mean </w:t>
       </w:r>
       <m:oMath>
         <m:sSub>
@@ -7470,288 +7443,13 @@
         </m:oMathParaPr>
         <m:oMath>
           <m:r>
-            <w:rPr>
-              <w:rFonts w:ascii="Cambria Math" w:eastAsiaTheme="majorEastAsia" w:hAnsi="Cambria Math" w:cstheme="majorBidi"/>
-            </w:rPr>
-            <m:t>J</m:t>
-          </m:r>
-          <m:d>
-            <m:dPr>
-              <m:ctrlPr>
-                <w:rPr>
-                  <w:rFonts w:ascii="Cambria Math" w:eastAsiaTheme="majorEastAsia" w:hAnsi="Cambria Math" w:cstheme="majorBidi"/>
-                  <w:i/>
-                </w:rPr>
-              </m:ctrlPr>
-            </m:dPr>
-            <m:e>
-              <m:r>
-                <w:rPr>
-                  <w:rFonts w:ascii="Cambria Math" w:eastAsiaTheme="majorEastAsia" w:hAnsi="Cambria Math" w:cstheme="majorBidi"/>
-                </w:rPr>
-                <m:t>x</m:t>
-              </m:r>
-            </m:e>
-          </m:d>
-          <m:r>
-            <w:rPr>
-              <w:rFonts w:ascii="Cambria Math" w:eastAsiaTheme="majorEastAsia" w:hAnsi="Cambria Math" w:cstheme="majorBidi"/>
-            </w:rPr>
-            <m:t>=</m:t>
-          </m:r>
-          <m:sSubSup>
-            <m:sSubSupPr>
-              <m:ctrlPr>
-                <w:rPr>
-                  <w:rFonts w:ascii="Cambria Math" w:hAnsi="Cambria Math"/>
-                  <w:i/>
-                </w:rPr>
-              </m:ctrlPr>
-            </m:sSubSupPr>
-            <m:e>
-              <m:d>
-                <m:dPr>
-                  <m:begChr m:val="|"/>
-                  <m:endChr m:val="|"/>
-                  <m:ctrlPr>
-                    <w:rPr>
-                      <w:rFonts w:ascii="Cambria Math" w:hAnsi="Cambria Math"/>
-                      <w:i/>
-                    </w:rPr>
-                  </m:ctrlPr>
-                </m:dPr>
-                <m:e>
-                  <m:d>
-                    <m:dPr>
-                      <m:begChr m:val="|"/>
-                      <m:endChr m:val="|"/>
-                      <m:ctrlPr>
-                        <w:rPr>
-                          <w:rFonts w:ascii="Cambria Math" w:hAnsi="Cambria Math"/>
-                          <w:i/>
-                        </w:rPr>
-                      </m:ctrlPr>
-                    </m:dPr>
-                    <m:e>
-                      <m:r>
-                        <w:rPr>
-                          <w:rFonts w:ascii="Cambria Math" w:hAnsi="Cambria Math"/>
-                        </w:rPr>
-                        <m:t>x-</m:t>
-                      </m:r>
-                      <m:sSub>
-                        <m:sSubPr>
-                          <m:ctrlPr>
-                            <w:rPr>
-                              <w:rFonts w:ascii="Cambria Math" w:hAnsi="Cambria Math"/>
-                              <w:i/>
-                            </w:rPr>
-                          </m:ctrlPr>
-                        </m:sSubPr>
-                        <m:e>
-                          <m:acc>
-                            <m:accPr>
-                              <m:ctrlPr>
-                                <w:rPr>
-                                  <w:rFonts w:ascii="Cambria Math" w:hAnsi="Cambria Math"/>
-                                  <w:i/>
-                                </w:rPr>
-                              </m:ctrlPr>
-                            </m:accPr>
-                            <m:e>
-                              <m:r>
-                                <w:rPr>
-                                  <w:rFonts w:ascii="Cambria Math" w:hAnsi="Cambria Math"/>
-                                </w:rPr>
-                                <m:t>x</m:t>
-                              </m:r>
-                            </m:e>
-                          </m:acc>
-                        </m:e>
-                        <m:sub>
-                          <m:r>
-                            <w:rPr>
-                              <w:rFonts w:ascii="Cambria Math" w:hAnsi="Cambria Math"/>
-                            </w:rPr>
-                            <m:t>0</m:t>
-                          </m:r>
-                        </m:sub>
-                      </m:sSub>
-                    </m:e>
-                  </m:d>
-                </m:e>
-              </m:d>
-              <m:ctrlPr>
-                <w:rPr>
-                  <w:rFonts w:ascii="Cambria Math" w:hAnsi="Cambria Math"/>
-                </w:rPr>
-              </m:ctrlPr>
-            </m:e>
-            <m:sub>
-              <m:sSub>
-                <m:sSubPr>
-                  <m:ctrlPr>
-                    <w:rPr>
-                      <w:rFonts w:ascii="Cambria Math" w:hAnsi="Cambria Math"/>
-                      <w:i/>
-                    </w:rPr>
-                  </m:ctrlPr>
-                </m:sSubPr>
-                <m:e>
-                  <m:r>
-                    <m:rPr>
-                      <m:sty m:val="p"/>
-                    </m:rPr>
-                    <w:rPr>
-                      <w:rFonts w:ascii="Cambria Math" w:hAnsi="Cambria Math"/>
-                    </w:rPr>
-                    <m:t>Σ</m:t>
-                  </m:r>
-                  <m:ctrlPr>
-                    <w:rPr>
-                      <w:rFonts w:ascii="Cambria Math" w:hAnsi="Cambria Math"/>
-                    </w:rPr>
-                  </m:ctrlPr>
-                </m:e>
-                <m:sub>
-                  <m:r>
-                    <w:rPr>
-                      <w:rFonts w:ascii="Cambria Math" w:hAnsi="Cambria Math"/>
-                    </w:rPr>
-                    <m:t>0</m:t>
-                  </m:r>
-                </m:sub>
-              </m:sSub>
-            </m:sub>
-            <m:sup>
-              <m:r>
-                <w:rPr>
-                  <w:rFonts w:ascii="Cambria Math" w:hAnsi="Cambria Math"/>
-                </w:rPr>
-                <m:t>2</m:t>
-              </m:r>
-            </m:sup>
-          </m:sSubSup>
-          <m:r>
-            <w:rPr>
-              <w:rFonts w:ascii="Cambria Math" w:hAnsi="Cambria Math"/>
-            </w:rPr>
-            <m:t>+</m:t>
-          </m:r>
-          <m:sSubSup>
-            <m:sSubSupPr>
-              <m:ctrlPr>
-                <w:rPr>
-                  <w:rFonts w:ascii="Cambria Math" w:hAnsi="Cambria Math"/>
-                  <w:i/>
-                </w:rPr>
-              </m:ctrlPr>
-            </m:sSubSupPr>
-            <m:e>
-              <m:d>
-                <m:dPr>
-                  <m:begChr m:val="|"/>
-                  <m:endChr m:val="|"/>
-                  <m:ctrlPr>
-                    <w:rPr>
-                      <w:rFonts w:ascii="Cambria Math" w:hAnsi="Cambria Math"/>
-                      <w:i/>
-                    </w:rPr>
-                  </m:ctrlPr>
-                </m:dPr>
-                <m:e>
-                  <m:d>
-                    <m:dPr>
-                      <m:begChr m:val="|"/>
-                      <m:endChr m:val="|"/>
-                      <m:ctrlPr>
-                        <w:rPr>
-                          <w:rFonts w:ascii="Cambria Math" w:hAnsi="Cambria Math"/>
-                          <w:i/>
-                        </w:rPr>
-                      </m:ctrlPr>
-                    </m:dPr>
-                    <m:e>
-                      <m:r>
-                        <w:rPr>
-                          <w:rFonts w:ascii="Cambria Math" w:hAnsi="Cambria Math"/>
-                        </w:rPr>
-                        <m:t>z-h</m:t>
-                      </m:r>
-                      <m:d>
-                        <m:dPr>
-                          <m:ctrlPr>
-                            <w:rPr>
-                              <w:rFonts w:ascii="Cambria Math" w:hAnsi="Cambria Math"/>
-                              <w:i/>
-                            </w:rPr>
-                          </m:ctrlPr>
-                        </m:dPr>
-                        <m:e>
-                          <m:r>
-                            <w:rPr>
-                              <w:rFonts w:ascii="Cambria Math" w:hAnsi="Cambria Math"/>
-                            </w:rPr>
-                            <m:t>x</m:t>
-                          </m:r>
-                        </m:e>
-                      </m:d>
-                    </m:e>
-                  </m:d>
-                </m:e>
-              </m:d>
-            </m:e>
-            <m:sub>
-              <m:sSub>
-                <m:sSubPr>
-                  <m:ctrlPr>
-                    <w:rPr>
-                      <w:rFonts w:ascii="Cambria Math" w:hAnsi="Cambria Math"/>
-                      <w:i/>
-                    </w:rPr>
-                  </m:ctrlPr>
-                </m:sSubPr>
-                <m:e>
-                  <m:r>
-                    <m:rPr>
-                      <m:sty m:val="p"/>
-                    </m:rPr>
-                    <w:rPr>
-                      <w:rFonts w:ascii="Cambria Math" w:hAnsi="Cambria Math"/>
-                    </w:rPr>
-                    <m:t>Σ</m:t>
-                  </m:r>
-                  <m:ctrlPr>
-                    <w:rPr>
-                      <w:rFonts w:ascii="Cambria Math" w:hAnsi="Cambria Math"/>
-                    </w:rPr>
-                  </m:ctrlPr>
-                </m:e>
-                <m:sub>
-                  <m:r>
-                    <w:rPr>
-                      <w:rFonts w:ascii="Cambria Math" w:hAnsi="Cambria Math"/>
-                    </w:rPr>
-                    <m:t>v</m:t>
-                  </m:r>
-                </m:sub>
-              </m:sSub>
-            </m:sub>
-            <m:sup>
-              <m:r>
-                <w:rPr>
-                  <w:rFonts w:ascii="Cambria Math" w:hAnsi="Cambria Math"/>
-                </w:rPr>
-                <m:t>2</m:t>
-              </m:r>
-            </m:sup>
-          </m:sSubSup>
-          <m:r>
             <m:rPr>
               <m:sty m:val="p"/>
             </m:rPr>
             <w:rPr>
               <w:rFonts w:ascii="Cambria Math" w:hAnsi="Cambria Math"/>
+              <w:sz w:val="20"/>
+              <w:szCs w:val="20"/>
             </w:rPr>
             <w:br/>
           </m:r>
@@ -8000,17 +7698,964 @@
               </m:func>
             </m:e>
           </m:d>
+        </m:oMath>
+      </m:oMathPara>
+    </w:p>
+    <w:p>
+      <w:pPr>
+        <w:bidi w:val="0"/>
+        <w:rPr>
+          <w:rFonts w:asciiTheme="majorHAnsi" w:eastAsiaTheme="majorEastAsia" w:hAnsiTheme="majorHAnsi" w:cstheme="majorBidi"/>
+        </w:rPr>
+      </w:pPr>
+      <m:oMathPara>
+        <m:oMathParaPr>
+          <m:jc m:val="center"/>
+        </m:oMathParaPr>
+        <m:oMath>
+          <m:r>
+            <w:rPr>
+              <w:rFonts w:ascii="Cambria Math" w:eastAsiaTheme="majorEastAsia" w:hAnsi="Cambria Math" w:cstheme="majorBidi"/>
+            </w:rPr>
+            <m:t>Plugging in values, we notice that:</m:t>
+          </m:r>
+        </m:oMath>
+      </m:oMathPara>
+    </w:p>
+    <w:p>
+      <w:pPr>
+        <w:bidi w:val="0"/>
+        <w:rPr>
+          <w:rFonts w:asciiTheme="majorHAnsi" w:eastAsiaTheme="majorEastAsia" w:hAnsiTheme="majorHAnsi" w:cstheme="majorBidi"/>
+          <w:sz w:val="20"/>
+          <w:szCs w:val="20"/>
+        </w:rPr>
+      </w:pPr>
+      <m:oMathPara>
+        <m:oMath>
           <m:r>
             <w:rPr>
               <w:rFonts w:ascii="Cambria Math" w:hAnsi="Cambria Math"/>
+              <w:sz w:val="20"/>
+              <w:szCs w:val="20"/>
+            </w:rPr>
+            <m:t>ηp</m:t>
+          </m:r>
+          <m:d>
+            <m:dPr>
+              <m:ctrlPr>
+                <w:rPr>
+                  <w:rFonts w:ascii="Cambria Math" w:hAnsi="Cambria Math"/>
+                  <w:i/>
+                  <w:sz w:val="20"/>
+                  <w:szCs w:val="20"/>
+                </w:rPr>
+              </m:ctrlPr>
+            </m:dPr>
+            <m:e>
+              <m:r>
+                <w:rPr>
+                  <w:rFonts w:ascii="Cambria Math" w:hAnsi="Cambria Math"/>
+                  <w:sz w:val="20"/>
+                  <w:szCs w:val="20"/>
+                </w:rPr>
+                <m:t>x</m:t>
+              </m:r>
+            </m:e>
+          </m:d>
+          <m:r>
+            <w:rPr>
+              <w:rFonts w:ascii="Cambria Math" w:hAnsi="Cambria Math"/>
+              <w:sz w:val="20"/>
+              <w:szCs w:val="20"/>
+            </w:rPr>
+            <m:t>p</m:t>
+          </m:r>
+          <m:d>
+            <m:dPr>
+              <m:ctrlPr>
+                <w:rPr>
+                  <w:rFonts w:ascii="Cambria Math" w:hAnsi="Cambria Math"/>
+                  <w:i/>
+                  <w:sz w:val="20"/>
+                  <w:szCs w:val="20"/>
+                </w:rPr>
+              </m:ctrlPr>
+            </m:dPr>
+            <m:e>
+              <m:sSub>
+                <m:sSubPr>
+                  <m:ctrlPr>
+                    <w:rPr>
+                      <w:rFonts w:ascii="Cambria Math" w:hAnsi="Cambria Math"/>
+                      <w:i/>
+                      <w:sz w:val="20"/>
+                      <w:szCs w:val="20"/>
+                    </w:rPr>
+                  </m:ctrlPr>
+                </m:sSubPr>
+                <m:e>
+                  <m:r>
+                    <w:rPr>
+                      <w:rFonts w:ascii="Cambria Math" w:hAnsi="Cambria Math"/>
+                      <w:sz w:val="20"/>
+                      <w:szCs w:val="20"/>
+                    </w:rPr>
+                    <m:t>z</m:t>
+                  </m:r>
+                </m:e>
+                <m:sub>
+                  <m:r>
+                    <w:rPr>
+                      <w:rFonts w:ascii="Cambria Math" w:hAnsi="Cambria Math"/>
+                      <w:sz w:val="20"/>
+                      <w:szCs w:val="20"/>
+                    </w:rPr>
+                    <m:t>1</m:t>
+                  </m:r>
+                </m:sub>
+              </m:sSub>
+            </m:e>
+            <m:e>
+              <m:r>
+                <w:rPr>
+                  <w:rFonts w:ascii="Cambria Math" w:hAnsi="Cambria Math"/>
+                  <w:sz w:val="20"/>
+                  <w:szCs w:val="20"/>
+                </w:rPr>
+                <m:t>x</m:t>
+              </m:r>
+            </m:e>
+          </m:d>
+          <m:r>
+            <w:rPr>
+              <w:rFonts w:ascii="Cambria Math" w:eastAsiaTheme="majorEastAsia" w:hAnsi="Cambria Math" w:cstheme="majorBidi"/>
+              <w:sz w:val="20"/>
+              <w:szCs w:val="20"/>
             </w:rPr>
             <m:t>=</m:t>
+          </m:r>
+          <m:r>
+            <w:rPr>
+              <w:rFonts w:ascii="Cambria Math" w:hAnsi="Cambria Math"/>
+              <w:sz w:val="20"/>
+              <w:szCs w:val="20"/>
+            </w:rPr>
+            <m:t>η</m:t>
+          </m:r>
+          <m:f>
+            <m:fPr>
+              <m:ctrlPr>
+                <w:rPr>
+                  <w:rFonts w:ascii="Cambria Math" w:eastAsiaTheme="majorEastAsia" w:hAnsi="Cambria Math" w:cstheme="majorBidi"/>
+                  <w:i/>
+                  <w:sz w:val="20"/>
+                  <w:szCs w:val="20"/>
+                </w:rPr>
+              </m:ctrlPr>
+            </m:fPr>
+            <m:num>
+              <m:func>
+                <m:funcPr>
+                  <m:ctrlPr>
+                    <w:rPr>
+                      <w:rFonts w:ascii="Cambria Math" w:eastAsiaTheme="minorEastAsia" w:hAnsi="Cambria Math"/>
+                      <w:i/>
+                      <w:sz w:val="20"/>
+                      <w:szCs w:val="20"/>
+                    </w:rPr>
+                  </m:ctrlPr>
+                </m:funcPr>
+                <m:fName>
+                  <m:r>
+                    <m:rPr>
+                      <m:sty m:val="p"/>
+                    </m:rPr>
+                    <w:rPr>
+                      <w:rFonts w:ascii="Cambria Math" w:eastAsiaTheme="minorEastAsia" w:hAnsi="Cambria Math"/>
+                      <w:sz w:val="20"/>
+                      <w:szCs w:val="20"/>
+                    </w:rPr>
+                    <m:t>exp</m:t>
+                  </m:r>
+                </m:fName>
+                <m:e>
+                  <m:d>
+                    <m:dPr>
+                      <m:ctrlPr>
+                        <w:rPr>
+                          <w:rFonts w:ascii="Cambria Math" w:eastAsiaTheme="minorEastAsia" w:hAnsi="Cambria Math"/>
+                          <w:i/>
+                          <w:sz w:val="20"/>
+                          <w:szCs w:val="20"/>
+                        </w:rPr>
+                      </m:ctrlPr>
+                    </m:dPr>
+                    <m:e>
+                      <m:r>
+                        <w:rPr>
+                          <w:rFonts w:ascii="Cambria Math" w:eastAsiaTheme="minorEastAsia" w:hAnsi="Cambria Math"/>
+                          <w:sz w:val="20"/>
+                          <w:szCs w:val="20"/>
+                        </w:rPr>
+                        <m:t>-</m:t>
+                      </m:r>
+                      <m:f>
+                        <m:fPr>
+                          <m:ctrlPr>
+                            <w:rPr>
+                              <w:rFonts w:ascii="Cambria Math" w:eastAsiaTheme="minorEastAsia" w:hAnsi="Cambria Math"/>
+                              <w:i/>
+                              <w:sz w:val="20"/>
+                              <w:szCs w:val="20"/>
+                            </w:rPr>
+                          </m:ctrlPr>
+                        </m:fPr>
+                        <m:num>
+                          <m:r>
+                            <w:rPr>
+                              <w:rFonts w:ascii="Cambria Math" w:eastAsiaTheme="minorEastAsia" w:hAnsi="Cambria Math"/>
+                              <w:sz w:val="20"/>
+                              <w:szCs w:val="20"/>
+                            </w:rPr>
+                            <m:t>1</m:t>
+                          </m:r>
+                        </m:num>
+                        <m:den>
+                          <m:r>
+                            <w:rPr>
+                              <w:rFonts w:ascii="Cambria Math" w:eastAsiaTheme="minorEastAsia" w:hAnsi="Cambria Math"/>
+                              <w:sz w:val="20"/>
+                              <w:szCs w:val="20"/>
+                            </w:rPr>
+                            <m:t>2</m:t>
+                          </m:r>
+                        </m:den>
+                      </m:f>
+                      <m:sSup>
+                        <m:sSupPr>
+                          <m:ctrlPr>
+                            <w:rPr>
+                              <w:rFonts w:ascii="Cambria Math" w:eastAsiaTheme="minorEastAsia" w:hAnsi="Cambria Math"/>
+                              <w:i/>
+                              <w:sz w:val="20"/>
+                              <w:szCs w:val="20"/>
+                            </w:rPr>
+                          </m:ctrlPr>
+                        </m:sSupPr>
+                        <m:e>
+                          <m:d>
+                            <m:dPr>
+                              <m:ctrlPr>
+                                <w:rPr>
+                                  <w:rFonts w:ascii="Cambria Math" w:eastAsiaTheme="minorEastAsia" w:hAnsi="Cambria Math"/>
+                                  <w:i/>
+                                  <w:sz w:val="20"/>
+                                  <w:szCs w:val="20"/>
+                                </w:rPr>
+                              </m:ctrlPr>
+                            </m:dPr>
+                            <m:e>
+                              <m:r>
+                                <w:rPr>
+                                  <w:rFonts w:ascii="Cambria Math" w:eastAsiaTheme="minorEastAsia" w:hAnsi="Cambria Math"/>
+                                  <w:sz w:val="20"/>
+                                  <w:szCs w:val="20"/>
+                                </w:rPr>
+                                <m:t>x-</m:t>
+                              </m:r>
+                              <m:sSub>
+                                <m:sSubPr>
+                                  <m:ctrlPr>
+                                    <w:rPr>
+                                      <w:rFonts w:ascii="Cambria Math" w:eastAsiaTheme="minorEastAsia" w:hAnsi="Cambria Math"/>
+                                      <w:i/>
+                                      <w:sz w:val="20"/>
+                                      <w:szCs w:val="20"/>
+                                    </w:rPr>
+                                  </m:ctrlPr>
+                                </m:sSubPr>
+                                <m:e>
+                                  <m:acc>
+                                    <m:accPr>
+                                      <m:ctrlPr>
+                                        <w:rPr>
+                                          <w:rFonts w:ascii="Cambria Math" w:eastAsiaTheme="minorEastAsia" w:hAnsi="Cambria Math"/>
+                                          <w:i/>
+                                          <w:sz w:val="20"/>
+                                          <w:szCs w:val="20"/>
+                                        </w:rPr>
+                                      </m:ctrlPr>
+                                    </m:accPr>
+                                    <m:e>
+                                      <m:r>
+                                        <w:rPr>
+                                          <w:rFonts w:ascii="Cambria Math" w:eastAsiaTheme="minorEastAsia" w:hAnsi="Cambria Math"/>
+                                          <w:sz w:val="20"/>
+                                          <w:szCs w:val="20"/>
+                                        </w:rPr>
+                                        <m:t>x</m:t>
+                                      </m:r>
+                                    </m:e>
+                                  </m:acc>
+                                </m:e>
+                                <m:sub>
+                                  <m:r>
+                                    <w:rPr>
+                                      <w:rFonts w:ascii="Cambria Math" w:eastAsiaTheme="minorEastAsia" w:hAnsi="Cambria Math"/>
+                                      <w:sz w:val="20"/>
+                                      <w:szCs w:val="20"/>
+                                    </w:rPr>
+                                    <m:t>0</m:t>
+                                  </m:r>
+                                </m:sub>
+                              </m:sSub>
+                            </m:e>
+                          </m:d>
+                        </m:e>
+                        <m:sup>
+                          <m:r>
+                            <w:rPr>
+                              <w:rFonts w:ascii="Cambria Math" w:eastAsiaTheme="minorEastAsia" w:hAnsi="Cambria Math"/>
+                              <w:sz w:val="20"/>
+                              <w:szCs w:val="20"/>
+                            </w:rPr>
+                            <m:t>T</m:t>
+                          </m:r>
+                        </m:sup>
+                      </m:sSup>
+                      <m:sSubSup>
+                        <m:sSubSupPr>
+                          <m:ctrlPr>
+                            <w:rPr>
+                              <w:rFonts w:ascii="Cambria Math" w:eastAsiaTheme="minorEastAsia" w:hAnsi="Cambria Math"/>
+                              <w:i/>
+                              <w:sz w:val="20"/>
+                              <w:szCs w:val="20"/>
+                            </w:rPr>
+                          </m:ctrlPr>
+                        </m:sSubSupPr>
+                        <m:e>
+                          <m:r>
+                            <w:rPr>
+                              <w:rFonts w:ascii="Cambria Math" w:eastAsiaTheme="minorEastAsia" w:hAnsi="Cambria Math"/>
+                              <w:sz w:val="20"/>
+                              <w:szCs w:val="20"/>
+                            </w:rPr>
+                            <m:t>Σ</m:t>
+                          </m:r>
+                        </m:e>
+                        <m:sub>
+                          <m:r>
+                            <w:rPr>
+                              <w:rFonts w:ascii="Cambria Math" w:eastAsiaTheme="minorEastAsia" w:hAnsi="Cambria Math"/>
+                              <w:sz w:val="20"/>
+                              <w:szCs w:val="20"/>
+                            </w:rPr>
+                            <m:t>0</m:t>
+                          </m:r>
+                        </m:sub>
+                        <m:sup>
+                          <m:r>
+                            <w:rPr>
+                              <w:rFonts w:ascii="Cambria Math" w:eastAsiaTheme="minorEastAsia" w:hAnsi="Cambria Math"/>
+                              <w:sz w:val="20"/>
+                              <w:szCs w:val="20"/>
+                            </w:rPr>
+                            <m:t>-1</m:t>
+                          </m:r>
+                        </m:sup>
+                      </m:sSubSup>
+                      <m:d>
+                        <m:dPr>
+                          <m:ctrlPr>
+                            <w:rPr>
+                              <w:rFonts w:ascii="Cambria Math" w:eastAsiaTheme="minorEastAsia" w:hAnsi="Cambria Math"/>
+                              <w:i/>
+                              <w:sz w:val="20"/>
+                              <w:szCs w:val="20"/>
+                            </w:rPr>
+                          </m:ctrlPr>
+                        </m:dPr>
+                        <m:e>
+                          <m:r>
+                            <w:rPr>
+                              <w:rFonts w:ascii="Cambria Math" w:eastAsiaTheme="minorEastAsia" w:hAnsi="Cambria Math"/>
+                              <w:sz w:val="20"/>
+                              <w:szCs w:val="20"/>
+                            </w:rPr>
+                            <m:t>x-</m:t>
+                          </m:r>
+                          <m:sSub>
+                            <m:sSubPr>
+                              <m:ctrlPr>
+                                <w:rPr>
+                                  <w:rFonts w:ascii="Cambria Math" w:eastAsiaTheme="minorEastAsia" w:hAnsi="Cambria Math"/>
+                                  <w:i/>
+                                  <w:sz w:val="20"/>
+                                  <w:szCs w:val="20"/>
+                                </w:rPr>
+                              </m:ctrlPr>
+                            </m:sSubPr>
+                            <m:e>
+                              <m:acc>
+                                <m:accPr>
+                                  <m:ctrlPr>
+                                    <w:rPr>
+                                      <w:rFonts w:ascii="Cambria Math" w:eastAsiaTheme="minorEastAsia" w:hAnsi="Cambria Math"/>
+                                      <w:i/>
+                                      <w:sz w:val="20"/>
+                                      <w:szCs w:val="20"/>
+                                    </w:rPr>
+                                  </m:ctrlPr>
+                                </m:accPr>
+                                <m:e>
+                                  <m:r>
+                                    <w:rPr>
+                                      <w:rFonts w:ascii="Cambria Math" w:eastAsiaTheme="minorEastAsia" w:hAnsi="Cambria Math"/>
+                                      <w:sz w:val="20"/>
+                                      <w:szCs w:val="20"/>
+                                    </w:rPr>
+                                    <m:t>x</m:t>
+                                  </m:r>
+                                </m:e>
+                              </m:acc>
+                            </m:e>
+                            <m:sub>
+                              <m:r>
+                                <w:rPr>
+                                  <w:rFonts w:ascii="Cambria Math" w:eastAsiaTheme="minorEastAsia" w:hAnsi="Cambria Math"/>
+                                  <w:sz w:val="20"/>
+                                  <w:szCs w:val="20"/>
+                                </w:rPr>
+                                <m:t>0</m:t>
+                              </m:r>
+                            </m:sub>
+                          </m:sSub>
+                        </m:e>
+                      </m:d>
+                    </m:e>
+                  </m:d>
+                </m:e>
+              </m:func>
+              <m:func>
+                <m:funcPr>
+                  <m:ctrlPr>
+                    <w:rPr>
+                      <w:rFonts w:ascii="Cambria Math" w:hAnsi="Cambria Math"/>
+                      <w:i/>
+                      <w:sz w:val="20"/>
+                      <w:szCs w:val="20"/>
+                    </w:rPr>
+                  </m:ctrlPr>
+                </m:funcPr>
+                <m:fName>
+                  <m:r>
+                    <w:rPr>
+                      <w:rFonts w:ascii="Cambria Math" w:hAnsi="Cambria Math"/>
+                      <w:sz w:val="20"/>
+                      <w:szCs w:val="20"/>
+                    </w:rPr>
+                    <m:t>exp</m:t>
+                  </m:r>
+                </m:fName>
+                <m:e>
+                  <m:d>
+                    <m:dPr>
+                      <m:ctrlPr>
+                        <w:rPr>
+                          <w:rFonts w:ascii="Cambria Math" w:hAnsi="Cambria Math"/>
+                          <w:i/>
+                          <w:sz w:val="20"/>
+                          <w:szCs w:val="20"/>
+                        </w:rPr>
+                      </m:ctrlPr>
+                    </m:dPr>
+                    <m:e>
+                      <m:r>
+                        <w:rPr>
+                          <w:rFonts w:ascii="Cambria Math" w:hAnsi="Cambria Math"/>
+                          <w:sz w:val="20"/>
+                          <w:szCs w:val="20"/>
+                        </w:rPr>
+                        <m:t>-</m:t>
+                      </m:r>
+                      <m:f>
+                        <m:fPr>
+                          <m:ctrlPr>
+                            <w:rPr>
+                              <w:rFonts w:ascii="Cambria Math" w:hAnsi="Cambria Math"/>
+                              <w:i/>
+                              <w:sz w:val="20"/>
+                              <w:szCs w:val="20"/>
+                            </w:rPr>
+                          </m:ctrlPr>
+                        </m:fPr>
+                        <m:num>
+                          <m:r>
+                            <w:rPr>
+                              <w:rFonts w:ascii="Cambria Math" w:hAnsi="Cambria Math"/>
+                              <w:sz w:val="20"/>
+                              <w:szCs w:val="20"/>
+                            </w:rPr>
+                            <m:t>1</m:t>
+                          </m:r>
+                        </m:num>
+                        <m:den>
+                          <m:r>
+                            <w:rPr>
+                              <w:rFonts w:ascii="Cambria Math" w:hAnsi="Cambria Math"/>
+                              <w:sz w:val="20"/>
+                              <w:szCs w:val="20"/>
+                            </w:rPr>
+                            <m:t>2</m:t>
+                          </m:r>
+                        </m:den>
+                      </m:f>
+                      <m:sSup>
+                        <m:sSupPr>
+                          <m:ctrlPr>
+                            <w:rPr>
+                              <w:rFonts w:ascii="Cambria Math" w:hAnsi="Cambria Math"/>
+                              <w:i/>
+                              <w:sz w:val="20"/>
+                              <w:szCs w:val="20"/>
+                            </w:rPr>
+                          </m:ctrlPr>
+                        </m:sSupPr>
+                        <m:e>
+                          <m:d>
+                            <m:dPr>
+                              <m:ctrlPr>
+                                <w:rPr>
+                                  <w:rFonts w:ascii="Cambria Math" w:hAnsi="Cambria Math"/>
+                                  <w:i/>
+                                  <w:sz w:val="20"/>
+                                  <w:szCs w:val="20"/>
+                                </w:rPr>
+                              </m:ctrlPr>
+                            </m:dPr>
+                            <m:e>
+                              <m:r>
+                                <w:rPr>
+                                  <w:rFonts w:ascii="Cambria Math" w:hAnsi="Cambria Math"/>
+                                  <w:sz w:val="20"/>
+                                  <w:szCs w:val="20"/>
+                                </w:rPr>
+                                <m:t>z-h</m:t>
+                              </m:r>
+                              <m:d>
+                                <m:dPr>
+                                  <m:ctrlPr>
+                                    <w:rPr>
+                                      <w:rFonts w:ascii="Cambria Math" w:hAnsi="Cambria Math"/>
+                                      <w:i/>
+                                      <w:sz w:val="20"/>
+                                      <w:szCs w:val="20"/>
+                                    </w:rPr>
+                                  </m:ctrlPr>
+                                </m:dPr>
+                                <m:e>
+                                  <m:r>
+                                    <w:rPr>
+                                      <w:rFonts w:ascii="Cambria Math" w:hAnsi="Cambria Math"/>
+                                      <w:sz w:val="20"/>
+                                      <w:szCs w:val="20"/>
+                                    </w:rPr>
+                                    <m:t>x</m:t>
+                                  </m:r>
+                                </m:e>
+                              </m:d>
+                            </m:e>
+                          </m:d>
+                        </m:e>
+                        <m:sup>
+                          <m:r>
+                            <w:rPr>
+                              <w:rFonts w:ascii="Cambria Math" w:hAnsi="Cambria Math"/>
+                              <w:sz w:val="20"/>
+                              <w:szCs w:val="20"/>
+                            </w:rPr>
+                            <m:t>T</m:t>
+                          </m:r>
+                        </m:sup>
+                      </m:sSup>
+                      <m:sSubSup>
+                        <m:sSubSupPr>
+                          <m:ctrlPr>
+                            <w:rPr>
+                              <w:rFonts w:ascii="Cambria Math" w:hAnsi="Cambria Math"/>
+                              <w:i/>
+                              <w:sz w:val="20"/>
+                              <w:szCs w:val="20"/>
+                            </w:rPr>
+                          </m:ctrlPr>
+                        </m:sSubSupPr>
+                        <m:e>
+                          <m:sSub>
+                            <m:sSubPr>
+                              <m:ctrlPr>
+                                <w:rPr>
+                                  <w:rFonts w:ascii="Cambria Math" w:hAnsi="Cambria Math"/>
+                                  <w:i/>
+                                  <w:sz w:val="20"/>
+                                  <w:szCs w:val="20"/>
+                                </w:rPr>
+                              </m:ctrlPr>
+                            </m:sSubPr>
+                            <m:e>
+                              <m:r>
+                                <m:rPr>
+                                  <m:sty m:val="p"/>
+                                </m:rPr>
+                                <w:rPr>
+                                  <w:rFonts w:ascii="Cambria Math" w:hAnsi="Cambria Math"/>
+                                  <w:sz w:val="20"/>
+                                  <w:szCs w:val="20"/>
+                                </w:rPr>
+                                <m:t>Σ</m:t>
+                              </m:r>
+                              <m:ctrlPr>
+                                <w:rPr>
+                                  <w:rFonts w:ascii="Cambria Math" w:hAnsi="Cambria Math"/>
+                                  <w:sz w:val="20"/>
+                                  <w:szCs w:val="20"/>
+                                </w:rPr>
+                              </m:ctrlPr>
+                            </m:e>
+                            <m:sub>
+                              <m:r>
+                                <w:rPr>
+                                  <w:rFonts w:ascii="Cambria Math" w:hAnsi="Cambria Math"/>
+                                  <w:sz w:val="20"/>
+                                  <w:szCs w:val="20"/>
+                                </w:rPr>
+                                <m:t>v</m:t>
+                              </m:r>
+                            </m:sub>
+                          </m:sSub>
+                        </m:e>
+                        <m:sub>
+                          <m:r>
+                            <w:rPr>
+                              <w:rFonts w:ascii="Cambria Math" w:hAnsi="Cambria Math"/>
+                              <w:sz w:val="20"/>
+                              <w:szCs w:val="20"/>
+                            </w:rPr>
+                            <m:t xml:space="preserve"> </m:t>
+                          </m:r>
+                        </m:sub>
+                        <m:sup>
+                          <m:r>
+                            <w:rPr>
+                              <w:rFonts w:ascii="Cambria Math" w:hAnsi="Cambria Math"/>
+                              <w:sz w:val="20"/>
+                              <w:szCs w:val="20"/>
+                            </w:rPr>
+                            <m:t>-1</m:t>
+                          </m:r>
+                        </m:sup>
+                      </m:sSubSup>
+                      <m:d>
+                        <m:dPr>
+                          <m:ctrlPr>
+                            <w:rPr>
+                              <w:rFonts w:ascii="Cambria Math" w:hAnsi="Cambria Math"/>
+                              <w:i/>
+                              <w:sz w:val="20"/>
+                              <w:szCs w:val="20"/>
+                            </w:rPr>
+                          </m:ctrlPr>
+                        </m:dPr>
+                        <m:e>
+                          <m:r>
+                            <w:rPr>
+                              <w:rFonts w:ascii="Cambria Math" w:hAnsi="Cambria Math"/>
+                              <w:sz w:val="20"/>
+                              <w:szCs w:val="20"/>
+                            </w:rPr>
+                            <m:t>z-h</m:t>
+                          </m:r>
+                          <m:d>
+                            <m:dPr>
+                              <m:ctrlPr>
+                                <w:rPr>
+                                  <w:rFonts w:ascii="Cambria Math" w:hAnsi="Cambria Math"/>
+                                  <w:i/>
+                                  <w:sz w:val="20"/>
+                                  <w:szCs w:val="20"/>
+                                </w:rPr>
+                              </m:ctrlPr>
+                            </m:dPr>
+                            <m:e>
+                              <m:r>
+                                <w:rPr>
+                                  <w:rFonts w:ascii="Cambria Math" w:hAnsi="Cambria Math"/>
+                                  <w:sz w:val="20"/>
+                                  <w:szCs w:val="20"/>
+                                </w:rPr>
+                                <m:t>x</m:t>
+                              </m:r>
+                            </m:e>
+                          </m:d>
+                        </m:e>
+                      </m:d>
+                    </m:e>
+                  </m:d>
+                </m:e>
+              </m:func>
+            </m:num>
+            <m:den>
+              <m:rad>
+                <m:radPr>
+                  <m:degHide m:val="1"/>
+                  <m:ctrlPr>
+                    <w:rPr>
+                      <w:rFonts w:ascii="Cambria Math" w:eastAsiaTheme="minorEastAsia" w:hAnsi="Cambria Math"/>
+                      <w:i/>
+                      <w:sz w:val="20"/>
+                      <w:szCs w:val="20"/>
+                    </w:rPr>
+                  </m:ctrlPr>
+                </m:radPr>
+                <m:deg/>
+                <m:e>
+                  <m:func>
+                    <m:funcPr>
+                      <m:ctrlPr>
+                        <w:rPr>
+                          <w:rFonts w:ascii="Cambria Math" w:eastAsiaTheme="minorEastAsia" w:hAnsi="Cambria Math"/>
+                          <w:i/>
+                          <w:sz w:val="20"/>
+                          <w:szCs w:val="20"/>
+                        </w:rPr>
+                      </m:ctrlPr>
+                    </m:funcPr>
+                    <m:fName>
+                      <m:r>
+                        <m:rPr>
+                          <m:sty m:val="p"/>
+                        </m:rPr>
+                        <w:rPr>
+                          <w:rFonts w:ascii="Cambria Math" w:eastAsiaTheme="minorEastAsia" w:hAnsi="Cambria Math"/>
+                          <w:sz w:val="20"/>
+                          <w:szCs w:val="20"/>
+                        </w:rPr>
+                        <m:t>det</m:t>
+                      </m:r>
+                    </m:fName>
+                    <m:e>
+                      <m:d>
+                        <m:dPr>
+                          <m:ctrlPr>
+                            <w:rPr>
+                              <w:rFonts w:ascii="Cambria Math" w:eastAsiaTheme="minorEastAsia" w:hAnsi="Cambria Math"/>
+                              <w:i/>
+                              <w:sz w:val="20"/>
+                              <w:szCs w:val="20"/>
+                            </w:rPr>
+                          </m:ctrlPr>
+                        </m:dPr>
+                        <m:e>
+                          <m:r>
+                            <w:rPr>
+                              <w:rFonts w:ascii="Cambria Math" w:eastAsiaTheme="minorEastAsia" w:hAnsi="Cambria Math"/>
+                              <w:sz w:val="20"/>
+                              <w:szCs w:val="20"/>
+                            </w:rPr>
+                            <m:t>2π</m:t>
+                          </m:r>
+                          <m:sSub>
+                            <m:sSubPr>
+                              <m:ctrlPr>
+                                <w:rPr>
+                                  <w:rFonts w:ascii="Cambria Math" w:eastAsiaTheme="minorEastAsia" w:hAnsi="Cambria Math"/>
+                                  <w:i/>
+                                  <w:sz w:val="20"/>
+                                  <w:szCs w:val="20"/>
+                                </w:rPr>
+                              </m:ctrlPr>
+                            </m:sSubPr>
+                            <m:e>
+                              <m:r>
+                                <w:rPr>
+                                  <w:rFonts w:ascii="Cambria Math" w:eastAsiaTheme="minorEastAsia" w:hAnsi="Cambria Math"/>
+                                  <w:sz w:val="20"/>
+                                  <w:szCs w:val="20"/>
+                                </w:rPr>
+                                <m:t>Σ</m:t>
+                              </m:r>
+                            </m:e>
+                            <m:sub>
+                              <m:r>
+                                <w:rPr>
+                                  <w:rFonts w:ascii="Cambria Math" w:eastAsiaTheme="minorEastAsia" w:hAnsi="Cambria Math"/>
+                                  <w:sz w:val="20"/>
+                                  <w:szCs w:val="20"/>
+                                </w:rPr>
+                                <m:t>0</m:t>
+                              </m:r>
+                            </m:sub>
+                          </m:sSub>
+                        </m:e>
+                      </m:d>
+                    </m:e>
+                  </m:func>
+                </m:e>
+              </m:rad>
+              <m:rad>
+                <m:radPr>
+                  <m:degHide m:val="1"/>
+                  <m:ctrlPr>
+                    <w:rPr>
+                      <w:rFonts w:ascii="Cambria Math" w:hAnsi="Cambria Math"/>
+                      <w:i/>
+                      <w:sz w:val="20"/>
+                      <w:szCs w:val="20"/>
+                    </w:rPr>
+                  </m:ctrlPr>
+                </m:radPr>
+                <m:deg/>
+                <m:e>
+                  <m:d>
+                    <m:dPr>
+                      <m:ctrlPr>
+                        <w:rPr>
+                          <w:rFonts w:ascii="Cambria Math" w:hAnsi="Cambria Math"/>
+                          <w:i/>
+                          <w:sz w:val="20"/>
+                          <w:szCs w:val="20"/>
+                        </w:rPr>
+                      </m:ctrlPr>
+                    </m:dPr>
+                    <m:e>
+                      <m:func>
+                        <m:funcPr>
+                          <m:ctrlPr>
+                            <w:rPr>
+                              <w:rFonts w:ascii="Cambria Math" w:hAnsi="Cambria Math"/>
+                              <w:i/>
+                              <w:sz w:val="20"/>
+                              <w:szCs w:val="20"/>
+                            </w:rPr>
+                          </m:ctrlPr>
+                        </m:funcPr>
+                        <m:fName>
+                          <m:r>
+                            <w:rPr>
+                              <w:rFonts w:ascii="Cambria Math" w:hAnsi="Cambria Math"/>
+                              <w:sz w:val="20"/>
+                              <w:szCs w:val="20"/>
+                            </w:rPr>
+                            <m:t>det</m:t>
+                          </m:r>
+                        </m:fName>
+                        <m:e>
+                          <m:d>
+                            <m:dPr>
+                              <m:ctrlPr>
+                                <w:rPr>
+                                  <w:rFonts w:ascii="Cambria Math" w:hAnsi="Cambria Math"/>
+                                  <w:i/>
+                                  <w:sz w:val="20"/>
+                                  <w:szCs w:val="20"/>
+                                </w:rPr>
+                              </m:ctrlPr>
+                            </m:dPr>
+                            <m:e>
+                              <m:r>
+                                <w:rPr>
+                                  <w:rFonts w:ascii="Cambria Math" w:hAnsi="Cambria Math"/>
+                                  <w:sz w:val="20"/>
+                                  <w:szCs w:val="20"/>
+                                </w:rPr>
+                                <m:t>2π</m:t>
+                              </m:r>
+                              <m:sSub>
+                                <m:sSubPr>
+                                  <m:ctrlPr>
+                                    <w:rPr>
+                                      <w:rFonts w:ascii="Cambria Math" w:hAnsi="Cambria Math"/>
+                                      <w:i/>
+                                      <w:sz w:val="20"/>
+                                      <w:szCs w:val="20"/>
+                                    </w:rPr>
+                                  </m:ctrlPr>
+                                </m:sSubPr>
+                                <m:e>
+                                  <m:r>
+                                    <m:rPr>
+                                      <m:sty m:val="p"/>
+                                    </m:rPr>
+                                    <w:rPr>
+                                      <w:rFonts w:ascii="Cambria Math" w:hAnsi="Cambria Math"/>
+                                      <w:sz w:val="20"/>
+                                      <w:szCs w:val="20"/>
+                                    </w:rPr>
+                                    <m:t>Σ</m:t>
+                                  </m:r>
+                                  <m:ctrlPr>
+                                    <w:rPr>
+                                      <w:rFonts w:ascii="Cambria Math" w:hAnsi="Cambria Math"/>
+                                      <w:sz w:val="20"/>
+                                      <w:szCs w:val="20"/>
+                                    </w:rPr>
+                                  </m:ctrlPr>
+                                </m:e>
+                                <m:sub>
+                                  <m:r>
+                                    <w:rPr>
+                                      <w:rFonts w:ascii="Cambria Math" w:hAnsi="Cambria Math"/>
+                                      <w:sz w:val="20"/>
+                                      <w:szCs w:val="20"/>
+                                    </w:rPr>
+                                    <m:t>v</m:t>
+                                  </m:r>
+                                </m:sub>
+                              </m:sSub>
+                            </m:e>
+                          </m:d>
+                        </m:e>
+                      </m:func>
+                    </m:e>
+                  </m:d>
+                </m:e>
+              </m:rad>
+            </m:den>
+          </m:f>
+        </m:oMath>
+      </m:oMathPara>
+    </w:p>
+    <w:p>
+      <w:pPr>
+        <w:bidi w:val="0"/>
+        <w:rPr>
+          <w:rFonts w:asciiTheme="majorHAnsi" w:eastAsiaTheme="majorEastAsia" w:hAnsiTheme="majorHAnsi" w:cstheme="majorBidi"/>
+          <w:sz w:val="18"/>
+          <w:szCs w:val="18"/>
+        </w:rPr>
+      </w:pPr>
+      <m:oMathPara>
+        <m:oMathParaPr>
+          <m:jc m:val="center"/>
+        </m:oMathParaPr>
+        <m:oMath>
+          <m:r>
+            <w:rPr>
+              <w:rFonts w:ascii="Cambria Math" w:hAnsi="Cambria Math"/>
+              <w:sz w:val="20"/>
+              <w:szCs w:val="20"/>
+            </w:rPr>
+            <m:t>-</m:t>
           </m:r>
           <m:func>
             <m:funcPr>
               <m:ctrlPr>
                 <w:rPr>
                   <w:rFonts w:ascii="Cambria Math" w:hAnsi="Cambria Math"/>
+                  <w:i/>
+                  <w:sz w:val="20"/>
+                  <w:szCs w:val="20"/>
                 </w:rPr>
               </m:ctrlPr>
             </m:funcPr>
@@ -8021,8 +8666,10 @@
                 </m:rPr>
                 <w:rPr>
                   <w:rFonts w:ascii="Cambria Math" w:hAnsi="Cambria Math"/>
-                </w:rPr>
-                <m:t>argmin</m:t>
+                  <w:sz w:val="20"/>
+                  <w:szCs w:val="20"/>
+                </w:rPr>
+                <m:t>log</m:t>
               </m:r>
             </m:fName>
             <m:e>
@@ -8032,6 +8679,8 @@
                     <w:rPr>
                       <w:rFonts w:ascii="Cambria Math" w:hAnsi="Cambria Math"/>
                       <w:i/>
+                      <w:sz w:val="20"/>
+                      <w:szCs w:val="20"/>
                     </w:rPr>
                   </m:ctrlPr>
                 </m:dPr>
@@ -8039,13 +8688,1862 @@
                   <m:r>
                     <w:rPr>
                       <w:rFonts w:ascii="Cambria Math" w:hAnsi="Cambria Math"/>
-                    </w:rPr>
-                    <m:t>J(x)</m:t>
+                      <w:sz w:val="20"/>
+                      <w:szCs w:val="20"/>
+                    </w:rPr>
+                    <m:t>ηp</m:t>
+                  </m:r>
+                  <m:d>
+                    <m:dPr>
+                      <m:ctrlPr>
+                        <w:rPr>
+                          <w:rFonts w:ascii="Cambria Math" w:hAnsi="Cambria Math"/>
+                          <w:i/>
+                          <w:sz w:val="20"/>
+                          <w:szCs w:val="20"/>
+                        </w:rPr>
+                      </m:ctrlPr>
+                    </m:dPr>
+                    <m:e>
+                      <m:r>
+                        <w:rPr>
+                          <w:rFonts w:ascii="Cambria Math" w:hAnsi="Cambria Math"/>
+                          <w:sz w:val="20"/>
+                          <w:szCs w:val="20"/>
+                        </w:rPr>
+                        <m:t>x</m:t>
+                      </m:r>
+                    </m:e>
+                  </m:d>
+                  <m:r>
+                    <w:rPr>
+                      <w:rFonts w:ascii="Cambria Math" w:hAnsi="Cambria Math"/>
+                      <w:sz w:val="20"/>
+                      <w:szCs w:val="20"/>
+                    </w:rPr>
+                    <m:t>p</m:t>
+                  </m:r>
+                  <m:d>
+                    <m:dPr>
+                      <m:ctrlPr>
+                        <w:rPr>
+                          <w:rFonts w:ascii="Cambria Math" w:hAnsi="Cambria Math"/>
+                          <w:i/>
+                          <w:sz w:val="20"/>
+                          <w:szCs w:val="20"/>
+                        </w:rPr>
+                      </m:ctrlPr>
+                    </m:dPr>
+                    <m:e>
+                      <m:sSub>
+                        <m:sSubPr>
+                          <m:ctrlPr>
+                            <w:rPr>
+                              <w:rFonts w:ascii="Cambria Math" w:hAnsi="Cambria Math"/>
+                              <w:i/>
+                              <w:sz w:val="20"/>
+                              <w:szCs w:val="20"/>
+                            </w:rPr>
+                          </m:ctrlPr>
+                        </m:sSubPr>
+                        <m:e>
+                          <m:r>
+                            <w:rPr>
+                              <w:rFonts w:ascii="Cambria Math" w:hAnsi="Cambria Math"/>
+                              <w:sz w:val="20"/>
+                              <w:szCs w:val="20"/>
+                            </w:rPr>
+                            <m:t>z</m:t>
+                          </m:r>
+                        </m:e>
+                        <m:sub>
+                          <m:r>
+                            <w:rPr>
+                              <w:rFonts w:ascii="Cambria Math" w:hAnsi="Cambria Math"/>
+                              <w:sz w:val="20"/>
+                              <w:szCs w:val="20"/>
+                            </w:rPr>
+                            <m:t>1</m:t>
+                          </m:r>
+                        </m:sub>
+                      </m:sSub>
+                    </m:e>
+                    <m:e>
+                      <m:r>
+                        <w:rPr>
+                          <w:rFonts w:ascii="Cambria Math" w:hAnsi="Cambria Math"/>
+                          <w:sz w:val="20"/>
+                          <w:szCs w:val="20"/>
+                        </w:rPr>
+                        <m:t>x</m:t>
+                      </m:r>
+                    </m:e>
+                  </m:d>
+                </m:e>
+              </m:d>
+            </m:e>
+          </m:func>
+          <m:r>
+            <w:rPr>
+              <w:rFonts w:ascii="Cambria Math" w:hAnsi="Cambria Math"/>
+              <w:sz w:val="20"/>
+              <w:szCs w:val="20"/>
+            </w:rPr>
+            <m:t>=-Const</m:t>
+          </m:r>
+          <m:d>
+            <m:dPr>
+              <m:ctrlPr>
+                <w:rPr>
+                  <w:rFonts w:ascii="Cambria Math" w:hAnsi="Cambria Math"/>
+                  <w:i/>
+                  <w:sz w:val="20"/>
+                  <w:szCs w:val="20"/>
+                </w:rPr>
+              </m:ctrlPr>
+            </m:dPr>
+            <m:e>
+              <m:d>
+                <m:dPr>
+                  <m:ctrlPr>
+                    <w:rPr>
+                      <w:rFonts w:ascii="Cambria Math" w:hAnsi="Cambria Math"/>
+                      <w:i/>
+                      <w:sz w:val="18"/>
+                      <w:szCs w:val="18"/>
+                    </w:rPr>
+                  </m:ctrlPr>
+                </m:dPr>
+                <m:e>
+                  <m:r>
+                    <w:rPr>
+                      <w:rFonts w:ascii="Cambria Math" w:eastAsiaTheme="minorEastAsia" w:hAnsi="Cambria Math"/>
+                      <w:sz w:val="18"/>
+                      <w:szCs w:val="18"/>
+                    </w:rPr>
+                    <m:t>-</m:t>
+                  </m:r>
+                  <m:f>
+                    <m:fPr>
+                      <m:ctrlPr>
+                        <w:rPr>
+                          <w:rFonts w:ascii="Cambria Math" w:eastAsiaTheme="minorEastAsia" w:hAnsi="Cambria Math"/>
+                          <w:i/>
+                          <w:sz w:val="18"/>
+                          <w:szCs w:val="18"/>
+                        </w:rPr>
+                      </m:ctrlPr>
+                    </m:fPr>
+                    <m:num>
+                      <m:r>
+                        <w:rPr>
+                          <w:rFonts w:ascii="Cambria Math" w:eastAsiaTheme="minorEastAsia" w:hAnsi="Cambria Math"/>
+                          <w:sz w:val="18"/>
+                          <w:szCs w:val="18"/>
+                        </w:rPr>
+                        <m:t>1</m:t>
+                      </m:r>
+                    </m:num>
+                    <m:den>
+                      <m:r>
+                        <w:rPr>
+                          <w:rFonts w:ascii="Cambria Math" w:eastAsiaTheme="minorEastAsia" w:hAnsi="Cambria Math"/>
+                          <w:sz w:val="18"/>
+                          <w:szCs w:val="18"/>
+                        </w:rPr>
+                        <m:t>2</m:t>
+                      </m:r>
+                    </m:den>
+                  </m:f>
+                  <m:sSup>
+                    <m:sSupPr>
+                      <m:ctrlPr>
+                        <w:rPr>
+                          <w:rFonts w:ascii="Cambria Math" w:eastAsiaTheme="minorEastAsia" w:hAnsi="Cambria Math"/>
+                          <w:i/>
+                          <w:sz w:val="18"/>
+                          <w:szCs w:val="18"/>
+                        </w:rPr>
+                      </m:ctrlPr>
+                    </m:sSupPr>
+                    <m:e>
+                      <m:d>
+                        <m:dPr>
+                          <m:ctrlPr>
+                            <w:rPr>
+                              <w:rFonts w:ascii="Cambria Math" w:eastAsiaTheme="minorEastAsia" w:hAnsi="Cambria Math"/>
+                              <w:i/>
+                              <w:sz w:val="18"/>
+                              <w:szCs w:val="18"/>
+                            </w:rPr>
+                          </m:ctrlPr>
+                        </m:dPr>
+                        <m:e>
+                          <m:r>
+                            <w:rPr>
+                              <w:rFonts w:ascii="Cambria Math" w:eastAsiaTheme="minorEastAsia" w:hAnsi="Cambria Math"/>
+                              <w:sz w:val="18"/>
+                              <w:szCs w:val="18"/>
+                            </w:rPr>
+                            <m:t>x-</m:t>
+                          </m:r>
+                          <m:sSub>
+                            <m:sSubPr>
+                              <m:ctrlPr>
+                                <w:rPr>
+                                  <w:rFonts w:ascii="Cambria Math" w:eastAsiaTheme="minorEastAsia" w:hAnsi="Cambria Math"/>
+                                  <w:i/>
+                                  <w:sz w:val="18"/>
+                                  <w:szCs w:val="18"/>
+                                </w:rPr>
+                              </m:ctrlPr>
+                            </m:sSubPr>
+                            <m:e>
+                              <m:acc>
+                                <m:accPr>
+                                  <m:ctrlPr>
+                                    <w:rPr>
+                                      <w:rFonts w:ascii="Cambria Math" w:eastAsiaTheme="minorEastAsia" w:hAnsi="Cambria Math"/>
+                                      <w:i/>
+                                      <w:sz w:val="18"/>
+                                      <w:szCs w:val="18"/>
+                                    </w:rPr>
+                                  </m:ctrlPr>
+                                </m:accPr>
+                                <m:e>
+                                  <m:r>
+                                    <w:rPr>
+                                      <w:rFonts w:ascii="Cambria Math" w:eastAsiaTheme="minorEastAsia" w:hAnsi="Cambria Math"/>
+                                      <w:sz w:val="18"/>
+                                      <w:szCs w:val="18"/>
+                                    </w:rPr>
+                                    <m:t>x</m:t>
+                                  </m:r>
+                                </m:e>
+                              </m:acc>
+                            </m:e>
+                            <m:sub>
+                              <m:r>
+                                <w:rPr>
+                                  <w:rFonts w:ascii="Cambria Math" w:eastAsiaTheme="minorEastAsia" w:hAnsi="Cambria Math"/>
+                                  <w:sz w:val="18"/>
+                                  <w:szCs w:val="18"/>
+                                </w:rPr>
+                                <m:t>0</m:t>
+                              </m:r>
+                            </m:sub>
+                          </m:sSub>
+                        </m:e>
+                      </m:d>
+                    </m:e>
+                    <m:sup>
+                      <m:r>
+                        <w:rPr>
+                          <w:rFonts w:ascii="Cambria Math" w:eastAsiaTheme="minorEastAsia" w:hAnsi="Cambria Math"/>
+                          <w:sz w:val="18"/>
+                          <w:szCs w:val="18"/>
+                        </w:rPr>
+                        <m:t>T</m:t>
+                      </m:r>
+                    </m:sup>
+                  </m:sSup>
+                  <m:sSubSup>
+                    <m:sSubSupPr>
+                      <m:ctrlPr>
+                        <w:rPr>
+                          <w:rFonts w:ascii="Cambria Math" w:eastAsiaTheme="minorEastAsia" w:hAnsi="Cambria Math"/>
+                          <w:i/>
+                          <w:sz w:val="18"/>
+                          <w:szCs w:val="18"/>
+                        </w:rPr>
+                      </m:ctrlPr>
+                    </m:sSubSupPr>
+                    <m:e>
+                      <m:r>
+                        <w:rPr>
+                          <w:rFonts w:ascii="Cambria Math" w:eastAsiaTheme="minorEastAsia" w:hAnsi="Cambria Math"/>
+                          <w:sz w:val="18"/>
+                          <w:szCs w:val="18"/>
+                        </w:rPr>
+                        <m:t>Σ</m:t>
+                      </m:r>
+                    </m:e>
+                    <m:sub>
+                      <m:r>
+                        <w:rPr>
+                          <w:rFonts w:ascii="Cambria Math" w:eastAsiaTheme="minorEastAsia" w:hAnsi="Cambria Math"/>
+                          <w:sz w:val="18"/>
+                          <w:szCs w:val="18"/>
+                        </w:rPr>
+                        <m:t>0</m:t>
+                      </m:r>
+                    </m:sub>
+                    <m:sup>
+                      <m:r>
+                        <w:rPr>
+                          <w:rFonts w:ascii="Cambria Math" w:eastAsiaTheme="minorEastAsia" w:hAnsi="Cambria Math"/>
+                          <w:sz w:val="18"/>
+                          <w:szCs w:val="18"/>
+                        </w:rPr>
+                        <m:t>-1</m:t>
+                      </m:r>
+                    </m:sup>
+                  </m:sSubSup>
+                  <m:d>
+                    <m:dPr>
+                      <m:ctrlPr>
+                        <w:rPr>
+                          <w:rFonts w:ascii="Cambria Math" w:eastAsiaTheme="minorEastAsia" w:hAnsi="Cambria Math"/>
+                          <w:i/>
+                          <w:sz w:val="18"/>
+                          <w:szCs w:val="18"/>
+                        </w:rPr>
+                      </m:ctrlPr>
+                    </m:dPr>
+                    <m:e>
+                      <m:r>
+                        <w:rPr>
+                          <w:rFonts w:ascii="Cambria Math" w:eastAsiaTheme="minorEastAsia" w:hAnsi="Cambria Math"/>
+                          <w:sz w:val="18"/>
+                          <w:szCs w:val="18"/>
+                        </w:rPr>
+                        <m:t>x-</m:t>
+                      </m:r>
+                      <m:sSub>
+                        <m:sSubPr>
+                          <m:ctrlPr>
+                            <w:rPr>
+                              <w:rFonts w:ascii="Cambria Math" w:eastAsiaTheme="minorEastAsia" w:hAnsi="Cambria Math"/>
+                              <w:i/>
+                              <w:sz w:val="18"/>
+                              <w:szCs w:val="18"/>
+                            </w:rPr>
+                          </m:ctrlPr>
+                        </m:sSubPr>
+                        <m:e>
+                          <m:acc>
+                            <m:accPr>
+                              <m:ctrlPr>
+                                <w:rPr>
+                                  <w:rFonts w:ascii="Cambria Math" w:eastAsiaTheme="minorEastAsia" w:hAnsi="Cambria Math"/>
+                                  <w:i/>
+                                  <w:sz w:val="18"/>
+                                  <w:szCs w:val="18"/>
+                                </w:rPr>
+                              </m:ctrlPr>
+                            </m:accPr>
+                            <m:e>
+                              <m:r>
+                                <w:rPr>
+                                  <w:rFonts w:ascii="Cambria Math" w:eastAsiaTheme="minorEastAsia" w:hAnsi="Cambria Math"/>
+                                  <w:sz w:val="18"/>
+                                  <w:szCs w:val="18"/>
+                                </w:rPr>
+                                <m:t>x</m:t>
+                              </m:r>
+                            </m:e>
+                          </m:acc>
+                        </m:e>
+                        <m:sub>
+                          <m:r>
+                            <w:rPr>
+                              <w:rFonts w:ascii="Cambria Math" w:eastAsiaTheme="minorEastAsia" w:hAnsi="Cambria Math"/>
+                              <w:sz w:val="18"/>
+                              <w:szCs w:val="18"/>
+                            </w:rPr>
+                            <m:t>0</m:t>
+                          </m:r>
+                        </m:sub>
+                      </m:sSub>
+                    </m:e>
+                  </m:d>
+                </m:e>
+              </m:d>
+              <m:r>
+                <w:rPr>
+                  <w:rFonts w:ascii="Cambria Math" w:hAnsi="Cambria Math"/>
+                  <w:sz w:val="18"/>
+                  <w:szCs w:val="18"/>
+                </w:rPr>
+                <m:t>+</m:t>
+              </m:r>
+              <m:d>
+                <m:dPr>
+                  <m:ctrlPr>
+                    <w:rPr>
+                      <w:rFonts w:ascii="Cambria Math" w:hAnsi="Cambria Math"/>
+                      <w:i/>
+                      <w:sz w:val="20"/>
+                      <w:szCs w:val="20"/>
+                    </w:rPr>
+                  </m:ctrlPr>
+                </m:dPr>
+                <m:e>
+                  <m:r>
+                    <w:rPr>
+                      <w:rFonts w:ascii="Cambria Math" w:hAnsi="Cambria Math"/>
+                      <w:sz w:val="18"/>
+                      <w:szCs w:val="18"/>
+                    </w:rPr>
+                    <m:t>-</m:t>
+                  </m:r>
+                  <m:f>
+                    <m:fPr>
+                      <m:ctrlPr>
+                        <w:rPr>
+                          <w:rFonts w:ascii="Cambria Math" w:hAnsi="Cambria Math"/>
+                          <w:i/>
+                          <w:sz w:val="18"/>
+                          <w:szCs w:val="18"/>
+                        </w:rPr>
+                      </m:ctrlPr>
+                    </m:fPr>
+                    <m:num>
+                      <m:r>
+                        <w:rPr>
+                          <w:rFonts w:ascii="Cambria Math" w:hAnsi="Cambria Math"/>
+                          <w:sz w:val="18"/>
+                          <w:szCs w:val="18"/>
+                        </w:rPr>
+                        <m:t>1</m:t>
+                      </m:r>
+                    </m:num>
+                    <m:den>
+                      <m:r>
+                        <w:rPr>
+                          <w:rFonts w:ascii="Cambria Math" w:hAnsi="Cambria Math"/>
+                          <w:sz w:val="18"/>
+                          <w:szCs w:val="18"/>
+                        </w:rPr>
+                        <m:t>2</m:t>
+                      </m:r>
+                    </m:den>
+                  </m:f>
+                  <m:sSup>
+                    <m:sSupPr>
+                      <m:ctrlPr>
+                        <w:rPr>
+                          <w:rFonts w:ascii="Cambria Math" w:hAnsi="Cambria Math"/>
+                          <w:i/>
+                          <w:sz w:val="18"/>
+                          <w:szCs w:val="18"/>
+                        </w:rPr>
+                      </m:ctrlPr>
+                    </m:sSupPr>
+                    <m:e>
+                      <m:d>
+                        <m:dPr>
+                          <m:ctrlPr>
+                            <w:rPr>
+                              <w:rFonts w:ascii="Cambria Math" w:hAnsi="Cambria Math"/>
+                              <w:i/>
+                              <w:sz w:val="18"/>
+                              <w:szCs w:val="18"/>
+                            </w:rPr>
+                          </m:ctrlPr>
+                        </m:dPr>
+                        <m:e>
+                          <m:r>
+                            <w:rPr>
+                              <w:rFonts w:ascii="Cambria Math" w:hAnsi="Cambria Math"/>
+                              <w:sz w:val="18"/>
+                              <w:szCs w:val="18"/>
+                            </w:rPr>
+                            <m:t>z-h</m:t>
+                          </m:r>
+                          <m:d>
+                            <m:dPr>
+                              <m:ctrlPr>
+                                <w:rPr>
+                                  <w:rFonts w:ascii="Cambria Math" w:hAnsi="Cambria Math"/>
+                                  <w:i/>
+                                  <w:sz w:val="18"/>
+                                  <w:szCs w:val="18"/>
+                                </w:rPr>
+                              </m:ctrlPr>
+                            </m:dPr>
+                            <m:e>
+                              <m:r>
+                                <w:rPr>
+                                  <w:rFonts w:ascii="Cambria Math" w:hAnsi="Cambria Math"/>
+                                  <w:sz w:val="18"/>
+                                  <w:szCs w:val="18"/>
+                                </w:rPr>
+                                <m:t>x</m:t>
+                              </m:r>
+                            </m:e>
+                          </m:d>
+                        </m:e>
+                      </m:d>
+                    </m:e>
+                    <m:sup>
+                      <m:r>
+                        <w:rPr>
+                          <w:rFonts w:ascii="Cambria Math" w:hAnsi="Cambria Math"/>
+                          <w:sz w:val="18"/>
+                          <w:szCs w:val="18"/>
+                        </w:rPr>
+                        <m:t>T</m:t>
+                      </m:r>
+                    </m:sup>
+                  </m:sSup>
+                  <m:sSubSup>
+                    <m:sSubSupPr>
+                      <m:ctrlPr>
+                        <w:rPr>
+                          <w:rFonts w:ascii="Cambria Math" w:hAnsi="Cambria Math"/>
+                          <w:i/>
+                          <w:sz w:val="18"/>
+                          <w:szCs w:val="18"/>
+                        </w:rPr>
+                      </m:ctrlPr>
+                    </m:sSubSupPr>
+                    <m:e>
+                      <m:sSub>
+                        <m:sSubPr>
+                          <m:ctrlPr>
+                            <w:rPr>
+                              <w:rFonts w:ascii="Cambria Math" w:hAnsi="Cambria Math"/>
+                              <w:i/>
+                              <w:sz w:val="18"/>
+                              <w:szCs w:val="18"/>
+                            </w:rPr>
+                          </m:ctrlPr>
+                        </m:sSubPr>
+                        <m:e>
+                          <m:r>
+                            <m:rPr>
+                              <m:sty m:val="p"/>
+                            </m:rPr>
+                            <w:rPr>
+                              <w:rFonts w:ascii="Cambria Math" w:hAnsi="Cambria Math"/>
+                              <w:sz w:val="18"/>
+                              <w:szCs w:val="18"/>
+                            </w:rPr>
+                            <m:t>Σ</m:t>
+                          </m:r>
+                          <m:ctrlPr>
+                            <w:rPr>
+                              <w:rFonts w:ascii="Cambria Math" w:hAnsi="Cambria Math"/>
+                              <w:sz w:val="18"/>
+                              <w:szCs w:val="18"/>
+                            </w:rPr>
+                          </m:ctrlPr>
+                        </m:e>
+                        <m:sub>
+                          <m:r>
+                            <w:rPr>
+                              <w:rFonts w:ascii="Cambria Math" w:hAnsi="Cambria Math"/>
+                              <w:sz w:val="18"/>
+                              <w:szCs w:val="18"/>
+                            </w:rPr>
+                            <m:t>v</m:t>
+                          </m:r>
+                        </m:sub>
+                      </m:sSub>
+                    </m:e>
+                    <m:sub>
+                      <m:r>
+                        <w:rPr>
+                          <w:rFonts w:ascii="Cambria Math" w:hAnsi="Cambria Math"/>
+                          <w:sz w:val="18"/>
+                          <w:szCs w:val="18"/>
+                        </w:rPr>
+                        <m:t xml:space="preserve"> </m:t>
+                      </m:r>
+                    </m:sub>
+                    <m:sup>
+                      <m:r>
+                        <w:rPr>
+                          <w:rFonts w:ascii="Cambria Math" w:hAnsi="Cambria Math"/>
+                          <w:sz w:val="18"/>
+                          <w:szCs w:val="18"/>
+                        </w:rPr>
+                        <m:t>-1</m:t>
+                      </m:r>
+                    </m:sup>
+                  </m:sSubSup>
+                  <m:d>
+                    <m:dPr>
+                      <m:ctrlPr>
+                        <w:rPr>
+                          <w:rFonts w:ascii="Cambria Math" w:hAnsi="Cambria Math"/>
+                          <w:i/>
+                          <w:sz w:val="18"/>
+                          <w:szCs w:val="18"/>
+                        </w:rPr>
+                      </m:ctrlPr>
+                    </m:dPr>
+                    <m:e>
+                      <m:r>
+                        <w:rPr>
+                          <w:rFonts w:ascii="Cambria Math" w:hAnsi="Cambria Math"/>
+                          <w:sz w:val="18"/>
+                          <w:szCs w:val="18"/>
+                        </w:rPr>
+                        <m:t>z-h</m:t>
+                      </m:r>
+                      <m:d>
+                        <m:dPr>
+                          <m:ctrlPr>
+                            <w:rPr>
+                              <w:rFonts w:ascii="Cambria Math" w:hAnsi="Cambria Math"/>
+                              <w:i/>
+                              <w:sz w:val="18"/>
+                              <w:szCs w:val="18"/>
+                            </w:rPr>
+                          </m:ctrlPr>
+                        </m:dPr>
+                        <m:e>
+                          <m:r>
+                            <w:rPr>
+                              <w:rFonts w:ascii="Cambria Math" w:hAnsi="Cambria Math"/>
+                              <w:sz w:val="18"/>
+                              <w:szCs w:val="18"/>
+                            </w:rPr>
+                            <m:t>x</m:t>
+                          </m:r>
+                        </m:e>
+                      </m:d>
+                    </m:e>
+                  </m:d>
+                  <m:ctrlPr>
+                    <w:rPr>
+                      <w:rFonts w:ascii="Cambria Math" w:hAnsi="Cambria Math"/>
+                      <w:i/>
+                      <w:sz w:val="18"/>
+                      <w:szCs w:val="18"/>
+                    </w:rPr>
+                  </m:ctrlPr>
+                </m:e>
+              </m:d>
+              <m:ctrlPr>
+                <w:rPr>
+                  <w:rFonts w:ascii="Cambria Math" w:hAnsi="Cambria Math"/>
+                  <w:i/>
+                  <w:sz w:val="18"/>
+                  <w:szCs w:val="18"/>
+                </w:rPr>
+              </m:ctrlPr>
+            </m:e>
+          </m:d>
+        </m:oMath>
+      </m:oMathPara>
+    </w:p>
+    <w:p>
+      <w:pPr>
+        <w:bidi w:val="0"/>
+        <w:rPr>
+          <w:rFonts w:asciiTheme="majorHAnsi" w:eastAsiaTheme="majorEastAsia" w:hAnsiTheme="majorHAnsi" w:cstheme="majorBidi"/>
+          <w:sz w:val="20"/>
+          <w:szCs w:val="20"/>
+        </w:rPr>
+      </w:pPr>
+      <m:oMathPara>
+        <m:oMathParaPr>
+          <m:jc m:val="center"/>
+        </m:oMathParaPr>
+        <m:oMath>
+          <m:r>
+            <w:rPr>
+              <w:rFonts w:ascii="Cambria Math" w:eastAsiaTheme="majorEastAsia" w:hAnsi="Cambria Math" w:cstheme="majorBidi"/>
+              <w:sz w:val="20"/>
+              <w:szCs w:val="20"/>
+            </w:rPr>
+            <m:t xml:space="preserve">where Const&gt;0 </m:t>
+          </m:r>
+        </m:oMath>
+      </m:oMathPara>
+    </w:p>
+    <w:p>
+      <w:pPr>
+        <w:bidi w:val="0"/>
+        <w:ind w:firstLine="720"/>
+        <w:rPr>
+          <w:rFonts w:asciiTheme="majorHAnsi" w:eastAsiaTheme="majorEastAsia" w:hAnsiTheme="majorHAnsi" w:cstheme="majorBidi"/>
+        </w:rPr>
+      </w:pPr>
+      <m:oMathPara>
+        <m:oMath>
+          <m:r>
+            <w:rPr>
+              <w:rFonts w:ascii="Cambria Math" w:eastAsiaTheme="majorEastAsia" w:hAnsi="Cambria Math" w:cstheme="majorBidi"/>
+              <w:sz w:val="20"/>
+              <w:szCs w:val="20"/>
+            </w:rPr>
+            <m:t>We define:</m:t>
+          </m:r>
+        </m:oMath>
+      </m:oMathPara>
+    </w:p>
+    <w:p>
+      <w:pPr>
+        <w:bidi w:val="0"/>
+        <w:rPr>
+          <w:rFonts w:asciiTheme="majorHAnsi" w:eastAsiaTheme="majorEastAsia" w:hAnsiTheme="majorHAnsi" w:cstheme="majorBidi"/>
+        </w:rPr>
+      </w:pPr>
+      <m:oMathPara>
+        <m:oMathParaPr>
+          <m:jc m:val="center"/>
+        </m:oMathParaPr>
+        <m:oMath>
+          <m:r>
+            <w:rPr>
+              <w:rFonts w:ascii="Cambria Math" w:eastAsiaTheme="majorEastAsia" w:hAnsi="Cambria Math" w:cstheme="majorBidi"/>
+            </w:rPr>
+            <m:t>J</m:t>
+          </m:r>
+          <m:d>
+            <m:dPr>
+              <m:ctrlPr>
+                <w:rPr>
+                  <w:rFonts w:ascii="Cambria Math" w:eastAsiaTheme="majorEastAsia" w:hAnsi="Cambria Math" w:cstheme="majorBidi"/>
+                  <w:i/>
+                </w:rPr>
+              </m:ctrlPr>
+            </m:dPr>
+            <m:e>
+              <m:r>
+                <w:rPr>
+                  <w:rFonts w:ascii="Cambria Math" w:eastAsiaTheme="majorEastAsia" w:hAnsi="Cambria Math" w:cstheme="majorBidi"/>
+                </w:rPr>
+                <m:t>x,z</m:t>
+              </m:r>
+            </m:e>
+          </m:d>
+          <m:r>
+            <w:rPr>
+              <w:rFonts w:ascii="Cambria Math" w:eastAsiaTheme="majorEastAsia" w:hAnsi="Cambria Math" w:cstheme="majorBidi"/>
+            </w:rPr>
+            <m:t>=-</m:t>
+          </m:r>
+          <m:f>
+            <m:fPr>
+              <m:ctrlPr>
+                <w:rPr>
+                  <w:rFonts w:ascii="Cambria Math" w:eastAsiaTheme="majorEastAsia" w:hAnsi="Cambria Math" w:cstheme="majorBidi"/>
+                  <w:i/>
+                </w:rPr>
+              </m:ctrlPr>
+            </m:fPr>
+            <m:num>
+              <m:r>
+                <w:rPr>
+                  <w:rFonts w:ascii="Cambria Math" w:eastAsiaTheme="majorEastAsia" w:hAnsi="Cambria Math" w:cstheme="majorBidi"/>
+                </w:rPr>
+                <m:t>1</m:t>
+              </m:r>
+            </m:num>
+            <m:den>
+              <m:r>
+                <w:rPr>
+                  <w:rFonts w:ascii="Cambria Math" w:eastAsiaTheme="majorEastAsia" w:hAnsi="Cambria Math" w:cstheme="majorBidi"/>
+                </w:rPr>
+                <m:t>2</m:t>
+              </m:r>
+            </m:den>
+          </m:f>
+          <m:sSubSup>
+            <m:sSubSupPr>
+              <m:ctrlPr>
+                <w:rPr>
+                  <w:rFonts w:ascii="Cambria Math" w:hAnsi="Cambria Math"/>
+                  <w:i/>
+                </w:rPr>
+              </m:ctrlPr>
+            </m:sSubSupPr>
+            <m:e>
+              <m:d>
+                <m:dPr>
+                  <m:begChr m:val="|"/>
+                  <m:endChr m:val="|"/>
+                  <m:ctrlPr>
+                    <w:rPr>
+                      <w:rFonts w:ascii="Cambria Math" w:hAnsi="Cambria Math"/>
+                      <w:i/>
+                    </w:rPr>
+                  </m:ctrlPr>
+                </m:dPr>
+                <m:e>
+                  <m:d>
+                    <m:dPr>
+                      <m:begChr m:val="|"/>
+                      <m:endChr m:val="|"/>
+                      <m:ctrlPr>
+                        <w:rPr>
+                          <w:rFonts w:ascii="Cambria Math" w:hAnsi="Cambria Math"/>
+                          <w:i/>
+                        </w:rPr>
+                      </m:ctrlPr>
+                    </m:dPr>
+                    <m:e>
+                      <m:r>
+                        <w:rPr>
+                          <w:rFonts w:ascii="Cambria Math" w:hAnsi="Cambria Math"/>
+                        </w:rPr>
+                        <m:t>x-</m:t>
+                      </m:r>
+                      <m:sSub>
+                        <m:sSubPr>
+                          <m:ctrlPr>
+                            <w:rPr>
+                              <w:rFonts w:ascii="Cambria Math" w:hAnsi="Cambria Math"/>
+                              <w:i/>
+                            </w:rPr>
+                          </m:ctrlPr>
+                        </m:sSubPr>
+                        <m:e>
+                          <m:acc>
+                            <m:accPr>
+                              <m:ctrlPr>
+                                <w:rPr>
+                                  <w:rFonts w:ascii="Cambria Math" w:hAnsi="Cambria Math"/>
+                                  <w:i/>
+                                </w:rPr>
+                              </m:ctrlPr>
+                            </m:accPr>
+                            <m:e>
+                              <m:r>
+                                <w:rPr>
+                                  <w:rFonts w:ascii="Cambria Math" w:hAnsi="Cambria Math"/>
+                                </w:rPr>
+                                <m:t>x</m:t>
+                              </m:r>
+                            </m:e>
+                          </m:acc>
+                        </m:e>
+                        <m:sub>
+                          <m:r>
+                            <w:rPr>
+                              <w:rFonts w:ascii="Cambria Math" w:hAnsi="Cambria Math"/>
+                            </w:rPr>
+                            <m:t>0</m:t>
+                          </m:r>
+                        </m:sub>
+                      </m:sSub>
+                    </m:e>
+                  </m:d>
+                </m:e>
+              </m:d>
+              <m:ctrlPr>
+                <w:rPr>
+                  <w:rFonts w:ascii="Cambria Math" w:hAnsi="Cambria Math"/>
+                </w:rPr>
+              </m:ctrlPr>
+            </m:e>
+            <m:sub>
+              <m:sSub>
+                <m:sSubPr>
+                  <m:ctrlPr>
+                    <w:rPr>
+                      <w:rFonts w:ascii="Cambria Math" w:hAnsi="Cambria Math"/>
+                      <w:i/>
+                    </w:rPr>
+                  </m:ctrlPr>
+                </m:sSubPr>
+                <m:e>
+                  <m:r>
+                    <m:rPr>
+                      <m:sty m:val="p"/>
+                    </m:rPr>
+                    <w:rPr>
+                      <w:rFonts w:ascii="Cambria Math" w:hAnsi="Cambria Math"/>
+                    </w:rPr>
+                    <m:t>Σ</m:t>
+                  </m:r>
+                  <m:ctrlPr>
+                    <w:rPr>
+                      <w:rFonts w:ascii="Cambria Math" w:hAnsi="Cambria Math"/>
+                    </w:rPr>
+                  </m:ctrlPr>
+                </m:e>
+                <m:sub>
+                  <m:r>
+                    <w:rPr>
+                      <w:rFonts w:ascii="Cambria Math" w:hAnsi="Cambria Math"/>
+                    </w:rPr>
+                    <m:t>0</m:t>
+                  </m:r>
+                </m:sub>
+              </m:sSub>
+            </m:sub>
+            <m:sup>
+              <m:r>
+                <w:rPr>
+                  <w:rFonts w:ascii="Cambria Math" w:hAnsi="Cambria Math"/>
+                </w:rPr>
+                <m:t>2</m:t>
+              </m:r>
+            </m:sup>
+          </m:sSubSup>
+          <m:r>
+            <w:rPr>
+              <w:rFonts w:ascii="Cambria Math" w:hAnsi="Cambria Math"/>
+            </w:rPr>
+            <m:t>-</m:t>
+          </m:r>
+          <m:f>
+            <m:fPr>
+              <m:ctrlPr>
+                <w:rPr>
+                  <w:rFonts w:ascii="Cambria Math" w:hAnsi="Cambria Math"/>
+                  <w:i/>
+                </w:rPr>
+              </m:ctrlPr>
+            </m:fPr>
+            <m:num>
+              <m:r>
+                <w:rPr>
+                  <w:rFonts w:ascii="Cambria Math" w:hAnsi="Cambria Math"/>
+                </w:rPr>
+                <m:t>1</m:t>
+              </m:r>
+            </m:num>
+            <m:den>
+              <m:r>
+                <w:rPr>
+                  <w:rFonts w:ascii="Cambria Math" w:hAnsi="Cambria Math"/>
+                </w:rPr>
+                <m:t>2</m:t>
+              </m:r>
+            </m:den>
+          </m:f>
+          <m:sSubSup>
+            <m:sSubSupPr>
+              <m:ctrlPr>
+                <w:rPr>
+                  <w:rFonts w:ascii="Cambria Math" w:hAnsi="Cambria Math"/>
+                  <w:i/>
+                </w:rPr>
+              </m:ctrlPr>
+            </m:sSubSupPr>
+            <m:e>
+              <m:d>
+                <m:dPr>
+                  <m:begChr m:val="|"/>
+                  <m:endChr m:val="|"/>
+                  <m:ctrlPr>
+                    <w:rPr>
+                      <w:rFonts w:ascii="Cambria Math" w:hAnsi="Cambria Math"/>
+                      <w:i/>
+                    </w:rPr>
+                  </m:ctrlPr>
+                </m:dPr>
+                <m:e>
+                  <m:d>
+                    <m:dPr>
+                      <m:begChr m:val="|"/>
+                      <m:endChr m:val="|"/>
+                      <m:ctrlPr>
+                        <w:rPr>
+                          <w:rFonts w:ascii="Cambria Math" w:hAnsi="Cambria Math"/>
+                          <w:i/>
+                        </w:rPr>
+                      </m:ctrlPr>
+                    </m:dPr>
+                    <m:e>
+                      <m:r>
+                        <w:rPr>
+                          <w:rFonts w:ascii="Cambria Math" w:hAnsi="Cambria Math"/>
+                        </w:rPr>
+                        <m:t>z-h</m:t>
+                      </m:r>
+                      <m:d>
+                        <m:dPr>
+                          <m:ctrlPr>
+                            <w:rPr>
+                              <w:rFonts w:ascii="Cambria Math" w:hAnsi="Cambria Math"/>
+                              <w:i/>
+                            </w:rPr>
+                          </m:ctrlPr>
+                        </m:dPr>
+                        <m:e>
+                          <m:r>
+                            <w:rPr>
+                              <w:rFonts w:ascii="Cambria Math" w:hAnsi="Cambria Math"/>
+                            </w:rPr>
+                            <m:t>x</m:t>
+                          </m:r>
+                        </m:e>
+                      </m:d>
+                    </m:e>
+                  </m:d>
+                </m:e>
+              </m:d>
+            </m:e>
+            <m:sub>
+              <m:sSub>
+                <m:sSubPr>
+                  <m:ctrlPr>
+                    <w:rPr>
+                      <w:rFonts w:ascii="Cambria Math" w:hAnsi="Cambria Math"/>
+                      <w:i/>
+                    </w:rPr>
+                  </m:ctrlPr>
+                </m:sSubPr>
+                <m:e>
+                  <m:r>
+                    <m:rPr>
+                      <m:sty m:val="p"/>
+                    </m:rPr>
+                    <w:rPr>
+                      <w:rFonts w:ascii="Cambria Math" w:hAnsi="Cambria Math"/>
+                    </w:rPr>
+                    <m:t>Σ</m:t>
+                  </m:r>
+                  <m:ctrlPr>
+                    <w:rPr>
+                      <w:rFonts w:ascii="Cambria Math" w:hAnsi="Cambria Math"/>
+                    </w:rPr>
+                  </m:ctrlPr>
+                </m:e>
+                <m:sub>
+                  <m:r>
+                    <w:rPr>
+                      <w:rFonts w:ascii="Cambria Math" w:hAnsi="Cambria Math"/>
+                    </w:rPr>
+                    <m:t>v</m:t>
+                  </m:r>
+                </m:sub>
+              </m:sSub>
+            </m:sub>
+            <m:sup>
+              <m:r>
+                <w:rPr>
+                  <w:rFonts w:ascii="Cambria Math" w:hAnsi="Cambria Math"/>
+                </w:rPr>
+                <m:t>2</m:t>
+              </m:r>
+            </m:sup>
+          </m:sSubSup>
+        </m:oMath>
+      </m:oMathPara>
+    </w:p>
+    <w:p>
+      <w:pPr>
+        <w:bidi w:val="0"/>
+        <w:rPr>
+          <w:rFonts w:asciiTheme="majorHAnsi" w:eastAsiaTheme="majorEastAsia" w:hAnsiTheme="majorHAnsi" w:cstheme="majorBidi"/>
+        </w:rPr>
+      </w:pPr>
+      <m:oMathPara>
+        <m:oMathParaPr>
+          <m:jc m:val="center"/>
+        </m:oMathParaPr>
+        <m:oMath>
+          <m:r>
+            <w:rPr>
+              <w:rFonts w:ascii="Cambria Math" w:eastAsiaTheme="majorEastAsia" w:hAnsi="Cambria Math" w:cstheme="majorBidi"/>
+            </w:rPr>
+            <m:t>such that:</m:t>
+          </m:r>
+        </m:oMath>
+      </m:oMathPara>
+    </w:p>
+    <w:p>
+      <w:pPr>
+        <w:bidi w:val="0"/>
+        <w:rPr>
+          <w:rFonts w:asciiTheme="majorHAnsi" w:eastAsiaTheme="majorEastAsia" w:hAnsiTheme="majorHAnsi" w:cstheme="majorBidi"/>
+          <w:sz w:val="20"/>
+          <w:szCs w:val="20"/>
+        </w:rPr>
+      </w:pPr>
+      <m:oMathPara>
+        <m:oMathParaPr>
+          <m:jc m:val="center"/>
+        </m:oMathParaPr>
+        <m:oMath>
+          <m:r>
+            <w:rPr>
+              <w:rFonts w:ascii="Cambria Math" w:hAnsi="Cambria Math"/>
+              <w:sz w:val="20"/>
+              <w:szCs w:val="20"/>
+            </w:rPr>
+            <m:t>-</m:t>
+          </m:r>
+          <m:func>
+            <m:funcPr>
+              <m:ctrlPr>
+                <w:rPr>
+                  <w:rFonts w:ascii="Cambria Math" w:hAnsi="Cambria Math"/>
+                  <w:i/>
+                  <w:sz w:val="20"/>
+                  <w:szCs w:val="20"/>
+                </w:rPr>
+              </m:ctrlPr>
+            </m:funcPr>
+            <m:fName>
+              <m:r>
+                <m:rPr>
+                  <m:sty m:val="p"/>
+                </m:rPr>
+                <w:rPr>
+                  <w:rFonts w:ascii="Cambria Math" w:hAnsi="Cambria Math"/>
+                  <w:sz w:val="20"/>
+                  <w:szCs w:val="20"/>
+                </w:rPr>
+                <m:t>log</m:t>
+              </m:r>
+            </m:fName>
+            <m:e>
+              <m:d>
+                <m:dPr>
+                  <m:ctrlPr>
+                    <w:rPr>
+                      <w:rFonts w:ascii="Cambria Math" w:hAnsi="Cambria Math"/>
+                      <w:i/>
+                      <w:sz w:val="20"/>
+                      <w:szCs w:val="20"/>
+                    </w:rPr>
+                  </m:ctrlPr>
+                </m:dPr>
+                <m:e>
+                  <m:r>
+                    <w:rPr>
+                      <w:rFonts w:ascii="Cambria Math" w:hAnsi="Cambria Math"/>
+                      <w:sz w:val="20"/>
+                      <w:szCs w:val="20"/>
+                    </w:rPr>
+                    <m:t>ηp</m:t>
+                  </m:r>
+                  <m:d>
+                    <m:dPr>
+                      <m:ctrlPr>
+                        <w:rPr>
+                          <w:rFonts w:ascii="Cambria Math" w:hAnsi="Cambria Math"/>
+                          <w:i/>
+                          <w:sz w:val="20"/>
+                          <w:szCs w:val="20"/>
+                        </w:rPr>
+                      </m:ctrlPr>
+                    </m:dPr>
+                    <m:e>
+                      <m:r>
+                        <w:rPr>
+                          <w:rFonts w:ascii="Cambria Math" w:hAnsi="Cambria Math"/>
+                          <w:sz w:val="20"/>
+                          <w:szCs w:val="20"/>
+                        </w:rPr>
+                        <m:t>x</m:t>
+                      </m:r>
+                    </m:e>
+                  </m:d>
+                  <m:r>
+                    <w:rPr>
+                      <w:rFonts w:ascii="Cambria Math" w:hAnsi="Cambria Math"/>
+                      <w:sz w:val="20"/>
+                      <w:szCs w:val="20"/>
+                    </w:rPr>
+                    <m:t>p</m:t>
+                  </m:r>
+                  <m:d>
+                    <m:dPr>
+                      <m:ctrlPr>
+                        <w:rPr>
+                          <w:rFonts w:ascii="Cambria Math" w:hAnsi="Cambria Math"/>
+                          <w:i/>
+                          <w:sz w:val="20"/>
+                          <w:szCs w:val="20"/>
+                        </w:rPr>
+                      </m:ctrlPr>
+                    </m:dPr>
+                    <m:e>
+                      <m:sSub>
+                        <m:sSubPr>
+                          <m:ctrlPr>
+                            <w:rPr>
+                              <w:rFonts w:ascii="Cambria Math" w:hAnsi="Cambria Math"/>
+                              <w:i/>
+                              <w:sz w:val="20"/>
+                              <w:szCs w:val="20"/>
+                            </w:rPr>
+                          </m:ctrlPr>
+                        </m:sSubPr>
+                        <m:e>
+                          <m:r>
+                            <w:rPr>
+                              <w:rFonts w:ascii="Cambria Math" w:hAnsi="Cambria Math"/>
+                              <w:sz w:val="20"/>
+                              <w:szCs w:val="20"/>
+                            </w:rPr>
+                            <m:t>z</m:t>
+                          </m:r>
+                        </m:e>
+                        <m:sub>
+                          <m:r>
+                            <w:rPr>
+                              <w:rFonts w:ascii="Cambria Math" w:hAnsi="Cambria Math"/>
+                              <w:sz w:val="20"/>
+                              <w:szCs w:val="20"/>
+                            </w:rPr>
+                            <m:t>1</m:t>
+                          </m:r>
+                        </m:sub>
+                      </m:sSub>
+                    </m:e>
+                    <m:e>
+                      <m:r>
+                        <w:rPr>
+                          <w:rFonts w:ascii="Cambria Math" w:hAnsi="Cambria Math"/>
+                          <w:sz w:val="20"/>
+                          <w:szCs w:val="20"/>
+                        </w:rPr>
+                        <m:t>x</m:t>
+                      </m:r>
+                    </m:e>
+                  </m:d>
+                </m:e>
+              </m:d>
+            </m:e>
+          </m:func>
+          <m:r>
+            <w:rPr>
+              <w:rFonts w:ascii="Cambria Math" w:hAnsi="Cambria Math"/>
+              <w:sz w:val="20"/>
+              <w:szCs w:val="20"/>
+            </w:rPr>
+            <m:t xml:space="preserve">= </m:t>
+          </m:r>
+          <m:func>
+            <m:funcPr>
+              <m:ctrlPr>
+                <w:rPr>
+                  <w:rFonts w:ascii="Cambria Math" w:hAnsi="Cambria Math"/>
+                  <w:i/>
+                  <w:sz w:val="20"/>
+                  <w:szCs w:val="20"/>
+                </w:rPr>
+              </m:ctrlPr>
+            </m:funcPr>
+            <m:fName>
+              <m:r>
+                <m:rPr>
+                  <m:sty m:val="p"/>
+                </m:rPr>
+                <w:rPr>
+                  <w:rFonts w:ascii="Cambria Math" w:hAnsi="Cambria Math"/>
+                  <w:sz w:val="20"/>
+                  <w:szCs w:val="20"/>
+                </w:rPr>
+                <m:t>Const⋅</m:t>
+              </m:r>
+            </m:fName>
+            <m:e>
+              <m:d>
+                <m:dPr>
+                  <m:ctrlPr>
+                    <w:rPr>
+                      <w:rFonts w:ascii="Cambria Math" w:hAnsi="Cambria Math"/>
+                      <w:i/>
+                      <w:sz w:val="20"/>
+                      <w:szCs w:val="20"/>
+                    </w:rPr>
+                  </m:ctrlPr>
+                </m:dPr>
+                <m:e>
+                  <m:sSubSup>
+                    <m:sSubSupPr>
+                      <m:ctrlPr>
+                        <w:rPr>
+                          <w:rFonts w:ascii="Cambria Math" w:hAnsi="Cambria Math"/>
+                          <w:i/>
+                        </w:rPr>
+                      </m:ctrlPr>
+                    </m:sSubSupPr>
+                    <m:e>
+                      <m:d>
+                        <m:dPr>
+                          <m:begChr m:val="|"/>
+                          <m:endChr m:val="|"/>
+                          <m:ctrlPr>
+                            <w:rPr>
+                              <w:rFonts w:ascii="Cambria Math" w:hAnsi="Cambria Math"/>
+                              <w:i/>
+                            </w:rPr>
+                          </m:ctrlPr>
+                        </m:dPr>
+                        <m:e>
+                          <m:d>
+                            <m:dPr>
+                              <m:begChr m:val="|"/>
+                              <m:endChr m:val="|"/>
+                              <m:ctrlPr>
+                                <w:rPr>
+                                  <w:rFonts w:ascii="Cambria Math" w:hAnsi="Cambria Math"/>
+                                  <w:i/>
+                                </w:rPr>
+                              </m:ctrlPr>
+                            </m:dPr>
+                            <m:e>
+                              <m:r>
+                                <w:rPr>
+                                  <w:rFonts w:ascii="Cambria Math" w:hAnsi="Cambria Math"/>
+                                </w:rPr>
+                                <m:t>x-</m:t>
+                              </m:r>
+                              <m:sSub>
+                                <m:sSubPr>
+                                  <m:ctrlPr>
+                                    <w:rPr>
+                                      <w:rFonts w:ascii="Cambria Math" w:hAnsi="Cambria Math"/>
+                                      <w:i/>
+                                    </w:rPr>
+                                  </m:ctrlPr>
+                                </m:sSubPr>
+                                <m:e>
+                                  <m:acc>
+                                    <m:accPr>
+                                      <m:ctrlPr>
+                                        <w:rPr>
+                                          <w:rFonts w:ascii="Cambria Math" w:hAnsi="Cambria Math"/>
+                                          <w:i/>
+                                        </w:rPr>
+                                      </m:ctrlPr>
+                                    </m:accPr>
+                                    <m:e>
+                                      <m:r>
+                                        <w:rPr>
+                                          <w:rFonts w:ascii="Cambria Math" w:hAnsi="Cambria Math"/>
+                                        </w:rPr>
+                                        <m:t>x</m:t>
+                                      </m:r>
+                                    </m:e>
+                                  </m:acc>
+                                </m:e>
+                                <m:sub>
+                                  <m:r>
+                                    <w:rPr>
+                                      <w:rFonts w:ascii="Cambria Math" w:hAnsi="Cambria Math"/>
+                                    </w:rPr>
+                                    <m:t>0</m:t>
+                                  </m:r>
+                                </m:sub>
+                              </m:sSub>
+                            </m:e>
+                          </m:d>
+                        </m:e>
+                      </m:d>
+                    </m:e>
+                    <m:sub>
+                      <m:sSub>
+                        <m:sSubPr>
+                          <m:ctrlPr>
+                            <w:rPr>
+                              <w:rFonts w:ascii="Cambria Math" w:hAnsi="Cambria Math"/>
+                              <w:i/>
+                            </w:rPr>
+                          </m:ctrlPr>
+                        </m:sSubPr>
+                        <m:e>
+                          <m:r>
+                            <w:rPr>
+                              <w:rFonts w:ascii="Cambria Math" w:hAnsi="Cambria Math"/>
+                            </w:rPr>
+                            <m:t>Σ</m:t>
+                          </m:r>
+                        </m:e>
+                        <m:sub>
+                          <m:r>
+                            <w:rPr>
+                              <w:rFonts w:ascii="Cambria Math" w:hAnsi="Cambria Math"/>
+                            </w:rPr>
+                            <m:t>0</m:t>
+                          </m:r>
+                        </m:sub>
+                      </m:sSub>
+                    </m:sub>
+                    <m:sup>
+                      <m:r>
+                        <w:rPr>
+                          <w:rFonts w:ascii="Cambria Math" w:hAnsi="Cambria Math"/>
+                        </w:rPr>
+                        <m:t>2</m:t>
+                      </m:r>
+                    </m:sup>
+                  </m:sSubSup>
+                  <m:r>
+                    <w:rPr>
+                      <w:rFonts w:ascii="Cambria Math" w:hAnsi="Cambria Math"/>
+                    </w:rPr>
+                    <m:t>+</m:t>
+                  </m:r>
+                  <m:sSubSup>
+                    <m:sSubSupPr>
+                      <m:ctrlPr>
+                        <w:rPr>
+                          <w:rFonts w:ascii="Cambria Math" w:hAnsi="Cambria Math"/>
+                          <w:i/>
+                        </w:rPr>
+                      </m:ctrlPr>
+                    </m:sSubSupPr>
+                    <m:e>
+                      <m:d>
+                        <m:dPr>
+                          <m:begChr m:val="|"/>
+                          <m:endChr m:val="|"/>
+                          <m:ctrlPr>
+                            <w:rPr>
+                              <w:rFonts w:ascii="Cambria Math" w:hAnsi="Cambria Math"/>
+                              <w:i/>
+                            </w:rPr>
+                          </m:ctrlPr>
+                        </m:dPr>
+                        <m:e>
+                          <m:d>
+                            <m:dPr>
+                              <m:begChr m:val="|"/>
+                              <m:endChr m:val="|"/>
+                              <m:ctrlPr>
+                                <w:rPr>
+                                  <w:rFonts w:ascii="Cambria Math" w:hAnsi="Cambria Math"/>
+                                  <w:i/>
+                                </w:rPr>
+                              </m:ctrlPr>
+                            </m:dPr>
+                            <m:e>
+                              <m:r>
+                                <w:rPr>
+                                  <w:rFonts w:ascii="Cambria Math" w:hAnsi="Cambria Math"/>
+                                </w:rPr>
+                                <m:t>z-h</m:t>
+                              </m:r>
+                              <m:d>
+                                <m:dPr>
+                                  <m:ctrlPr>
+                                    <w:rPr>
+                                      <w:rFonts w:ascii="Cambria Math" w:hAnsi="Cambria Math"/>
+                                      <w:i/>
+                                    </w:rPr>
+                                  </m:ctrlPr>
+                                </m:dPr>
+                                <m:e>
+                                  <m:r>
+                                    <w:rPr>
+                                      <w:rFonts w:ascii="Cambria Math" w:hAnsi="Cambria Math"/>
+                                    </w:rPr>
+                                    <m:t>x</m:t>
+                                  </m:r>
+                                </m:e>
+                              </m:d>
+                            </m:e>
+                          </m:d>
+                        </m:e>
+                      </m:d>
+                    </m:e>
+                    <m:sub>
+                      <m:sSub>
+                        <m:sSubPr>
+                          <m:ctrlPr>
+                            <w:rPr>
+                              <w:rFonts w:ascii="Cambria Math" w:hAnsi="Cambria Math"/>
+                              <w:i/>
+                            </w:rPr>
+                          </m:ctrlPr>
+                        </m:sSubPr>
+                        <m:e>
+                          <m:r>
+                            <w:rPr>
+                              <w:rFonts w:ascii="Cambria Math" w:hAnsi="Cambria Math"/>
+                            </w:rPr>
+                            <m:t>Σ</m:t>
+                          </m:r>
+                        </m:e>
+                        <m:sub>
+                          <m:r>
+                            <w:rPr>
+                              <w:rFonts w:ascii="Cambria Math" w:hAnsi="Cambria Math"/>
+                            </w:rPr>
+                            <m:t>v</m:t>
+                          </m:r>
+                        </m:sub>
+                      </m:sSub>
+                    </m:sub>
+                    <m:sup>
+                      <m:r>
+                        <w:rPr>
+                          <w:rFonts w:ascii="Cambria Math" w:hAnsi="Cambria Math"/>
+                        </w:rPr>
+                        <m:t>2</m:t>
+                      </m:r>
+                    </m:sup>
+                  </m:sSubSup>
+                </m:e>
+              </m:d>
+            </m:e>
+          </m:func>
+          <m:r>
+            <w:rPr>
+              <w:rFonts w:ascii="Cambria Math" w:hAnsi="Cambria Math"/>
+              <w:sz w:val="20"/>
+              <w:szCs w:val="20"/>
+            </w:rPr>
+            <m:t>=Const⋅J</m:t>
+          </m:r>
+          <m:d>
+            <m:dPr>
+              <m:ctrlPr>
+                <w:rPr>
+                  <w:rFonts w:ascii="Cambria Math" w:hAnsi="Cambria Math"/>
+                  <w:i/>
+                  <w:sz w:val="20"/>
+                  <w:szCs w:val="20"/>
+                </w:rPr>
+              </m:ctrlPr>
+            </m:dPr>
+            <m:e>
+              <m:r>
+                <w:rPr>
+                  <w:rFonts w:ascii="Cambria Math" w:hAnsi="Cambria Math"/>
+                  <w:sz w:val="20"/>
+                  <w:szCs w:val="20"/>
+                </w:rPr>
+                <m:t>x,z</m:t>
+              </m:r>
+            </m:e>
+          </m:d>
+          <m:r>
+            <w:rPr>
+              <w:rFonts w:ascii="Cambria Math" w:hAnsi="Cambria Math"/>
+              <w:sz w:val="20"/>
+              <w:szCs w:val="20"/>
+            </w:rPr>
+            <m:t xml:space="preserve"> </m:t>
+          </m:r>
+        </m:oMath>
+      </m:oMathPara>
+    </w:p>
+    <w:p>
+      <w:pPr>
+        <w:bidi w:val="0"/>
+        <w:rPr>
+          <w:rFonts w:asciiTheme="majorHAnsi" w:eastAsiaTheme="majorEastAsia" w:hAnsiTheme="majorHAnsi" w:cstheme="majorBidi"/>
+          <w:sz w:val="20"/>
+          <w:szCs w:val="20"/>
+        </w:rPr>
+      </w:pPr>
+      <m:oMathPara>
+        <m:oMath>
+          <m:sSub>
+            <m:sSubPr>
+              <m:ctrlPr>
+                <w:rPr>
+                  <w:rFonts w:ascii="Cambria Math" w:hAnsi="Cambria Math"/>
+                  <w:i/>
+                </w:rPr>
+              </m:ctrlPr>
+            </m:sSubPr>
+            <m:e>
+              <m:acc>
+                <m:accPr>
+                  <m:ctrlPr>
+                    <w:rPr>
+                      <w:rFonts w:ascii="Cambria Math" w:hAnsi="Cambria Math"/>
+                      <w:i/>
+                    </w:rPr>
+                  </m:ctrlPr>
+                </m:accPr>
+                <m:e>
+                  <m:r>
+                    <w:rPr>
+                      <w:rFonts w:ascii="Cambria Math" w:hAnsi="Cambria Math"/>
+                    </w:rPr>
+                    <m:t>x</m:t>
+                  </m:r>
+                </m:e>
+              </m:acc>
+            </m:e>
+            <m:sub>
+              <m:r>
+                <w:rPr>
+                  <w:rFonts w:ascii="Cambria Math" w:hAnsi="Cambria Math"/>
+                </w:rPr>
+                <m:t>1</m:t>
+              </m:r>
+            </m:sub>
+          </m:sSub>
+          <m:r>
+            <w:rPr>
+              <w:rFonts w:ascii="Cambria Math" w:hAnsi="Cambria Math"/>
+            </w:rPr>
+            <m:t>= argmin</m:t>
+          </m:r>
+          <m:d>
+            <m:dPr>
+              <m:ctrlPr>
+                <w:rPr>
+                  <w:rFonts w:ascii="Cambria Math" w:hAnsi="Cambria Math"/>
+                  <w:i/>
+                </w:rPr>
+              </m:ctrlPr>
+            </m:dPr>
+            <m:e>
+              <m:r>
+                <w:rPr>
+                  <w:rFonts w:ascii="Cambria Math" w:hAnsi="Cambria Math"/>
+                  <w:sz w:val="20"/>
+                  <w:szCs w:val="20"/>
+                </w:rPr>
+                <m:t>-</m:t>
+              </m:r>
+              <m:func>
+                <m:funcPr>
+                  <m:ctrlPr>
+                    <w:rPr>
+                      <w:rFonts w:ascii="Cambria Math" w:hAnsi="Cambria Math"/>
+                      <w:i/>
+                      <w:sz w:val="20"/>
+                      <w:szCs w:val="20"/>
+                    </w:rPr>
+                  </m:ctrlPr>
+                </m:funcPr>
+                <m:fName>
+                  <m:r>
+                    <m:rPr>
+                      <m:sty m:val="p"/>
+                    </m:rPr>
+                    <w:rPr>
+                      <w:rFonts w:ascii="Cambria Math" w:hAnsi="Cambria Math"/>
+                      <w:sz w:val="20"/>
+                      <w:szCs w:val="20"/>
+                    </w:rPr>
+                    <m:t>log</m:t>
+                  </m:r>
+                </m:fName>
+                <m:e>
+                  <m:d>
+                    <m:dPr>
+                      <m:ctrlPr>
+                        <w:rPr>
+                          <w:rFonts w:ascii="Cambria Math" w:hAnsi="Cambria Math"/>
+                          <w:i/>
+                          <w:sz w:val="20"/>
+                          <w:szCs w:val="20"/>
+                        </w:rPr>
+                      </m:ctrlPr>
+                    </m:dPr>
+                    <m:e>
+                      <m:r>
+                        <w:rPr>
+                          <w:rFonts w:ascii="Cambria Math" w:hAnsi="Cambria Math"/>
+                          <w:sz w:val="20"/>
+                          <w:szCs w:val="20"/>
+                        </w:rPr>
+                        <m:t>ηp</m:t>
+                      </m:r>
+                      <m:d>
+                        <m:dPr>
+                          <m:ctrlPr>
+                            <w:rPr>
+                              <w:rFonts w:ascii="Cambria Math" w:hAnsi="Cambria Math"/>
+                              <w:i/>
+                              <w:sz w:val="20"/>
+                              <w:szCs w:val="20"/>
+                            </w:rPr>
+                          </m:ctrlPr>
+                        </m:dPr>
+                        <m:e>
+                          <m:r>
+                            <w:rPr>
+                              <w:rFonts w:ascii="Cambria Math" w:hAnsi="Cambria Math"/>
+                              <w:sz w:val="20"/>
+                              <w:szCs w:val="20"/>
+                            </w:rPr>
+                            <m:t>x</m:t>
+                          </m:r>
+                        </m:e>
+                      </m:d>
+                      <m:r>
+                        <w:rPr>
+                          <w:rFonts w:ascii="Cambria Math" w:hAnsi="Cambria Math"/>
+                          <w:sz w:val="20"/>
+                          <w:szCs w:val="20"/>
+                        </w:rPr>
+                        <m:t>p</m:t>
+                      </m:r>
+                      <m:d>
+                        <m:dPr>
+                          <m:ctrlPr>
+                            <w:rPr>
+                              <w:rFonts w:ascii="Cambria Math" w:hAnsi="Cambria Math"/>
+                              <w:i/>
+                              <w:sz w:val="20"/>
+                              <w:szCs w:val="20"/>
+                            </w:rPr>
+                          </m:ctrlPr>
+                        </m:dPr>
+                        <m:e>
+                          <m:sSub>
+                            <m:sSubPr>
+                              <m:ctrlPr>
+                                <w:rPr>
+                                  <w:rFonts w:ascii="Cambria Math" w:hAnsi="Cambria Math"/>
+                                  <w:i/>
+                                  <w:sz w:val="20"/>
+                                  <w:szCs w:val="20"/>
+                                </w:rPr>
+                              </m:ctrlPr>
+                            </m:sSubPr>
+                            <m:e>
+                              <m:r>
+                                <w:rPr>
+                                  <w:rFonts w:ascii="Cambria Math" w:hAnsi="Cambria Math"/>
+                                  <w:sz w:val="20"/>
+                                  <w:szCs w:val="20"/>
+                                </w:rPr>
+                                <m:t>z</m:t>
+                              </m:r>
+                            </m:e>
+                            <m:sub>
+                              <m:r>
+                                <w:rPr>
+                                  <w:rFonts w:ascii="Cambria Math" w:hAnsi="Cambria Math"/>
+                                  <w:sz w:val="20"/>
+                                  <w:szCs w:val="20"/>
+                                </w:rPr>
+                                <m:t>1</m:t>
+                              </m:r>
+                            </m:sub>
+                          </m:sSub>
+                        </m:e>
+                        <m:e>
+                          <m:r>
+                            <w:rPr>
+                              <w:rFonts w:ascii="Cambria Math" w:hAnsi="Cambria Math"/>
+                              <w:sz w:val="20"/>
+                              <w:szCs w:val="20"/>
+                            </w:rPr>
+                            <m:t>x</m:t>
+                          </m:r>
+                        </m:e>
+                      </m:d>
+                    </m:e>
+                  </m:d>
+                </m:e>
+              </m:func>
+              <m:ctrlPr>
+                <w:rPr>
+                  <w:rFonts w:ascii="Cambria Math" w:hAnsi="Cambria Math"/>
+                  <w:i/>
+                  <w:sz w:val="20"/>
+                  <w:szCs w:val="20"/>
+                </w:rPr>
+              </m:ctrlPr>
+            </m:e>
+          </m:d>
+          <m:r>
+            <w:rPr>
+              <w:rFonts w:ascii="Cambria Math" w:hAnsi="Cambria Math"/>
+              <w:sz w:val="20"/>
+              <w:szCs w:val="20"/>
+            </w:rPr>
+            <m:t>=argmin</m:t>
+          </m:r>
+          <m:d>
+            <m:dPr>
+              <m:ctrlPr>
+                <w:rPr>
+                  <w:rFonts w:ascii="Cambria Math" w:hAnsi="Cambria Math"/>
+                  <w:i/>
+                  <w:sz w:val="20"/>
+                  <w:szCs w:val="20"/>
+                </w:rPr>
+              </m:ctrlPr>
+            </m:dPr>
+            <m:e>
+              <m:r>
+                <w:rPr>
+                  <w:rFonts w:ascii="Cambria Math" w:hAnsi="Cambria Math"/>
+                  <w:sz w:val="20"/>
+                  <w:szCs w:val="20"/>
+                </w:rPr>
+                <m:t>Const⋅J</m:t>
+              </m:r>
+              <m:d>
+                <m:dPr>
+                  <m:ctrlPr>
+                    <w:rPr>
+                      <w:rFonts w:ascii="Cambria Math" w:hAnsi="Cambria Math"/>
+                      <w:i/>
+                      <w:sz w:val="20"/>
+                      <w:szCs w:val="20"/>
+                    </w:rPr>
+                  </m:ctrlPr>
+                </m:dPr>
+                <m:e>
+                  <m:r>
+                    <w:rPr>
+                      <w:rFonts w:ascii="Cambria Math" w:hAnsi="Cambria Math"/>
+                      <w:sz w:val="20"/>
+                      <w:szCs w:val="20"/>
+                    </w:rPr>
+                    <m:t>x,z</m:t>
                   </m:r>
                 </m:e>
               </m:d>
             </m:e>
-          </m:func>
+          </m:d>
+          <m:r>
+            <w:rPr>
+              <w:rFonts w:ascii="Cambria Math" w:hAnsi="Cambria Math"/>
+              <w:sz w:val="20"/>
+              <w:szCs w:val="20"/>
+            </w:rPr>
+            <m:t>=argmin</m:t>
+          </m:r>
+          <m:d>
+            <m:dPr>
+              <m:ctrlPr>
+                <w:rPr>
+                  <w:rFonts w:ascii="Cambria Math" w:hAnsi="Cambria Math"/>
+                  <w:i/>
+                  <w:sz w:val="20"/>
+                  <w:szCs w:val="20"/>
+                </w:rPr>
+              </m:ctrlPr>
+            </m:dPr>
+            <m:e>
+              <m:r>
+                <w:rPr>
+                  <w:rFonts w:ascii="Cambria Math" w:hAnsi="Cambria Math"/>
+                  <w:sz w:val="20"/>
+                  <w:szCs w:val="20"/>
+                </w:rPr>
+                <m:t>J</m:t>
+              </m:r>
+              <m:d>
+                <m:dPr>
+                  <m:ctrlPr>
+                    <w:rPr>
+                      <w:rFonts w:ascii="Cambria Math" w:hAnsi="Cambria Math"/>
+                      <w:i/>
+                      <w:sz w:val="20"/>
+                      <w:szCs w:val="20"/>
+                    </w:rPr>
+                  </m:ctrlPr>
+                </m:dPr>
+                <m:e>
+                  <m:r>
+                    <w:rPr>
+                      <w:rFonts w:ascii="Cambria Math" w:hAnsi="Cambria Math"/>
+                      <w:sz w:val="20"/>
+                      <w:szCs w:val="20"/>
+                    </w:rPr>
+                    <m:t>x,z</m:t>
+                  </m:r>
+                </m:e>
+              </m:d>
+            </m:e>
+          </m:d>
+          <m:r>
+            <w:rPr>
+              <w:rFonts w:ascii="Cambria Math" w:hAnsi="Cambria Math"/>
+              <w:sz w:val="20"/>
+              <w:szCs w:val="20"/>
+            </w:rPr>
+            <m:t xml:space="preserve"> </m:t>
+          </m:r>
         </m:oMath>
       </m:oMathPara>
     </w:p>
@@ -8067,7 +10565,31 @@
             <w:rPr>
               <w:rFonts w:ascii="Cambria Math" w:eastAsiaTheme="majorEastAsia" w:hAnsi="Cambria Math" w:cstheme="majorBidi"/>
             </w:rPr>
-            <m:t>since h(x) is non linear, we will use iterative optimization as showed in the lecture.</m:t>
+            <m:t>since h</m:t>
+          </m:r>
+          <m:d>
+            <m:dPr>
+              <m:ctrlPr>
+                <w:rPr>
+                  <w:rFonts w:ascii="Cambria Math" w:eastAsiaTheme="majorEastAsia" w:hAnsi="Cambria Math" w:cstheme="majorBidi"/>
+                  <w:i/>
+                </w:rPr>
+              </m:ctrlPr>
+            </m:dPr>
+            <m:e>
+              <m:r>
+                <w:rPr>
+                  <w:rFonts w:ascii="Cambria Math" w:eastAsiaTheme="majorEastAsia" w:hAnsi="Cambria Math" w:cstheme="majorBidi"/>
+                </w:rPr>
+                <m:t>x</m:t>
+              </m:r>
+            </m:e>
+          </m:d>
+          <m:r>
+            <w:rPr>
+              <w:rFonts w:ascii="Cambria Math" w:eastAsiaTheme="majorEastAsia" w:hAnsi="Cambria Math" w:cstheme="majorBidi"/>
+            </w:rPr>
+            <m:t>is non linear, we will use iterative optimization as showed in the lecture(NG).</m:t>
           </m:r>
         </m:oMath>
       </m:oMathPara>
@@ -10162,6 +12684,9 @@
             </m:sup>
           </m:sSup>
           <m:r>
+            <m:rPr>
+              <m:sty m:val="p"/>
+            </m:rPr>
             <w:rPr>
               <w:rFonts w:ascii="Cambria Math" w:eastAsiaTheme="minorEastAsia" w:hAnsi="Cambria Math"/>
             </w:rPr>
@@ -10572,7 +13097,7 @@
     </w:p>
     <w:p>
       <w:pPr>
-        <w:pStyle w:val="3"/>
+        <w:pStyle w:val="Heading3"/>
         <w:numPr>
           <w:ilvl w:val="0"/>
           <w:numId w:val="2"/>
@@ -10581,7 +13106,6 @@
         <w:spacing w:after="240"/>
       </w:pPr>
       <w:r>
-        <w:lastRenderedPageBreak/>
         <w:t xml:space="preserve">A second measurement, </w:t>
       </w:r>
       <m:oMath>
@@ -14937,47 +17461,11 @@
     </w:p>
     <w:p>
       <w:pPr>
-        <w:bidi w:val="0"/>
-      </w:pPr>
-    </w:p>
-    <w:p>
-      <w:pPr>
-        <w:bidi w:val="0"/>
-      </w:pPr>
-    </w:p>
-    <w:p>
-      <w:pPr>
-        <w:bidi w:val="0"/>
-      </w:pPr>
-    </w:p>
-    <w:p>
-      <w:pPr>
-        <w:bidi w:val="0"/>
-      </w:pPr>
-    </w:p>
-    <w:p>
-      <w:pPr>
-        <w:bidi w:val="0"/>
-      </w:pPr>
-    </w:p>
-    <w:p>
-      <w:pPr>
-        <w:bidi w:val="0"/>
-      </w:pPr>
-    </w:p>
-    <w:p>
-      <w:pPr>
-        <w:bidi w:val="0"/>
-      </w:pPr>
-    </w:p>
-    <w:p>
-      <w:pPr>
-        <w:pStyle w:val="2"/>
+        <w:pStyle w:val="Heading2"/>
         <w:bidi w:val="0"/>
         <w:spacing w:before="0" w:after="240"/>
       </w:pPr>
       <w:r>
-        <w:lastRenderedPageBreak/>
         <w:t>Question 3 : Consider a multivariate random variabl</w:t>
       </w:r>
       <w:r>
@@ -15284,7 +17772,7 @@
     </w:p>
     <w:p>
       <w:pPr>
-        <w:pStyle w:val="3"/>
+        <w:pStyle w:val="Heading3"/>
         <w:numPr>
           <w:ilvl w:val="0"/>
           <w:numId w:val="7"/>
@@ -15534,6 +18022,9 @@
             <m:t>=</m:t>
           </m:r>
           <m:r>
+            <m:rPr>
+              <m:sty m:val="p"/>
+            </m:rPr>
             <w:rPr>
               <w:rFonts w:ascii="Cambria Math" w:hAnsi="Cambria Math"/>
             </w:rPr>
@@ -16023,6 +18514,9 @@
             <m:t>=</m:t>
           </m:r>
           <m:r>
+            <m:rPr>
+              <m:sty m:val="p"/>
+            </m:rPr>
             <w:rPr>
               <w:rFonts w:ascii="Cambria Math" w:hAnsi="Cambria Math"/>
             </w:rPr>
@@ -16421,7 +18915,7 @@
     </w:p>
     <w:p>
       <w:pPr>
-        <w:pStyle w:val="3"/>
+        <w:pStyle w:val="Heading3"/>
         <w:numPr>
           <w:ilvl w:val="0"/>
           <w:numId w:val="7"/>
@@ -16492,15 +18986,7 @@
         </m:sSub>
       </m:oMath>
       <w:r>
-        <w:t xml:space="preserve">. Write an expression for </w:t>
-      </w:r>
-      <w:proofErr w:type="gramStart"/>
-      <w:r>
-        <w:t>the a</w:t>
-      </w:r>
-      <w:proofErr w:type="gramEnd"/>
-      <w:r>
-        <w:t xml:space="preserve"> posteriori pdf </w:t>
+        <w:t xml:space="preserve">. Write an expression for the a posteriori pdf </w:t>
       </w:r>
       <m:oMath>
         <m:r>
@@ -17253,12 +19739,38 @@
               </m:d>
             </m:den>
           </m:f>
-          <m:r>
-            <w:rPr>
-              <w:rFonts w:ascii="Cambria Math" w:eastAsiaTheme="majorEastAsia" w:hAnsi="Cambria Math" w:cstheme="majorBidi"/>
-            </w:rPr>
-            <m:t>=</m:t>
-          </m:r>
+          <m:limLow>
+            <m:limLowPr>
+              <m:ctrlPr>
+                <w:rPr>
+                  <w:rFonts w:ascii="Cambria Math" w:hAnsi="Cambria Math"/>
+                  <w:i/>
+                </w:rPr>
+              </m:ctrlPr>
+            </m:limLowPr>
+            <m:e>
+              <m:r>
+                <w:rPr>
+                  <w:rFonts w:ascii="Cambria Math" w:hAnsi="Cambria Math"/>
+                </w:rPr>
+                <m:t>=</m:t>
+              </m:r>
+            </m:e>
+            <m:lim>
+              <m:r>
+                <w:rPr>
+                  <w:rFonts w:ascii="Cambria Math" w:hAnsi="Cambria Math"/>
+                </w:rPr>
+                <m:t xml:space="preserve"> </m:t>
+              </m:r>
+              <m:r>
+                <w:rPr>
+                  <w:rFonts w:ascii="Cambria Math" w:hAnsi="Cambria Math"/>
+                </w:rPr>
+                <m:t>Indep.</m:t>
+              </m:r>
+            </m:lim>
+          </m:limLow>
           <m:f>
             <m:fPr>
               <m:ctrlPr>
@@ -17706,11 +20218,43 @@
               </m:sSub>
             </m:e>
           </m:d>
+          <m:limLow>
+            <m:limLowPr>
+              <m:ctrlPr>
+                <w:rPr>
+                  <w:rFonts w:ascii="Cambria Math" w:hAnsi="Cambria Math"/>
+                  <w:i/>
+                </w:rPr>
+              </m:ctrlPr>
+            </m:limLowPr>
+            <m:e>
+              <m:r>
+                <w:rPr>
+                  <w:rFonts w:ascii="Cambria Math" w:hAnsi="Cambria Math"/>
+                </w:rPr>
+                <m:t>=</m:t>
+              </m:r>
+            </m:e>
+            <m:lim>
+              <m:r>
+                <w:rPr>
+                  <w:rFonts w:ascii="Cambria Math" w:hAnsi="Cambria Math"/>
+                </w:rPr>
+                <m:t xml:space="preserve"> </m:t>
+              </m:r>
+              <m:r>
+                <w:rPr>
+                  <w:rFonts w:ascii="Cambria Math" w:hAnsi="Cambria Math"/>
+                </w:rPr>
+                <m:t>MR</m:t>
+              </m:r>
+            </m:lim>
+          </m:limLow>
           <m:r>
             <w:rPr>
               <w:rFonts w:ascii="Cambria Math" w:eastAsiaTheme="majorEastAsia" w:hAnsi="Cambria Math" w:cstheme="majorBidi"/>
             </w:rPr>
-            <m:t>=∫p</m:t>
+            <m:t>∫p</m:t>
           </m:r>
           <m:d>
             <m:dPr>
@@ -17865,6 +20409,256 @@
                   <w:rFonts w:ascii="Cambria Math" w:hAnsi="Cambria Math"/>
                 </w:rPr>
                 <m:t xml:space="preserve"> CR</m:t>
+              </m:r>
+            </m:lim>
+          </m:limLow>
+          <m:r>
+            <w:rPr>
+              <w:rFonts w:ascii="Cambria Math" w:eastAsiaTheme="majorEastAsia" w:hAnsi="Cambria Math" w:cstheme="majorBidi"/>
+            </w:rPr>
+            <m:t>∫</m:t>
+          </m:r>
+          <m:r>
+            <w:rPr>
+              <w:rFonts w:ascii="Cambria Math" w:hAnsi="Cambria Math"/>
+            </w:rPr>
+            <m:t>p</m:t>
+          </m:r>
+          <m:d>
+            <m:dPr>
+              <m:ctrlPr>
+                <w:rPr>
+                  <w:rFonts w:ascii="Cambria Math" w:hAnsi="Cambria Math"/>
+                  <w:i/>
+                </w:rPr>
+              </m:ctrlPr>
+            </m:dPr>
+            <m:e>
+              <m:sSub>
+                <m:sSubPr>
+                  <m:ctrlPr>
+                    <w:rPr>
+                      <w:rFonts w:ascii="Cambria Math" w:hAnsi="Cambria Math"/>
+                      <w:i/>
+                    </w:rPr>
+                  </m:ctrlPr>
+                </m:sSubPr>
+                <m:e>
+                  <m:r>
+                    <w:rPr>
+                      <w:rFonts w:ascii="Cambria Math" w:hAnsi="Cambria Math"/>
+                    </w:rPr>
+                    <m:t>x</m:t>
+                  </m:r>
+                </m:e>
+                <m:sub>
+                  <m:r>
+                    <w:rPr>
+                      <w:rFonts w:ascii="Cambria Math" w:hAnsi="Cambria Math"/>
+                    </w:rPr>
+                    <m:t>1</m:t>
+                  </m:r>
+                </m:sub>
+              </m:sSub>
+            </m:e>
+            <m:e>
+              <m:sSub>
+                <m:sSubPr>
+                  <m:ctrlPr>
+                    <w:rPr>
+                      <w:rFonts w:ascii="Cambria Math" w:hAnsi="Cambria Math"/>
+                      <w:i/>
+                    </w:rPr>
+                  </m:ctrlPr>
+                </m:sSubPr>
+                <m:e>
+                  <m:r>
+                    <w:rPr>
+                      <w:rFonts w:ascii="Cambria Math" w:hAnsi="Cambria Math"/>
+                    </w:rPr>
+                    <m:t>x</m:t>
+                  </m:r>
+                </m:e>
+                <m:sub>
+                  <m:r>
+                    <w:rPr>
+                      <w:rFonts w:ascii="Cambria Math" w:hAnsi="Cambria Math"/>
+                    </w:rPr>
+                    <m:t>0</m:t>
+                  </m:r>
+                </m:sub>
+              </m:sSub>
+              <m:r>
+                <w:rPr>
+                  <w:rFonts w:ascii="Cambria Math" w:hAnsi="Cambria Math"/>
+                </w:rPr>
+                <m:t>,</m:t>
+              </m:r>
+              <m:sSub>
+                <m:sSubPr>
+                  <m:ctrlPr>
+                    <w:rPr>
+                      <w:rFonts w:ascii="Cambria Math" w:hAnsi="Cambria Math"/>
+                      <w:i/>
+                    </w:rPr>
+                  </m:ctrlPr>
+                </m:sSubPr>
+                <m:e>
+                  <m:r>
+                    <w:rPr>
+                      <w:rFonts w:ascii="Cambria Math" w:hAnsi="Cambria Math"/>
+                    </w:rPr>
+                    <m:t>u</m:t>
+                  </m:r>
+                </m:e>
+                <m:sub>
+                  <m:r>
+                    <w:rPr>
+                      <w:rFonts w:ascii="Cambria Math" w:hAnsi="Cambria Math"/>
+                    </w:rPr>
+                    <m:t>0</m:t>
+                  </m:r>
+                </m:sub>
+              </m:sSub>
+            </m:e>
+          </m:d>
+          <m:r>
+            <w:rPr>
+              <w:rFonts w:ascii="Cambria Math" w:hAnsi="Cambria Math"/>
+            </w:rPr>
+            <m:t>p</m:t>
+          </m:r>
+          <m:d>
+            <m:dPr>
+              <m:ctrlPr>
+                <w:rPr>
+                  <w:rFonts w:ascii="Cambria Math" w:hAnsi="Cambria Math"/>
+                  <w:i/>
+                </w:rPr>
+              </m:ctrlPr>
+            </m:dPr>
+            <m:e>
+              <m:sSub>
+                <m:sSubPr>
+                  <m:ctrlPr>
+                    <w:rPr>
+                      <w:rFonts w:ascii="Cambria Math" w:hAnsi="Cambria Math"/>
+                      <w:i/>
+                    </w:rPr>
+                  </m:ctrlPr>
+                </m:sSubPr>
+                <m:e>
+                  <m:r>
+                    <w:rPr>
+                      <w:rFonts w:ascii="Cambria Math" w:hAnsi="Cambria Math"/>
+                    </w:rPr>
+                    <m:t>x</m:t>
+                  </m:r>
+                </m:e>
+                <m:sub>
+                  <m:r>
+                    <w:rPr>
+                      <w:rFonts w:ascii="Cambria Math" w:hAnsi="Cambria Math"/>
+                    </w:rPr>
+                    <m:t>0</m:t>
+                  </m:r>
+                </m:sub>
+              </m:sSub>
+              <m:r>
+                <w:rPr>
+                  <w:rFonts w:ascii="Cambria Math" w:hAnsi="Cambria Math"/>
+                </w:rPr>
+                <m:t>|</m:t>
+              </m:r>
+              <m:sSub>
+                <m:sSubPr>
+                  <m:ctrlPr>
+                    <w:rPr>
+                      <w:rFonts w:ascii="Cambria Math" w:hAnsi="Cambria Math"/>
+                      <w:i/>
+                    </w:rPr>
+                  </m:ctrlPr>
+                </m:sSubPr>
+                <m:e>
+                  <m:r>
+                    <w:rPr>
+                      <w:rFonts w:ascii="Cambria Math" w:hAnsi="Cambria Math"/>
+                    </w:rPr>
+                    <m:t>u</m:t>
+                  </m:r>
+                </m:e>
+                <m:sub>
+                  <m:r>
+                    <w:rPr>
+                      <w:rFonts w:ascii="Cambria Math" w:hAnsi="Cambria Math"/>
+                    </w:rPr>
+                    <m:t>0</m:t>
+                  </m:r>
+                </m:sub>
+              </m:sSub>
+            </m:e>
+          </m:d>
+          <m:r>
+            <w:rPr>
+              <w:rFonts w:ascii="Cambria Math" w:hAnsi="Cambria Math"/>
+            </w:rPr>
+            <m:t>d</m:t>
+          </m:r>
+          <m:sSub>
+            <m:sSubPr>
+              <m:ctrlPr>
+                <w:rPr>
+                  <w:rFonts w:ascii="Cambria Math" w:hAnsi="Cambria Math"/>
+                  <w:i/>
+                </w:rPr>
+              </m:ctrlPr>
+            </m:sSubPr>
+            <m:e>
+              <m:r>
+                <w:rPr>
+                  <w:rFonts w:ascii="Cambria Math" w:hAnsi="Cambria Math"/>
+                </w:rPr>
+                <m:t>x</m:t>
+              </m:r>
+            </m:e>
+            <m:sub>
+              <m:r>
+                <w:rPr>
+                  <w:rFonts w:ascii="Cambria Math" w:hAnsi="Cambria Math"/>
+                </w:rPr>
+                <m:t>0</m:t>
+              </m:r>
+            </m:sub>
+          </m:sSub>
+          <m:limLow>
+            <m:limLowPr>
+              <m:ctrlPr>
+                <w:rPr>
+                  <w:rFonts w:ascii="Cambria Math" w:hAnsi="Cambria Math"/>
+                  <w:i/>
+                </w:rPr>
+              </m:ctrlPr>
+            </m:limLowPr>
+            <m:e>
+              <m:r>
+                <w:rPr>
+                  <w:rFonts w:ascii="Cambria Math" w:hAnsi="Cambria Math"/>
+                </w:rPr>
+                <m:t>=</m:t>
+              </m:r>
+            </m:e>
+            <m:lim>
+              <m:r>
+                <w:rPr>
+                  <w:rFonts w:ascii="Cambria Math" w:hAnsi="Cambria Math"/>
+                </w:rPr>
+                <m:t xml:space="preserve"> </m:t>
+              </m:r>
+              <m:r>
+                <w:rPr>
+                  <w:rFonts w:ascii="Cambria Math" w:hAnsi="Cambria Math"/>
+                </w:rPr>
+                <m:t>indep.</m:t>
               </m:r>
             </m:lim>
           </m:limLow>
@@ -18460,7 +21254,7 @@
     </w:p>
     <w:p>
       <w:pPr>
-        <w:pStyle w:val="3"/>
+        <w:pStyle w:val="Heading3"/>
         <w:numPr>
           <w:ilvl w:val="0"/>
           <w:numId w:val="7"/>
@@ -18675,6 +21469,9 @@
             </m:sup>
           </m:sSup>
           <m:r>
+            <m:rPr>
+              <m:sty m:val="p"/>
+            </m:rPr>
             <w:rPr>
               <w:rFonts w:ascii="Cambria Math" w:hAnsi="Cambria Math"/>
             </w:rPr>
@@ -18683,7 +21480,15 @@
         </m:oMath>
       </m:oMathPara>
       <w:r>
-        <w:t xml:space="preserve">Show that calculating the maximum a posteriori (MAP) estimate for </w:t>
+        <w:t xml:space="preserve">Show that calculating the maximum a posteriori (MAP) </w:t>
+      </w:r>
+      <w:proofErr w:type="gramStart"/>
+      <w:r>
+        <w:t>estimate</w:t>
+      </w:r>
+      <w:proofErr w:type="gramEnd"/>
+      <w:r>
+        <w:t xml:space="preserve"> for </w:t>
       </w:r>
       <m:oMath>
         <m:r>
@@ -18696,6 +21501,21 @@
       <w:r>
         <w:t xml:space="preserve"> is equivalent to solving a non-linear least squares problem.</w:t>
       </w:r>
+    </w:p>
+    <w:p>
+      <w:pPr>
+        <w:bidi w:val="0"/>
+      </w:pPr>
+      <m:oMathPara>
+        <m:oMath>
+          <m:r>
+            <w:rPr>
+              <w:rFonts w:ascii="Cambria Math" w:hAnsi="Cambria Math"/>
+            </w:rPr>
+            <m:t>In this case we use smoothing instead of marginlization.</m:t>
+          </m:r>
+        </m:oMath>
+      </m:oMathPara>
     </w:p>
     <w:p>
       <w:pPr>
@@ -19082,6 +21902,7 @@
             <w:rPr>
               <w:rFonts w:ascii="Cambria Math" w:eastAsiaTheme="majorEastAsia" w:hAnsi="Cambria Math" w:cstheme="majorBidi"/>
             </w:rPr>
+            <w:lastRenderedPageBreak/>
             <m:t>p</m:t>
           </m:r>
           <m:d>
@@ -19417,6 +22238,27 @@
           <m:jc m:val="center"/>
         </m:oMathParaPr>
         <m:oMath>
+          <m:r>
+            <w:rPr>
+              <w:rFonts w:ascii="Cambria Math" w:eastAsiaTheme="majorEastAsia" w:hAnsi="Cambria Math" w:cstheme="majorBidi"/>
+            </w:rPr>
+            <m:t>We will find the MAP as follows</m:t>
+          </m:r>
+        </m:oMath>
+      </m:oMathPara>
+    </w:p>
+    <w:p>
+      <w:pPr>
+        <w:bidi w:val="0"/>
+        <w:rPr>
+          <w:rFonts w:asciiTheme="majorHAnsi" w:eastAsiaTheme="majorEastAsia" w:hAnsiTheme="majorHAnsi" w:cstheme="majorBidi"/>
+        </w:rPr>
+      </w:pPr>
+      <m:oMathPara>
+        <m:oMathParaPr>
+          <m:jc m:val="center"/>
+        </m:oMathParaPr>
+        <m:oMath>
           <m:sSubSup>
             <m:sSubSupPr>
               <m:ctrlPr>
@@ -19818,6 +22660,9 @@
             <m:t>=</m:t>
           </m:r>
           <m:r>
+            <m:rPr>
+              <m:sty m:val="p"/>
+            </m:rPr>
             <w:rPr>
               <w:rFonts w:ascii="Cambria Math" w:eastAsiaTheme="majorEastAsia" w:hAnsi="Cambria Math" w:cstheme="majorBidi"/>
             </w:rPr>
@@ -19829,19 +22674,7 @@
             <w:rPr>
               <w:rFonts w:ascii="Cambria Math" w:eastAsiaTheme="majorEastAsia" w:hAnsi="Cambria Math" w:cstheme="majorBidi"/>
             </w:rPr>
-            <m:t>=</m:t>
-          </m:r>
-          <m:r>
-            <w:rPr>
-              <w:rFonts w:ascii="Cambria Math" w:eastAsiaTheme="majorEastAsia" w:hAnsi="Cambria Math" w:cstheme="majorBidi"/>
-            </w:rPr>
-            <m:t>arg</m:t>
-          </m:r>
-          <m:r>
-            <w:rPr>
-              <w:rFonts w:ascii="Cambria Math" w:eastAsiaTheme="majorEastAsia" w:hAnsi="Cambria Math" w:cstheme="majorBidi"/>
-            </w:rPr>
-            <m:t>min</m:t>
+            <m:t>=argmin</m:t>
           </m:r>
           <m:d>
             <m:dPr>
@@ -20129,13 +22962,7 @@
             <w:rPr>
               <w:rFonts w:ascii="Cambria Math" w:eastAsiaTheme="majorEastAsia" w:hAnsi="Cambria Math" w:cstheme="majorBidi"/>
             </w:rPr>
-            <m:t>=argm</m:t>
-          </m:r>
-          <m:r>
-            <w:rPr>
-              <w:rFonts w:ascii="Cambria Math" w:eastAsiaTheme="majorEastAsia" w:hAnsi="Cambria Math" w:cstheme="majorBidi"/>
-            </w:rPr>
-            <m:t>in</m:t>
+            <m:t>=argmin</m:t>
           </m:r>
           <m:d>
             <m:dPr>
@@ -24151,7 +26978,7 @@
     </w:p>
     <w:p>
       <w:pPr>
-        <w:pStyle w:val="3"/>
+        <w:pStyle w:val="Heading3"/>
         <w:numPr>
           <w:ilvl w:val="0"/>
           <w:numId w:val="7"/>
@@ -24306,13 +27133,7 @@
             <w:rPr>
               <w:rFonts w:ascii="Cambria Math" w:hAnsi="Cambria Math"/>
             </w:rPr>
-            <m:t>=</m:t>
-          </m:r>
-          <m:r>
-            <w:rPr>
-              <w:rFonts w:ascii="Cambria Math" w:hAnsi="Cambria Math"/>
-            </w:rPr>
-            <m:t>N</m:t>
+            <m:t>=N</m:t>
           </m:r>
           <m:d>
             <m:dPr>
@@ -24514,6 +27335,9 @@
             </m:e>
           </m:d>
           <m:r>
+            <m:rPr>
+              <m:sty m:val="p"/>
+            </m:rPr>
             <w:rPr>
               <w:rFonts w:ascii="Cambria Math" w:hAnsi="Cambria Math"/>
             </w:rPr>
@@ -24976,6 +27800,9 @@
             </m:e>
           </m:d>
           <m:r>
+            <m:rPr>
+              <m:sty m:val="p"/>
+            </m:rPr>
             <w:rPr>
               <w:rFonts w:ascii="Cambria Math" w:hAnsi="Cambria Math"/>
             </w:rPr>
@@ -25170,10 +27997,7 @@
         </m:sSub>
       </m:oMath>
       <w:r>
-        <w:t xml:space="preserve"> such that</w:t>
-      </w:r>
-      <w:r>
-        <w:t>:</w:t>
+        <w:t xml:space="preserve"> such that:</w:t>
       </w:r>
       <w:r>
         <w:br/>
@@ -25972,8 +28796,6 @@
           <w:i/>
         </w:rPr>
       </w:pPr>
-      <w:bookmarkStart w:id="2" w:name="_GoBack"/>
-      <w:bookmarkEnd w:id="2"/>
     </w:p>
     <w:sectPr>
       <w:pgSz w:w="11906" w:h="16838"/>
@@ -25988,7 +28810,7 @@
 </file>
 
 <file path=word/numbering.xml><?xml version="1.0" encoding="utf-8"?>
-<w:numbering xmlns:wpc="http://schemas.microsoft.com/office/word/2010/wordprocessingCanvas" xmlns:cx="http://schemas.microsoft.com/office/drawing/2014/chartex" xmlns:cx1="http://schemas.microsoft.com/office/drawing/2015/9/8/chartex" xmlns:cx2="http://schemas.microsoft.com/office/drawing/2015/10/21/chartex" xmlns:cx3="http://schemas.microsoft.com/office/drawing/2016/5/9/chartex" xmlns:cx4="http://schemas.microsoft.com/office/drawing/2016/5/10/chartex" xmlns:cx5="http://schemas.microsoft.com/office/drawing/2016/5/11/chartex" xmlns:cx6="http://schemas.microsoft.com/office/drawing/2016/5/12/chartex" xmlns:cx7="http://schemas.microsoft.com/office/drawing/2016/5/13/chartex" xmlns:cx8="http://schemas.microsoft.com/office/drawing/2016/5/14/chartex" xmlns:mc="http://schemas.openxmlformats.org/markup-compatibility/2006" xmlns:aink="http://schemas.microsoft.com/office/drawing/2016/ink" xmlns:am3d="http://schemas.microsoft.com/office/drawing/2017/model3d" xmlns:o="urn:schemas-microsoft-com:office:office" xmlns:r="http://schemas.openxmlformats.org/officeDocument/2006/relationships" xmlns:m="http://schemas.openxmlformats.org/officeDocument/2006/math" xmlns:v="urn:schemas-microsoft-com:vml" xmlns:wp14="http://schemas.microsoft.com/office/word/2010/wordprocessingDrawing" xmlns:wp="http://schemas.openxmlformats.org/drawingml/2006/wordprocessingDrawing" xmlns:w10="urn:schemas-microsoft-com:office:word" xmlns:w="http://schemas.openxmlformats.org/wordprocessingml/2006/main" xmlns:w14="http://schemas.microsoft.com/office/word/2010/wordml" xmlns:w15="http://schemas.microsoft.com/office/word/2012/wordml" xmlns:w16cid="http://schemas.microsoft.com/office/word/2016/wordml/cid" xmlns:w16se="http://schemas.microsoft.com/office/word/2015/wordml/symex" xmlns:wpg="http://schemas.microsoft.com/office/word/2010/wordprocessingGroup" xmlns:wpi="http://schemas.microsoft.com/office/word/2010/wordprocessingInk" xmlns:wne="http://schemas.microsoft.com/office/word/2006/wordml" xmlns:wps="http://schemas.microsoft.com/office/word/2010/wordprocessingShape" mc:Ignorable="w14 w15 w16se w16cid wp14">
+<w:numbering xmlns:wpc="http://schemas.microsoft.com/office/word/2010/wordprocessingCanvas" xmlns:cx="http://schemas.microsoft.com/office/drawing/2014/chartex" xmlns:cx1="http://schemas.microsoft.com/office/drawing/2015/9/8/chartex" xmlns:cx2="http://schemas.microsoft.com/office/drawing/2015/10/21/chartex" xmlns:cx3="http://schemas.microsoft.com/office/drawing/2016/5/9/chartex" xmlns:cx4="http://schemas.microsoft.com/office/drawing/2016/5/10/chartex" xmlns:cx5="http://schemas.microsoft.com/office/drawing/2016/5/11/chartex" xmlns:cx6="http://schemas.microsoft.com/office/drawing/2016/5/12/chartex" xmlns:cx7="http://schemas.microsoft.com/office/drawing/2016/5/13/chartex" xmlns:cx8="http://schemas.microsoft.com/office/drawing/2016/5/14/chartex" xmlns:mc="http://schemas.openxmlformats.org/markup-compatibility/2006" xmlns:aink="http://schemas.microsoft.com/office/drawing/2016/ink" xmlns:am3d="http://schemas.microsoft.com/office/drawing/2017/model3d" xmlns:o="urn:schemas-microsoft-com:office:office" xmlns:r="http://schemas.openxmlformats.org/officeDocument/2006/relationships" xmlns:m="http://schemas.openxmlformats.org/officeDocument/2006/math" xmlns:v="urn:schemas-microsoft-com:vml" xmlns:wp14="http://schemas.microsoft.com/office/word/2010/wordprocessingDrawing" xmlns:wp="http://schemas.openxmlformats.org/drawingml/2006/wordprocessingDrawing" xmlns:w10="urn:schemas-microsoft-com:office:word" xmlns:w="http://schemas.openxmlformats.org/wordprocessingml/2006/main" xmlns:w14="http://schemas.microsoft.com/office/word/2010/wordml" xmlns:w15="http://schemas.microsoft.com/office/word/2012/wordml" xmlns:w16cex="http://schemas.microsoft.com/office/word/2018/wordml/cex" xmlns:w16cid="http://schemas.microsoft.com/office/word/2016/wordml/cid" xmlns:w16="http://schemas.microsoft.com/office/word/2018/wordml" xmlns:w16sdtdh="http://schemas.microsoft.com/office/word/2020/wordml/sdtdatahash" xmlns:w16se="http://schemas.microsoft.com/office/word/2015/wordml/symex" xmlns:wpg="http://schemas.microsoft.com/office/word/2010/wordprocessingGroup" xmlns:wpi="http://schemas.microsoft.com/office/word/2010/wordprocessingInk" xmlns:wne="http://schemas.microsoft.com/office/word/2006/wordml" xmlns:wps="http://schemas.microsoft.com/office/word/2010/wordprocessingShape" mc:Ignorable="w14 w15 w16se w16cid w16 w16cex w16sdtdh wp14">
   <w:abstractNum w:abstractNumId="0" w15:restartNumberingAfterBreak="0">
     <w:nsid w:val="0A0C312D"/>
     <w:multiLevelType w:val="hybridMultilevel"/>
@@ -26913,7 +29735,7 @@
 </file>
 
 <file path=word/styles.xml><?xml version="1.0" encoding="utf-8"?>
-<w:styles xmlns:mc="http://schemas.openxmlformats.org/markup-compatibility/2006" xmlns:r="http://schemas.openxmlformats.org/officeDocument/2006/relationships" xmlns:w="http://schemas.openxmlformats.org/wordprocessingml/2006/main" xmlns:w14="http://schemas.microsoft.com/office/word/2010/wordml" xmlns:w15="http://schemas.microsoft.com/office/word/2012/wordml" xmlns:w16cid="http://schemas.microsoft.com/office/word/2016/wordml/cid" xmlns:w16se="http://schemas.microsoft.com/office/word/2015/wordml/symex" mc:Ignorable="w14 w15 w16se w16cid">
+<w:styles xmlns:mc="http://schemas.openxmlformats.org/markup-compatibility/2006" xmlns:r="http://schemas.openxmlformats.org/officeDocument/2006/relationships" xmlns:w="http://schemas.openxmlformats.org/wordprocessingml/2006/main" xmlns:w14="http://schemas.microsoft.com/office/word/2010/wordml" xmlns:w15="http://schemas.microsoft.com/office/word/2012/wordml" xmlns:w16cex="http://schemas.microsoft.com/office/word/2018/wordml/cex" xmlns:w16cid="http://schemas.microsoft.com/office/word/2016/wordml/cid" xmlns:w16="http://schemas.microsoft.com/office/word/2018/wordml" xmlns:w16sdtdh="http://schemas.microsoft.com/office/word/2020/wordml/sdtdatahash" xmlns:w16se="http://schemas.microsoft.com/office/word/2015/wordml/symex" mc:Ignorable="w14 w15 w16se w16cid w16 w16cex w16sdtdh">
   <w:docDefaults>
     <w:rPrDefault>
       <w:rPr>
@@ -27307,7 +30129,7 @@
     <w:lsdException w:name="Unresolved Mention" w:semiHidden="1" w:unhideWhenUsed="1"/>
     <w:lsdException w:name="Smart Link" w:semiHidden="1" w:unhideWhenUsed="1"/>
   </w:latentStyles>
-  <w:style w:type="paragraph" w:default="1" w:styleId="a">
+  <w:style w:type="paragraph" w:default="1" w:styleId="Normal">
     <w:name w:val="Normal"/>
     <w:qFormat/>
     <w:rsid w:val="00DE67FE"/>
@@ -27315,11 +30137,11 @@
       <w:bidi/>
     </w:pPr>
   </w:style>
-  <w:style w:type="paragraph" w:styleId="1">
+  <w:style w:type="paragraph" w:styleId="Heading1">
     <w:name w:val="heading 1"/>
-    <w:basedOn w:val="a"/>
-    <w:next w:val="a"/>
-    <w:link w:val="10"/>
+    <w:basedOn w:val="Normal"/>
+    <w:next w:val="Normal"/>
+    <w:link w:val="Heading1Char"/>
     <w:uiPriority w:val="9"/>
     <w:qFormat/>
     <w:rsid w:val="00DE67FE"/>
@@ -27336,11 +30158,11 @@
       <w:szCs w:val="32"/>
     </w:rPr>
   </w:style>
-  <w:style w:type="paragraph" w:styleId="2">
+  <w:style w:type="paragraph" w:styleId="Heading2">
     <w:name w:val="heading 2"/>
-    <w:basedOn w:val="a"/>
-    <w:next w:val="a"/>
-    <w:link w:val="20"/>
+    <w:basedOn w:val="Normal"/>
+    <w:next w:val="Normal"/>
+    <w:link w:val="Heading2Char"/>
     <w:uiPriority w:val="9"/>
     <w:unhideWhenUsed/>
     <w:qFormat/>
@@ -27358,11 +30180,11 @@
       <w:szCs w:val="26"/>
     </w:rPr>
   </w:style>
-  <w:style w:type="paragraph" w:styleId="3">
+  <w:style w:type="paragraph" w:styleId="Heading3">
     <w:name w:val="heading 3"/>
-    <w:basedOn w:val="a"/>
-    <w:next w:val="a"/>
-    <w:link w:val="30"/>
+    <w:basedOn w:val="Normal"/>
+    <w:next w:val="Normal"/>
+    <w:link w:val="Heading3Char"/>
     <w:uiPriority w:val="9"/>
     <w:unhideWhenUsed/>
     <w:qFormat/>
@@ -27380,13 +30202,13 @@
       <w:szCs w:val="24"/>
     </w:rPr>
   </w:style>
-  <w:style w:type="character" w:default="1" w:styleId="a0">
+  <w:style w:type="character" w:default="1" w:styleId="DefaultParagraphFont">
     <w:name w:val="Default Paragraph Font"/>
     <w:uiPriority w:val="1"/>
     <w:semiHidden/>
     <w:unhideWhenUsed/>
   </w:style>
-  <w:style w:type="table" w:default="1" w:styleId="a1">
+  <w:style w:type="table" w:default="1" w:styleId="TableNormal">
     <w:name w:val="Normal Table"/>
     <w:uiPriority w:val="99"/>
     <w:semiHidden/>
@@ -27401,17 +30223,17 @@
       </w:tblCellMar>
     </w:tblPr>
   </w:style>
-  <w:style w:type="numbering" w:default="1" w:styleId="a2">
+  <w:style w:type="numbering" w:default="1" w:styleId="NoList">
     <w:name w:val="No List"/>
     <w:uiPriority w:val="99"/>
     <w:semiHidden/>
     <w:unhideWhenUsed/>
   </w:style>
-  <w:style w:type="paragraph" w:styleId="a3">
+  <w:style w:type="paragraph" w:styleId="Subtitle">
     <w:name w:val="Subtitle"/>
-    <w:basedOn w:val="a"/>
-    <w:next w:val="a"/>
-    <w:link w:val="a4"/>
+    <w:basedOn w:val="Normal"/>
+    <w:next w:val="Normal"/>
+    <w:link w:val="SubtitleChar"/>
     <w:uiPriority w:val="11"/>
     <w:qFormat/>
     <w:rsid w:val="00DE67FE"/>
@@ -27427,10 +30249,10 @@
       <w:spacing w:val="15"/>
     </w:rPr>
   </w:style>
-  <w:style w:type="character" w:customStyle="1" w:styleId="a4">
-    <w:name w:val="כותרת משנה תו"/>
-    <w:basedOn w:val="a0"/>
-    <w:link w:val="a3"/>
+  <w:style w:type="character" w:customStyle="1" w:styleId="SubtitleChar">
+    <w:name w:val="Subtitle Char"/>
+    <w:basedOn w:val="DefaultParagraphFont"/>
+    <w:link w:val="Subtitle"/>
     <w:uiPriority w:val="11"/>
     <w:rsid w:val="00DE67FE"/>
     <w:rPr>
@@ -27439,11 +30261,11 @@
       <w:spacing w:val="15"/>
     </w:rPr>
   </w:style>
-  <w:style w:type="paragraph" w:styleId="a5">
+  <w:style w:type="paragraph" w:styleId="Title">
     <w:name w:val="Title"/>
-    <w:basedOn w:val="a"/>
-    <w:next w:val="a"/>
-    <w:link w:val="a6"/>
+    <w:basedOn w:val="Normal"/>
+    <w:next w:val="Normal"/>
+    <w:link w:val="TitleChar"/>
     <w:uiPriority w:val="10"/>
     <w:qFormat/>
     <w:rsid w:val="00DE67FE"/>
@@ -27460,10 +30282,10 @@
       <w:szCs w:val="56"/>
     </w:rPr>
   </w:style>
-  <w:style w:type="character" w:customStyle="1" w:styleId="a6">
-    <w:name w:val="כותרת טקסט תו"/>
-    <w:basedOn w:val="a0"/>
-    <w:link w:val="a5"/>
+  <w:style w:type="character" w:customStyle="1" w:styleId="TitleChar">
+    <w:name w:val="Title Char"/>
+    <w:basedOn w:val="DefaultParagraphFont"/>
+    <w:link w:val="Title"/>
     <w:uiPriority w:val="10"/>
     <w:rsid w:val="00DE67FE"/>
     <w:rPr>
@@ -27474,9 +30296,9 @@
       <w:szCs w:val="56"/>
     </w:rPr>
   </w:style>
-  <w:style w:type="table" w:styleId="a7">
+  <w:style w:type="table" w:styleId="TableGrid">
     <w:name w:val="Table Grid"/>
-    <w:basedOn w:val="a1"/>
+    <w:basedOn w:val="TableNormal"/>
     <w:uiPriority w:val="39"/>
     <w:rsid w:val="00DE67FE"/>
     <w:pPr>
@@ -27493,10 +30315,10 @@
       </w:tblBorders>
     </w:tblPr>
   </w:style>
-  <w:style w:type="character" w:customStyle="1" w:styleId="10">
-    <w:name w:val="כותרת 1 תו"/>
-    <w:basedOn w:val="a0"/>
-    <w:link w:val="1"/>
+  <w:style w:type="character" w:customStyle="1" w:styleId="Heading1Char">
+    <w:name w:val="Heading 1 Char"/>
+    <w:basedOn w:val="DefaultParagraphFont"/>
+    <w:link w:val="Heading1"/>
     <w:uiPriority w:val="9"/>
     <w:rsid w:val="00DE67FE"/>
     <w:rPr>
@@ -27506,10 +30328,10 @@
       <w:szCs w:val="32"/>
     </w:rPr>
   </w:style>
-  <w:style w:type="character" w:customStyle="1" w:styleId="20">
-    <w:name w:val="כותרת 2 תו"/>
-    <w:basedOn w:val="a0"/>
-    <w:link w:val="2"/>
+  <w:style w:type="character" w:customStyle="1" w:styleId="Heading2Char">
+    <w:name w:val="Heading 2 Char"/>
+    <w:basedOn w:val="DefaultParagraphFont"/>
+    <w:link w:val="Heading2"/>
     <w:uiPriority w:val="9"/>
     <w:rsid w:val="00DE67FE"/>
     <w:rPr>
@@ -27519,10 +30341,10 @@
       <w:szCs w:val="26"/>
     </w:rPr>
   </w:style>
-  <w:style w:type="character" w:customStyle="1" w:styleId="30">
-    <w:name w:val="כותרת 3 תו"/>
-    <w:basedOn w:val="a0"/>
-    <w:link w:val="3"/>
+  <w:style w:type="character" w:customStyle="1" w:styleId="Heading3Char">
+    <w:name w:val="Heading 3 Char"/>
+    <w:basedOn w:val="DefaultParagraphFont"/>
+    <w:link w:val="Heading3"/>
     <w:uiPriority w:val="9"/>
     <w:rsid w:val="00DE67FE"/>
     <w:rPr>
@@ -27532,9 +30354,9 @@
       <w:szCs w:val="24"/>
     </w:rPr>
   </w:style>
-  <w:style w:type="character" w:styleId="a8">
+  <w:style w:type="character" w:styleId="PlaceholderText">
     <w:name w:val="Placeholder Text"/>
-    <w:basedOn w:val="a0"/>
+    <w:basedOn w:val="DefaultParagraphFont"/>
     <w:uiPriority w:val="99"/>
     <w:semiHidden/>
     <w:rsid w:val="00DE67FE"/>
@@ -27542,9 +30364,9 @@
       <w:color w:val="808080"/>
     </w:rPr>
   </w:style>
-  <w:style w:type="paragraph" w:styleId="a9">
+  <w:style w:type="paragraph" w:styleId="ListParagraph">
     <w:name w:val="List Paragraph"/>
-    <w:basedOn w:val="a"/>
+    <w:basedOn w:val="Normal"/>
     <w:uiPriority w:val="34"/>
     <w:qFormat/>
     <w:rsid w:val="005862E2"/>

</xml_diff>

<commit_message>
added the final files
</commit_message>
<xml_diff>
--- a/HW/HW2/HW2.docx
+++ b/HW/HW2/HW2.docx
@@ -1,6 +1,6 @@
 
 <file path=word/document.xml><?xml version="1.0" encoding="utf-8"?>
-<w:document xmlns:wpc="http://schemas.microsoft.com/office/word/2010/wordprocessingCanvas" xmlns:cx="http://schemas.microsoft.com/office/drawing/2014/chartex" xmlns:cx1="http://schemas.microsoft.com/office/drawing/2015/9/8/chartex" xmlns:cx2="http://schemas.microsoft.com/office/drawing/2015/10/21/chartex" xmlns:cx3="http://schemas.microsoft.com/office/drawing/2016/5/9/chartex" xmlns:cx4="http://schemas.microsoft.com/office/drawing/2016/5/10/chartex" xmlns:cx5="http://schemas.microsoft.com/office/drawing/2016/5/11/chartex" xmlns:cx6="http://schemas.microsoft.com/office/drawing/2016/5/12/chartex" xmlns:cx7="http://schemas.microsoft.com/office/drawing/2016/5/13/chartex" xmlns:cx8="http://schemas.microsoft.com/office/drawing/2016/5/14/chartex" xmlns:mc="http://schemas.openxmlformats.org/markup-compatibility/2006" xmlns:aink="http://schemas.microsoft.com/office/drawing/2016/ink" xmlns:am3d="http://schemas.microsoft.com/office/drawing/2017/model3d" xmlns:o="urn:schemas-microsoft-com:office:office" xmlns:r="http://schemas.openxmlformats.org/officeDocument/2006/relationships" xmlns:m="http://schemas.openxmlformats.org/officeDocument/2006/math" xmlns:v="urn:schemas-microsoft-com:vml" xmlns:wp14="http://schemas.microsoft.com/office/word/2010/wordprocessingDrawing" xmlns:wp="http://schemas.openxmlformats.org/drawingml/2006/wordprocessingDrawing" xmlns:w10="urn:schemas-microsoft-com:office:word" xmlns:w="http://schemas.openxmlformats.org/wordprocessingml/2006/main" xmlns:w14="http://schemas.microsoft.com/office/word/2010/wordml" xmlns:w15="http://schemas.microsoft.com/office/word/2012/wordml" xmlns:w16cex="http://schemas.microsoft.com/office/word/2018/wordml/cex" xmlns:w16cid="http://schemas.microsoft.com/office/word/2016/wordml/cid" xmlns:w16="http://schemas.microsoft.com/office/word/2018/wordml" xmlns:w16sdtdh="http://schemas.microsoft.com/office/word/2020/wordml/sdtdatahash" xmlns:w16se="http://schemas.microsoft.com/office/word/2015/wordml/symex" xmlns:wpg="http://schemas.microsoft.com/office/word/2010/wordprocessingGroup" xmlns:wpi="http://schemas.microsoft.com/office/word/2010/wordprocessingInk" xmlns:wne="http://schemas.microsoft.com/office/word/2006/wordml" xmlns:wps="http://schemas.microsoft.com/office/word/2010/wordprocessingShape" mc:Ignorable="w14 w15 w16se w16cid w16 w16cex w16sdtdh wp14">
+<w:document xmlns:wpc="http://schemas.microsoft.com/office/word/2010/wordprocessingCanvas" xmlns:cx="http://schemas.microsoft.com/office/drawing/2014/chartex" xmlns:cx1="http://schemas.microsoft.com/office/drawing/2015/9/8/chartex" xmlns:cx2="http://schemas.microsoft.com/office/drawing/2015/10/21/chartex" xmlns:cx3="http://schemas.microsoft.com/office/drawing/2016/5/9/chartex" xmlns:cx4="http://schemas.microsoft.com/office/drawing/2016/5/10/chartex" xmlns:cx5="http://schemas.microsoft.com/office/drawing/2016/5/11/chartex" xmlns:cx6="http://schemas.microsoft.com/office/drawing/2016/5/12/chartex" xmlns:cx7="http://schemas.microsoft.com/office/drawing/2016/5/13/chartex" xmlns:cx8="http://schemas.microsoft.com/office/drawing/2016/5/14/chartex" xmlns:mc="http://schemas.openxmlformats.org/markup-compatibility/2006" xmlns:aink="http://schemas.microsoft.com/office/drawing/2016/ink" xmlns:am3d="http://schemas.microsoft.com/office/drawing/2017/model3d" xmlns:o="urn:schemas-microsoft-com:office:office" xmlns:r="http://schemas.openxmlformats.org/officeDocument/2006/relationships" xmlns:m="http://schemas.openxmlformats.org/officeDocument/2006/math" xmlns:v="urn:schemas-microsoft-com:vml" xmlns:wp14="http://schemas.microsoft.com/office/word/2010/wordprocessingDrawing" xmlns:wp="http://schemas.openxmlformats.org/drawingml/2006/wordprocessingDrawing" xmlns:w10="urn:schemas-microsoft-com:office:word" xmlns:w="http://schemas.openxmlformats.org/wordprocessingml/2006/main" xmlns:w14="http://schemas.microsoft.com/office/word/2010/wordml" xmlns:w15="http://schemas.microsoft.com/office/word/2012/wordml" xmlns:w16cid="http://schemas.microsoft.com/office/word/2016/wordml/cid" xmlns:w16se="http://schemas.microsoft.com/office/word/2015/wordml/symex" xmlns:wpg="http://schemas.microsoft.com/office/word/2010/wordprocessingGroup" xmlns:wpi="http://schemas.microsoft.com/office/word/2010/wordprocessingInk" xmlns:wne="http://schemas.microsoft.com/office/word/2006/wordml" xmlns:wps="http://schemas.microsoft.com/office/word/2010/wordprocessingShape" mc:Ignorable="w14 w15 w16se w16cid wp14">
   <w:body>
     <w:bookmarkStart w:id="0" w:name="_Hlk64752898" w:displacedByCustomXml="next"/>
     <w:bookmarkEnd w:id="0" w:displacedByCustomXml="next"/>
@@ -30,7 +30,7 @@
       <w:sdtContent>
         <w:p>
           <w:pPr>
-            <w:pStyle w:val="Subtitle"/>
+            <w:pStyle w:val="a3"/>
             <w:spacing w:before="240"/>
             <w:jc w:val="center"/>
             <w:rPr>
@@ -108,7 +108,7 @@
         </w:p>
         <w:p>
           <w:pPr>
-            <w:pStyle w:val="Title"/>
+            <w:pStyle w:val="a5"/>
             <w:jc w:val="center"/>
           </w:pPr>
           <w:r>
@@ -120,7 +120,7 @@
         </w:p>
         <w:p>
           <w:pPr>
-            <w:pStyle w:val="Subtitle"/>
+            <w:pStyle w:val="a3"/>
             <w:jc w:val="center"/>
             <w:rPr>
               <w:b/>
@@ -132,7 +132,7 @@
         </w:p>
         <w:p>
           <w:pPr>
-            <w:pStyle w:val="Subtitle"/>
+            <w:pStyle w:val="a3"/>
             <w:jc w:val="center"/>
             <w:rPr>
               <w:b/>
@@ -151,7 +151,7 @@
         </w:p>
         <w:p>
           <w:pPr>
-            <w:pStyle w:val="Subtitle"/>
+            <w:pStyle w:val="a3"/>
             <w:jc w:val="center"/>
             <w:rPr>
               <w:sz w:val="32"/>
@@ -192,7 +192,7 @@
         </w:p>
         <w:tbl>
           <w:tblPr>
-            <w:tblStyle w:val="TableGrid"/>
+            <w:tblStyle w:val="a7"/>
             <w:tblW w:w="0" w:type="auto"/>
             <w:tblLook w:val="04A0" w:firstRow="1" w:lastRow="0" w:firstColumn="1" w:lastColumn="0" w:noHBand="0" w:noVBand="1"/>
           </w:tblPr>
@@ -208,7 +208,7 @@
               </w:tcPr>
               <w:p>
                 <w:pPr>
-                  <w:pStyle w:val="Subtitle"/>
+                  <w:pStyle w:val="a3"/>
                 </w:pPr>
                 <w:r>
                   <w:t>Alon Spinner</w:t>
@@ -221,7 +221,7 @@
               </w:tcPr>
               <w:p>
                 <w:pPr>
-                  <w:pStyle w:val="Subtitle"/>
+                  <w:pStyle w:val="a3"/>
                   <w:jc w:val="center"/>
                 </w:pPr>
                 <w:r>
@@ -235,7 +235,7 @@
               </w:tcPr>
               <w:p>
                 <w:pPr>
-                  <w:pStyle w:val="Subtitle"/>
+                  <w:pStyle w:val="a3"/>
                 </w:pPr>
                 <w:r>
                   <w:t>alonspinner@gmail.com</w:t>
@@ -250,7 +250,7 @@
               </w:tcPr>
               <w:p>
                 <w:pPr>
-                  <w:pStyle w:val="Subtitle"/>
+                  <w:pStyle w:val="a3"/>
                   <w:rPr>
                     <w:rtl/>
                   </w:rPr>
@@ -266,7 +266,7 @@
               </w:tcPr>
               <w:p>
                 <w:pPr>
-                  <w:pStyle w:val="Subtitle"/>
+                  <w:pStyle w:val="a3"/>
                   <w:jc w:val="center"/>
                 </w:pPr>
                 <w:r>
@@ -280,7 +280,7 @@
               </w:tcPr>
               <w:p>
                 <w:pPr>
-                  <w:pStyle w:val="Subtitle"/>
+                  <w:pStyle w:val="a3"/>
                 </w:pPr>
                 <w:r>
                   <w:t>sherhazan@campus.technion.ac.il</w:t>
@@ -352,7 +352,7 @@
     </w:sdt>
     <w:p>
       <w:pPr>
-        <w:pStyle w:val="Heading1"/>
+        <w:pStyle w:val="1"/>
         <w:bidi w:val="0"/>
       </w:pPr>
       <w:r>
@@ -373,7 +373,7 @@
     </w:p>
     <w:p>
       <w:pPr>
-        <w:pStyle w:val="Heading2"/>
+        <w:pStyle w:val="2"/>
         <w:bidi w:val="0"/>
       </w:pPr>
       <w:r>
@@ -5703,7 +5703,7 @@
     </w:p>
     <w:p>
       <w:pPr>
-        <w:pStyle w:val="Heading2"/>
+        <w:pStyle w:val="2"/>
         <w:bidi w:val="0"/>
         <w:spacing w:before="0"/>
       </w:pPr>
@@ -5951,7 +5951,7 @@
     </w:p>
     <w:p>
       <w:pPr>
-        <w:pStyle w:val="Heading3"/>
+        <w:pStyle w:val="3"/>
         <w:numPr>
           <w:ilvl w:val="0"/>
           <w:numId w:val="2"/>
@@ -6772,7 +6772,7 @@
     </w:p>
     <w:p>
       <w:pPr>
-        <w:pStyle w:val="Heading3"/>
+        <w:pStyle w:val="3"/>
         <w:numPr>
           <w:ilvl w:val="0"/>
           <w:numId w:val="2"/>
@@ -7197,7 +7197,7 @@
     </w:p>
     <w:p>
       <w:pPr>
-        <w:pStyle w:val="Heading3"/>
+        <w:pStyle w:val="3"/>
         <w:numPr>
           <w:ilvl w:val="0"/>
           <w:numId w:val="2"/>
@@ -13097,7 +13097,7 @@
     </w:p>
     <w:p>
       <w:pPr>
-        <w:pStyle w:val="Heading3"/>
+        <w:pStyle w:val="3"/>
         <w:numPr>
           <w:ilvl w:val="0"/>
           <w:numId w:val="2"/>
@@ -13105,6 +13105,950 @@
         <w:bidi w:val="0"/>
         <w:spacing w:after="240"/>
       </w:pPr>
+      <w:r>
+        <w:rPr>
+          <w:rFonts w:cstheme="minorBidi"/>
+          <w:noProof/>
+          <w:rtl/>
+        </w:rPr>
+        <mc:AlternateContent>
+          <mc:Choice Requires="wps">
+            <w:drawing>
+              <wp:anchor distT="45720" distB="45720" distL="114300" distR="114300" simplePos="0" relativeHeight="251659264" behindDoc="0" locked="0" layoutInCell="1" allowOverlap="1" wp14:anchorId="6A106F85" wp14:editId="3B454AF3">
+                <wp:simplePos x="0" y="0"/>
+                <wp:positionH relativeFrom="margin">
+                  <wp:align>center</wp:align>
+                </wp:positionH>
+                <wp:positionV relativeFrom="bottomMargin">
+                  <wp:posOffset>-184244</wp:posOffset>
+                </wp:positionV>
+                <wp:extent cx="2085340" cy="730155"/>
+                <wp:effectExtent l="0" t="0" r="5080" b="0"/>
+                <wp:wrapNone/>
+                <wp:docPr id="217" name="תיבת טקסט 2"/>
+                <wp:cNvGraphicFramePr>
+                  <a:graphicFrameLocks xmlns:a="http://schemas.openxmlformats.org/drawingml/2006/main"/>
+                </wp:cNvGraphicFramePr>
+                <a:graphic xmlns:a="http://schemas.openxmlformats.org/drawingml/2006/main">
+                  <a:graphicData uri="http://schemas.microsoft.com/office/word/2010/wordprocessingShape">
+                    <wps:wsp>
+                      <wps:cNvSpPr txBox="1">
+                        <a:spLocks noChangeArrowheads="1"/>
+                      </wps:cNvSpPr>
+                      <wps:spPr bwMode="auto">
+                        <a:xfrm flipH="1">
+                          <a:off x="0" y="0"/>
+                          <a:ext cx="2085340" cy="730155"/>
+                        </a:xfrm>
+                        <a:prstGeom prst="rect">
+                          <a:avLst/>
+                        </a:prstGeom>
+                        <a:solidFill>
+                          <a:srgbClr val="FFFFFF"/>
+                        </a:solidFill>
+                        <a:ln w="9525">
+                          <a:noFill/>
+                          <a:miter lim="800000"/>
+                          <a:headEnd/>
+                          <a:tailEnd/>
+                        </a:ln>
+                      </wps:spPr>
+                      <wps:txbx>
+                        <w:txbxContent>
+                          <w:p>
+                            <m:oMathPara>
+                              <m:oMath>
+                                <m:borderBox>
+                                  <m:borderBoxPr>
+                                    <m:ctrlPr>
+                                      <w:rPr>
+                                        <w:rFonts w:ascii="Cambria Math" w:eastAsiaTheme="minorEastAsia" w:hAnsi="Cambria Math"/>
+                                        <w:i/>
+                                      </w:rPr>
+                                    </m:ctrlPr>
+                                  </m:borderBoxPr>
+                                  <m:e>
+                                    <m:m>
+                                      <m:mPr>
+                                        <m:mcs>
+                                          <m:mc>
+                                            <m:mcPr>
+                                              <m:count m:val="1"/>
+                                              <m:mcJc m:val="center"/>
+                                            </m:mcPr>
+                                          </m:mc>
+                                        </m:mcs>
+                                        <m:ctrlPr>
+                                          <w:rPr>
+                                            <w:rFonts w:ascii="Cambria Math" w:eastAsiaTheme="minorEastAsia" w:hAnsi="Cambria Math"/>
+                                            <w:i/>
+                                          </w:rPr>
+                                        </m:ctrlPr>
+                                      </m:mPr>
+                                      <m:mr>
+                                        <m:e>
+                                          <m:sSub>
+                                            <m:sSubPr>
+                                              <m:ctrlPr>
+                                                <w:rPr>
+                                                  <w:rFonts w:ascii="Cambria Math" w:eastAsiaTheme="minorEastAsia" w:hAnsi="Cambria Math"/>
+                                                </w:rPr>
+                                              </m:ctrlPr>
+                                            </m:sSubPr>
+                                            <m:e>
+                                              <m:acc>
+                                                <m:accPr>
+                                                  <m:ctrlPr>
+                                                    <w:rPr>
+                                                      <w:rFonts w:ascii="Cambria Math" w:eastAsiaTheme="minorEastAsia" w:hAnsi="Cambria Math"/>
+                                                    </w:rPr>
+                                                  </m:ctrlPr>
+                                                </m:accPr>
+                                                <m:e>
+                                                  <m:r>
+                                                    <m:rPr>
+                                                      <m:sty m:val="p"/>
+                                                    </m:rPr>
+                                                    <w:rPr>
+                                                      <w:rFonts w:ascii="Cambria Math" w:eastAsiaTheme="minorEastAsia" w:hAnsi="Cambria Math"/>
+                                                    </w:rPr>
+                                                    <m:t>x</m:t>
+                                                  </m:r>
+                                                </m:e>
+                                              </m:acc>
+                                            </m:e>
+                                            <m:sub>
+                                              <m:r>
+                                                <m:rPr>
+                                                  <m:sty m:val="p"/>
+                                                </m:rPr>
+                                                <w:rPr>
+                                                  <w:rFonts w:ascii="Cambria Math" w:eastAsiaTheme="minorEastAsia" w:hAnsi="Cambria Math"/>
+                                                </w:rPr>
+                                                <m:t>2</m:t>
+                                              </m:r>
+                                            </m:sub>
+                                          </m:sSub>
+                                          <m:r>
+                                            <w:rPr>
+                                              <w:rFonts w:ascii="Cambria Math" w:eastAsiaTheme="minorEastAsia" w:hAnsi="Cambria Math"/>
+                                            </w:rPr>
+                                            <m:t>=</m:t>
+                                          </m:r>
+                                          <m:sSup>
+                                            <m:sSupPr>
+                                              <m:ctrlPr>
+                                                <w:rPr>
+                                                  <w:rFonts w:ascii="Cambria Math" w:eastAsiaTheme="minorEastAsia" w:hAnsi="Cambria Math"/>
+                                                  <w:i/>
+                                                </w:rPr>
+                                              </m:ctrlPr>
+                                            </m:sSupPr>
+                                            <m:e>
+                                              <m:d>
+                                                <m:dPr>
+                                                  <m:ctrlPr>
+                                                    <w:rPr>
+                                                      <w:rFonts w:ascii="Cambria Math" w:eastAsiaTheme="minorEastAsia" w:hAnsi="Cambria Math"/>
+                                                      <w:i/>
+                                                    </w:rPr>
+                                                  </m:ctrlPr>
+                                                </m:dPr>
+                                                <m:e>
+                                                  <m:sSup>
+                                                    <m:sSupPr>
+                                                      <m:ctrlPr>
+                                                        <w:rPr>
+                                                          <w:rFonts w:ascii="Cambria Math" w:eastAsiaTheme="minorEastAsia" w:hAnsi="Cambria Math"/>
+                                                          <w:i/>
+                                                        </w:rPr>
+                                                      </m:ctrlPr>
+                                                    </m:sSupPr>
+                                                    <m:e>
+                                                      <m:r>
+                                                        <w:rPr>
+                                                          <w:rFonts w:ascii="Cambria Math" w:eastAsiaTheme="minorEastAsia" w:hAnsi="Cambria Math"/>
+                                                        </w:rPr>
+                                                        <m:t>A</m:t>
+                                                      </m:r>
+                                                    </m:e>
+                                                    <m:sup>
+                                                      <m:r>
+                                                        <w:rPr>
+                                                          <w:rFonts w:ascii="Cambria Math" w:eastAsiaTheme="minorEastAsia" w:hAnsi="Cambria Math"/>
+                                                        </w:rPr>
+                                                        <m:t>T</m:t>
+                                                      </m:r>
+                                                    </m:sup>
+                                                  </m:sSup>
+                                                  <m:r>
+                                                    <w:rPr>
+                                                      <w:rFonts w:ascii="Cambria Math" w:eastAsiaTheme="minorEastAsia" w:hAnsi="Cambria Math"/>
+                                                    </w:rPr>
+                                                    <m:t>A</m:t>
+                                                  </m:r>
+                                                </m:e>
+                                              </m:d>
+                                            </m:e>
+                                            <m:sup>
+                                              <m:r>
+                                                <w:rPr>
+                                                  <w:rFonts w:ascii="Cambria Math" w:eastAsiaTheme="minorEastAsia" w:hAnsi="Cambria Math"/>
+                                                </w:rPr>
+                                                <m:t>-1</m:t>
+                                              </m:r>
+                                            </m:sup>
+                                          </m:sSup>
+                                          <m:sSup>
+                                            <m:sSupPr>
+                                              <m:ctrlPr>
+                                                <w:rPr>
+                                                  <w:rFonts w:ascii="Cambria Math" w:eastAsiaTheme="minorEastAsia" w:hAnsi="Cambria Math"/>
+                                                  <w:i/>
+                                                </w:rPr>
+                                              </m:ctrlPr>
+                                            </m:sSupPr>
+                                            <m:e>
+                                              <m:r>
+                                                <w:rPr>
+                                                  <w:rFonts w:ascii="Cambria Math" w:eastAsiaTheme="minorEastAsia" w:hAnsi="Cambria Math"/>
+                                                </w:rPr>
+                                                <m:t>A</m:t>
+                                              </m:r>
+                                            </m:e>
+                                            <m:sup>
+                                              <m:r>
+                                                <w:rPr>
+                                                  <w:rFonts w:ascii="Cambria Math" w:eastAsiaTheme="minorEastAsia" w:hAnsi="Cambria Math"/>
+                                                </w:rPr>
+                                                <m:t>T</m:t>
+                                              </m:r>
+                                            </m:sup>
+                                          </m:sSup>
+                                          <m:r>
+                                            <w:rPr>
+                                              <w:rFonts w:ascii="Cambria Math" w:eastAsiaTheme="minorEastAsia" w:hAnsi="Cambria Math"/>
+                                            </w:rPr>
+                                            <m:t>b</m:t>
+                                          </m:r>
+                                        </m:e>
+                                      </m:mr>
+                                      <m:mr>
+                                        <m:e>
+                                          <m:sSub>
+                                            <m:sSubPr>
+                                              <m:ctrlPr>
+                                                <w:rPr>
+                                                  <w:rFonts w:ascii="Cambria Math" w:eastAsiaTheme="minorEastAsia" w:hAnsi="Cambria Math"/>
+                                                </w:rPr>
+                                              </m:ctrlPr>
+                                            </m:sSubPr>
+                                            <m:e>
+                                              <m:r>
+                                                <m:rPr>
+                                                  <m:sty m:val="p"/>
+                                                </m:rPr>
+                                                <w:rPr>
+                                                  <w:rFonts w:ascii="Cambria Math" w:eastAsiaTheme="minorEastAsia" w:hAnsi="Cambria Math"/>
+                                                </w:rPr>
+                                                <m:t>Σ</m:t>
+                                              </m:r>
+                                            </m:e>
+                                            <m:sub>
+                                              <m:r>
+                                                <m:rPr>
+                                                  <m:sty m:val="p"/>
+                                                </m:rPr>
+                                                <w:rPr>
+                                                  <w:rFonts w:ascii="Cambria Math" w:eastAsiaTheme="minorEastAsia" w:hAnsi="Cambria Math"/>
+                                                </w:rPr>
+                                                <m:t>2</m:t>
+                                              </m:r>
+                                            </m:sub>
+                                          </m:sSub>
+                                          <m:r>
+                                            <w:rPr>
+                                              <w:rFonts w:ascii="Cambria Math" w:eastAsiaTheme="minorEastAsia" w:hAnsi="Cambria Math"/>
+                                            </w:rPr>
+                                            <m:t>=</m:t>
+                                          </m:r>
+                                          <m:sSup>
+                                            <m:sSupPr>
+                                              <m:ctrlPr>
+                                                <w:rPr>
+                                                  <w:rFonts w:ascii="Cambria Math" w:eastAsiaTheme="minorEastAsia" w:hAnsi="Cambria Math"/>
+                                                  <w:i/>
+                                                </w:rPr>
+                                              </m:ctrlPr>
+                                            </m:sSupPr>
+                                            <m:e>
+                                              <m:r>
+                                                <w:rPr>
+                                                  <w:rFonts w:ascii="Cambria Math" w:eastAsiaTheme="minorEastAsia" w:hAnsi="Cambria Math"/>
+                                                </w:rPr>
+                                                <m:t>A</m:t>
+                                              </m:r>
+                                            </m:e>
+                                            <m:sup>
+                                              <m:r>
+                                                <w:rPr>
+                                                  <w:rFonts w:ascii="Cambria Math" w:eastAsiaTheme="minorEastAsia" w:hAnsi="Cambria Math"/>
+                                                </w:rPr>
+                                                <m:t>T</m:t>
+                                              </m:r>
+                                            </m:sup>
+                                          </m:sSup>
+                                          <m:r>
+                                            <w:rPr>
+                                              <w:rFonts w:ascii="Cambria Math" w:eastAsiaTheme="minorEastAsia" w:hAnsi="Cambria Math"/>
+                                            </w:rPr>
+                                            <m:t>A</m:t>
+                                          </m:r>
+                                        </m:e>
+                                      </m:mr>
+                                      <m:mr>
+                                        <m:e>
+                                          <m:r>
+                                            <w:rPr>
+                                              <w:rFonts w:ascii="Cambria Math" w:eastAsiaTheme="minorEastAsia" w:hAnsi="Cambria Math"/>
+                                            </w:rPr>
+                                            <m:t>p</m:t>
+                                          </m:r>
+                                          <m:d>
+                                            <m:dPr>
+                                              <m:ctrlPr>
+                                                <w:rPr>
+                                                  <w:rFonts w:ascii="Cambria Math" w:eastAsiaTheme="minorEastAsia" w:hAnsi="Cambria Math"/>
+                                                  <w:i/>
+                                                </w:rPr>
+                                              </m:ctrlPr>
+                                            </m:dPr>
+                                            <m:e>
+                                              <m:r>
+                                                <w:rPr>
+                                                  <w:rFonts w:ascii="Cambria Math" w:eastAsiaTheme="minorEastAsia" w:hAnsi="Cambria Math"/>
+                                                </w:rPr>
+                                                <m:t>x</m:t>
+                                              </m:r>
+                                            </m:e>
+                                            <m:e>
+                                              <m:sSub>
+                                                <m:sSubPr>
+                                                  <m:ctrlPr>
+                                                    <w:rPr>
+                                                      <w:rFonts w:ascii="Cambria Math" w:eastAsiaTheme="minorEastAsia" w:hAnsi="Cambria Math"/>
+                                                      <w:i/>
+                                                    </w:rPr>
+                                                  </m:ctrlPr>
+                                                </m:sSubPr>
+                                                <m:e>
+                                                  <m:sSub>
+                                                    <m:sSubPr>
+                                                      <m:ctrlPr>
+                                                        <w:rPr>
+                                                          <w:rFonts w:ascii="Cambria Math" w:eastAsiaTheme="minorEastAsia" w:hAnsi="Cambria Math"/>
+                                                          <w:i/>
+                                                        </w:rPr>
+                                                      </m:ctrlPr>
+                                                    </m:sSubPr>
+                                                    <m:e>
+                                                      <m:r>
+                                                        <w:rPr>
+                                                          <w:rFonts w:ascii="Cambria Math" w:eastAsiaTheme="minorEastAsia" w:hAnsi="Cambria Math"/>
+                                                        </w:rPr>
+                                                        <m:t>z</m:t>
+                                                      </m:r>
+                                                    </m:e>
+                                                    <m:sub>
+                                                      <m:r>
+                                                        <w:rPr>
+                                                          <w:rFonts w:ascii="Cambria Math" w:eastAsiaTheme="minorEastAsia" w:hAnsi="Cambria Math"/>
+                                                        </w:rPr>
+                                                        <m:t>1</m:t>
+                                                      </m:r>
+                                                    </m:sub>
+                                                  </m:sSub>
+                                                  <m:r>
+                                                    <w:rPr>
+                                                      <w:rFonts w:ascii="Cambria Math" w:eastAsiaTheme="minorEastAsia" w:hAnsi="Cambria Math"/>
+                                                    </w:rPr>
+                                                    <m:t>,z</m:t>
+                                                  </m:r>
+                                                </m:e>
+                                                <m:sub>
+                                                  <m:r>
+                                                    <w:rPr>
+                                                      <w:rFonts w:ascii="Cambria Math" w:eastAsiaTheme="minorEastAsia" w:hAnsi="Cambria Math"/>
+                                                    </w:rPr>
+                                                    <m:t>2</m:t>
+                                                  </m:r>
+                                                </m:sub>
+                                              </m:sSub>
+                                            </m:e>
+                                          </m:d>
+                                          <m:r>
+                                            <w:rPr>
+                                              <w:rFonts w:ascii="Cambria Math" w:eastAsiaTheme="minorEastAsia" w:hAnsi="Cambria Math"/>
+                                            </w:rPr>
+                                            <m:t>=N</m:t>
+                                          </m:r>
+                                          <m:d>
+                                            <m:dPr>
+                                              <m:ctrlPr>
+                                                <w:rPr>
+                                                  <w:rFonts w:ascii="Cambria Math" w:eastAsiaTheme="minorEastAsia" w:hAnsi="Cambria Math"/>
+                                                  <w:i/>
+                                                </w:rPr>
+                                              </m:ctrlPr>
+                                            </m:dPr>
+                                            <m:e>
+                                              <m:sSub>
+                                                <m:sSubPr>
+                                                  <m:ctrlPr>
+                                                    <w:rPr>
+                                                      <w:rFonts w:ascii="Cambria Math" w:eastAsiaTheme="minorEastAsia" w:hAnsi="Cambria Math"/>
+                                                      <w:i/>
+                                                    </w:rPr>
+                                                  </m:ctrlPr>
+                                                </m:sSubPr>
+                                                <m:e>
+                                                  <m:acc>
+                                                    <m:accPr>
+                                                      <m:ctrlPr>
+                                                        <w:rPr>
+                                                          <w:rFonts w:ascii="Cambria Math" w:eastAsiaTheme="minorEastAsia" w:hAnsi="Cambria Math"/>
+                                                          <w:i/>
+                                                        </w:rPr>
+                                                      </m:ctrlPr>
+                                                    </m:accPr>
+                                                    <m:e>
+                                                      <m:r>
+                                                        <w:rPr>
+                                                          <w:rFonts w:ascii="Cambria Math" w:eastAsiaTheme="minorEastAsia" w:hAnsi="Cambria Math"/>
+                                                        </w:rPr>
+                                                        <m:t>x</m:t>
+                                                      </m:r>
+                                                    </m:e>
+                                                  </m:acc>
+                                                </m:e>
+                                                <m:sub>
+                                                  <m:r>
+                                                    <w:rPr>
+                                                      <w:rFonts w:ascii="Cambria Math" w:eastAsiaTheme="minorEastAsia" w:hAnsi="Cambria Math"/>
+                                                    </w:rPr>
+                                                    <m:t>2</m:t>
+                                                  </m:r>
+                                                </m:sub>
+                                              </m:sSub>
+                                              <m:r>
+                                                <w:rPr>
+                                                  <w:rFonts w:ascii="Cambria Math" w:eastAsiaTheme="minorEastAsia" w:hAnsi="Cambria Math"/>
+                                                </w:rPr>
+                                                <m:t>,</m:t>
+                                              </m:r>
+                                              <m:sSub>
+                                                <m:sSubPr>
+                                                  <m:ctrlPr>
+                                                    <w:rPr>
+                                                      <w:rFonts w:ascii="Cambria Math" w:eastAsiaTheme="minorEastAsia" w:hAnsi="Cambria Math"/>
+                                                      <w:i/>
+                                                    </w:rPr>
+                                                  </m:ctrlPr>
+                                                </m:sSubPr>
+                                                <m:e>
+                                                  <m:r>
+                                                    <m:rPr>
+                                                      <m:sty m:val="p"/>
+                                                    </m:rPr>
+                                                    <w:rPr>
+                                                      <w:rFonts w:ascii="Cambria Math" w:eastAsiaTheme="minorEastAsia" w:hAnsi="Cambria Math"/>
+                                                    </w:rPr>
+                                                    <m:t>Σ</m:t>
+                                                  </m:r>
+                                                </m:e>
+                                                <m:sub>
+                                                  <m:r>
+                                                    <w:rPr>
+                                                      <w:rFonts w:ascii="Cambria Math" w:eastAsiaTheme="minorEastAsia" w:hAnsi="Cambria Math"/>
+                                                    </w:rPr>
+                                                    <m:t>2</m:t>
+                                                  </m:r>
+                                                </m:sub>
+                                              </m:sSub>
+                                            </m:e>
+                                          </m:d>
+                                        </m:e>
+                                      </m:mr>
+                                    </m:m>
+                                  </m:e>
+                                </m:borderBox>
+                              </m:oMath>
+                            </m:oMathPara>
+                          </w:p>
+                        </w:txbxContent>
+                      </wps:txbx>
+                      <wps:bodyPr rot="0" vert="horz" wrap="square" lIns="91440" tIns="45720" rIns="91440" bIns="45720" anchor="t" anchorCtr="0">
+                        <a:noAutofit/>
+                      </wps:bodyPr>
+                    </wps:wsp>
+                  </a:graphicData>
+                </a:graphic>
+                <wp14:sizeRelH relativeFrom="margin">
+                  <wp14:pctWidth>40000</wp14:pctWidth>
+                </wp14:sizeRelH>
+                <wp14:sizeRelV relativeFrom="margin">
+                  <wp14:pctHeight>0</wp14:pctHeight>
+                </wp14:sizeRelV>
+              </wp:anchor>
+            </w:drawing>
+          </mc:Choice>
+          <mc:Fallback>
+            <w:pict>
+              <v:shapetype w14:anchorId="6A106F85" id="_x0000_t202" coordsize="21600,21600" o:spt="202" path="m,l,21600r21600,l21600,xe">
+                <v:stroke joinstyle="miter"/>
+                <v:path gradientshapeok="t" o:connecttype="rect"/>
+              </v:shapetype>
+              <v:shape id="תיבת טקסט 2" o:spid="_x0000_s1026" type="#_x0000_t202" style="position:absolute;left:0;text-align:left;margin-left:0;margin-top:-14.5pt;width:164.2pt;height:57.5pt;flip:x;z-index:251659264;visibility:visible;mso-wrap-style:square;mso-width-percent:400;mso-height-percent:0;mso-wrap-distance-left:9pt;mso-wrap-distance-top:3.6pt;mso-wrap-distance-right:9pt;mso-wrap-distance-bottom:3.6pt;mso-position-horizontal:center;mso-position-horizontal-relative:margin;mso-position-vertical:absolute;mso-position-vertical-relative:bottom-margin-area;mso-width-percent:400;mso-height-percent:0;mso-width-relative:margin;mso-height-relative:margin;v-text-anchor:top" o:gfxdata="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" stroked="f">
+                <v:textbox>
+                  <w:txbxContent>
+                    <w:p>
+                      <m:oMathPara>
+                        <m:oMath>
+                          <m:borderBox>
+                            <m:borderBoxPr>
+                              <m:ctrlPr>
+                                <w:rPr>
+                                  <w:rFonts w:ascii="Cambria Math" w:eastAsiaTheme="minorEastAsia" w:hAnsi="Cambria Math"/>
+                                  <w:i/>
+                                </w:rPr>
+                              </m:ctrlPr>
+                            </m:borderBoxPr>
+                            <m:e>
+                              <m:m>
+                                <m:mPr>
+                                  <m:mcs>
+                                    <m:mc>
+                                      <m:mcPr>
+                                        <m:count m:val="1"/>
+                                        <m:mcJc m:val="center"/>
+                                      </m:mcPr>
+                                    </m:mc>
+                                  </m:mcs>
+                                  <m:ctrlPr>
+                                    <w:rPr>
+                                      <w:rFonts w:ascii="Cambria Math" w:eastAsiaTheme="minorEastAsia" w:hAnsi="Cambria Math"/>
+                                      <w:i/>
+                                    </w:rPr>
+                                  </m:ctrlPr>
+                                </m:mPr>
+                                <m:mr>
+                                  <m:e>
+                                    <m:sSub>
+                                      <m:sSubPr>
+                                        <m:ctrlPr>
+                                          <w:rPr>
+                                            <w:rFonts w:ascii="Cambria Math" w:eastAsiaTheme="minorEastAsia" w:hAnsi="Cambria Math"/>
+                                          </w:rPr>
+                                        </m:ctrlPr>
+                                      </m:sSubPr>
+                                      <m:e>
+                                        <m:acc>
+                                          <m:accPr>
+                                            <m:ctrlPr>
+                                              <w:rPr>
+                                                <w:rFonts w:ascii="Cambria Math" w:eastAsiaTheme="minorEastAsia" w:hAnsi="Cambria Math"/>
+                                              </w:rPr>
+                                            </m:ctrlPr>
+                                          </m:accPr>
+                                          <m:e>
+                                            <m:r>
+                                              <m:rPr>
+                                                <m:sty m:val="p"/>
+                                              </m:rPr>
+                                              <w:rPr>
+                                                <w:rFonts w:ascii="Cambria Math" w:eastAsiaTheme="minorEastAsia" w:hAnsi="Cambria Math"/>
+                                              </w:rPr>
+                                              <m:t>x</m:t>
+                                            </m:r>
+                                          </m:e>
+                                        </m:acc>
+                                      </m:e>
+                                      <m:sub>
+                                        <m:r>
+                                          <m:rPr>
+                                            <m:sty m:val="p"/>
+                                          </m:rPr>
+                                          <w:rPr>
+                                            <w:rFonts w:ascii="Cambria Math" w:eastAsiaTheme="minorEastAsia" w:hAnsi="Cambria Math"/>
+                                          </w:rPr>
+                                          <m:t>2</m:t>
+                                        </m:r>
+                                      </m:sub>
+                                    </m:sSub>
+                                    <m:r>
+                                      <w:rPr>
+                                        <w:rFonts w:ascii="Cambria Math" w:eastAsiaTheme="minorEastAsia" w:hAnsi="Cambria Math"/>
+                                      </w:rPr>
+                                      <m:t>=</m:t>
+                                    </m:r>
+                                    <m:sSup>
+                                      <m:sSupPr>
+                                        <m:ctrlPr>
+                                          <w:rPr>
+                                            <w:rFonts w:ascii="Cambria Math" w:eastAsiaTheme="minorEastAsia" w:hAnsi="Cambria Math"/>
+                                            <w:i/>
+                                          </w:rPr>
+                                        </m:ctrlPr>
+                                      </m:sSupPr>
+                                      <m:e>
+                                        <m:d>
+                                          <m:dPr>
+                                            <m:ctrlPr>
+                                              <w:rPr>
+                                                <w:rFonts w:ascii="Cambria Math" w:eastAsiaTheme="minorEastAsia" w:hAnsi="Cambria Math"/>
+                                                <w:i/>
+                                              </w:rPr>
+                                            </m:ctrlPr>
+                                          </m:dPr>
+                                          <m:e>
+                                            <m:sSup>
+                                              <m:sSupPr>
+                                                <m:ctrlPr>
+                                                  <w:rPr>
+                                                    <w:rFonts w:ascii="Cambria Math" w:eastAsiaTheme="minorEastAsia" w:hAnsi="Cambria Math"/>
+                                                    <w:i/>
+                                                  </w:rPr>
+                                                </m:ctrlPr>
+                                              </m:sSupPr>
+                                              <m:e>
+                                                <m:r>
+                                                  <w:rPr>
+                                                    <w:rFonts w:ascii="Cambria Math" w:eastAsiaTheme="minorEastAsia" w:hAnsi="Cambria Math"/>
+                                                  </w:rPr>
+                                                  <m:t>A</m:t>
+                                                </m:r>
+                                              </m:e>
+                                              <m:sup>
+                                                <m:r>
+                                                  <w:rPr>
+                                                    <w:rFonts w:ascii="Cambria Math" w:eastAsiaTheme="minorEastAsia" w:hAnsi="Cambria Math"/>
+                                                  </w:rPr>
+                                                  <m:t>T</m:t>
+                                                </m:r>
+                                              </m:sup>
+                                            </m:sSup>
+                                            <m:r>
+                                              <w:rPr>
+                                                <w:rFonts w:ascii="Cambria Math" w:eastAsiaTheme="minorEastAsia" w:hAnsi="Cambria Math"/>
+                                              </w:rPr>
+                                              <m:t>A</m:t>
+                                            </m:r>
+                                          </m:e>
+                                        </m:d>
+                                      </m:e>
+                                      <m:sup>
+                                        <m:r>
+                                          <w:rPr>
+                                            <w:rFonts w:ascii="Cambria Math" w:eastAsiaTheme="minorEastAsia" w:hAnsi="Cambria Math"/>
+                                          </w:rPr>
+                                          <m:t>-1</m:t>
+                                        </m:r>
+                                      </m:sup>
+                                    </m:sSup>
+                                    <m:sSup>
+                                      <m:sSupPr>
+                                        <m:ctrlPr>
+                                          <w:rPr>
+                                            <w:rFonts w:ascii="Cambria Math" w:eastAsiaTheme="minorEastAsia" w:hAnsi="Cambria Math"/>
+                                            <w:i/>
+                                          </w:rPr>
+                                        </m:ctrlPr>
+                                      </m:sSupPr>
+                                      <m:e>
+                                        <m:r>
+                                          <w:rPr>
+                                            <w:rFonts w:ascii="Cambria Math" w:eastAsiaTheme="minorEastAsia" w:hAnsi="Cambria Math"/>
+                                          </w:rPr>
+                                          <m:t>A</m:t>
+                                        </m:r>
+                                      </m:e>
+                                      <m:sup>
+                                        <m:r>
+                                          <w:rPr>
+                                            <w:rFonts w:ascii="Cambria Math" w:eastAsiaTheme="minorEastAsia" w:hAnsi="Cambria Math"/>
+                                          </w:rPr>
+                                          <m:t>T</m:t>
+                                        </m:r>
+                                      </m:sup>
+                                    </m:sSup>
+                                    <m:r>
+                                      <w:rPr>
+                                        <w:rFonts w:ascii="Cambria Math" w:eastAsiaTheme="minorEastAsia" w:hAnsi="Cambria Math"/>
+                                      </w:rPr>
+                                      <m:t>b</m:t>
+                                    </m:r>
+                                  </m:e>
+                                </m:mr>
+                                <m:mr>
+                                  <m:e>
+                                    <m:sSub>
+                                      <m:sSubPr>
+                                        <m:ctrlPr>
+                                          <w:rPr>
+                                            <w:rFonts w:ascii="Cambria Math" w:eastAsiaTheme="minorEastAsia" w:hAnsi="Cambria Math"/>
+                                          </w:rPr>
+                                        </m:ctrlPr>
+                                      </m:sSubPr>
+                                      <m:e>
+                                        <m:r>
+                                          <m:rPr>
+                                            <m:sty m:val="p"/>
+                                          </m:rPr>
+                                          <w:rPr>
+                                            <w:rFonts w:ascii="Cambria Math" w:eastAsiaTheme="minorEastAsia" w:hAnsi="Cambria Math"/>
+                                          </w:rPr>
+                                          <m:t>Σ</m:t>
+                                        </m:r>
+                                      </m:e>
+                                      <m:sub>
+                                        <m:r>
+                                          <m:rPr>
+                                            <m:sty m:val="p"/>
+                                          </m:rPr>
+                                          <w:rPr>
+                                            <w:rFonts w:ascii="Cambria Math" w:eastAsiaTheme="minorEastAsia" w:hAnsi="Cambria Math"/>
+                                          </w:rPr>
+                                          <m:t>2</m:t>
+                                        </m:r>
+                                      </m:sub>
+                                    </m:sSub>
+                                    <m:r>
+                                      <w:rPr>
+                                        <w:rFonts w:ascii="Cambria Math" w:eastAsiaTheme="minorEastAsia" w:hAnsi="Cambria Math"/>
+                                      </w:rPr>
+                                      <m:t>=</m:t>
+                                    </m:r>
+                                    <m:sSup>
+                                      <m:sSupPr>
+                                        <m:ctrlPr>
+                                          <w:rPr>
+                                            <w:rFonts w:ascii="Cambria Math" w:eastAsiaTheme="minorEastAsia" w:hAnsi="Cambria Math"/>
+                                            <w:i/>
+                                          </w:rPr>
+                                        </m:ctrlPr>
+                                      </m:sSupPr>
+                                      <m:e>
+                                        <m:r>
+                                          <w:rPr>
+                                            <w:rFonts w:ascii="Cambria Math" w:eastAsiaTheme="minorEastAsia" w:hAnsi="Cambria Math"/>
+                                          </w:rPr>
+                                          <m:t>A</m:t>
+                                        </m:r>
+                                      </m:e>
+                                      <m:sup>
+                                        <m:r>
+                                          <w:rPr>
+                                            <w:rFonts w:ascii="Cambria Math" w:eastAsiaTheme="minorEastAsia" w:hAnsi="Cambria Math"/>
+                                          </w:rPr>
+                                          <m:t>T</m:t>
+                                        </m:r>
+                                      </m:sup>
+                                    </m:sSup>
+                                    <m:r>
+                                      <w:rPr>
+                                        <w:rFonts w:ascii="Cambria Math" w:eastAsiaTheme="minorEastAsia" w:hAnsi="Cambria Math"/>
+                                      </w:rPr>
+                                      <m:t>A</m:t>
+                                    </m:r>
+                                  </m:e>
+                                </m:mr>
+                                <m:mr>
+                                  <m:e>
+                                    <m:r>
+                                      <w:rPr>
+                                        <w:rFonts w:ascii="Cambria Math" w:eastAsiaTheme="minorEastAsia" w:hAnsi="Cambria Math"/>
+                                      </w:rPr>
+                                      <m:t>p</m:t>
+                                    </m:r>
+                                    <m:d>
+                                      <m:dPr>
+                                        <m:ctrlPr>
+                                          <w:rPr>
+                                            <w:rFonts w:ascii="Cambria Math" w:eastAsiaTheme="minorEastAsia" w:hAnsi="Cambria Math"/>
+                                            <w:i/>
+                                          </w:rPr>
+                                        </m:ctrlPr>
+                                      </m:dPr>
+                                      <m:e>
+                                        <m:r>
+                                          <w:rPr>
+                                            <w:rFonts w:ascii="Cambria Math" w:eastAsiaTheme="minorEastAsia" w:hAnsi="Cambria Math"/>
+                                          </w:rPr>
+                                          <m:t>x</m:t>
+                                        </m:r>
+                                      </m:e>
+                                      <m:e>
+                                        <m:sSub>
+                                          <m:sSubPr>
+                                            <m:ctrlPr>
+                                              <w:rPr>
+                                                <w:rFonts w:ascii="Cambria Math" w:eastAsiaTheme="minorEastAsia" w:hAnsi="Cambria Math"/>
+                                                <w:i/>
+                                              </w:rPr>
+                                            </m:ctrlPr>
+                                          </m:sSubPr>
+                                          <m:e>
+                                            <m:sSub>
+                                              <m:sSubPr>
+                                                <m:ctrlPr>
+                                                  <w:rPr>
+                                                    <w:rFonts w:ascii="Cambria Math" w:eastAsiaTheme="minorEastAsia" w:hAnsi="Cambria Math"/>
+                                                    <w:i/>
+                                                  </w:rPr>
+                                                </m:ctrlPr>
+                                              </m:sSubPr>
+                                              <m:e>
+                                                <m:r>
+                                                  <w:rPr>
+                                                    <w:rFonts w:ascii="Cambria Math" w:eastAsiaTheme="minorEastAsia" w:hAnsi="Cambria Math"/>
+                                                  </w:rPr>
+                                                  <m:t>z</m:t>
+                                                </m:r>
+                                              </m:e>
+                                              <m:sub>
+                                                <m:r>
+                                                  <w:rPr>
+                                                    <w:rFonts w:ascii="Cambria Math" w:eastAsiaTheme="minorEastAsia" w:hAnsi="Cambria Math"/>
+                                                  </w:rPr>
+                                                  <m:t>1</m:t>
+                                                </m:r>
+                                              </m:sub>
+                                            </m:sSub>
+                                            <m:r>
+                                              <w:rPr>
+                                                <w:rFonts w:ascii="Cambria Math" w:eastAsiaTheme="minorEastAsia" w:hAnsi="Cambria Math"/>
+                                              </w:rPr>
+                                              <m:t>,z</m:t>
+                                            </m:r>
+                                          </m:e>
+                                          <m:sub>
+                                            <m:r>
+                                              <w:rPr>
+                                                <w:rFonts w:ascii="Cambria Math" w:eastAsiaTheme="minorEastAsia" w:hAnsi="Cambria Math"/>
+                                              </w:rPr>
+                                              <m:t>2</m:t>
+                                            </m:r>
+                                          </m:sub>
+                                        </m:sSub>
+                                      </m:e>
+                                    </m:d>
+                                    <m:r>
+                                      <w:rPr>
+                                        <w:rFonts w:ascii="Cambria Math" w:eastAsiaTheme="minorEastAsia" w:hAnsi="Cambria Math"/>
+                                      </w:rPr>
+                                      <m:t>=N</m:t>
+                                    </m:r>
+                                    <m:d>
+                                      <m:dPr>
+                                        <m:ctrlPr>
+                                          <w:rPr>
+                                            <w:rFonts w:ascii="Cambria Math" w:eastAsiaTheme="minorEastAsia" w:hAnsi="Cambria Math"/>
+                                            <w:i/>
+                                          </w:rPr>
+                                        </m:ctrlPr>
+                                      </m:dPr>
+                                      <m:e>
+                                        <m:sSub>
+                                          <m:sSubPr>
+                                            <m:ctrlPr>
+                                              <w:rPr>
+                                                <w:rFonts w:ascii="Cambria Math" w:eastAsiaTheme="minorEastAsia" w:hAnsi="Cambria Math"/>
+                                                <w:i/>
+                                              </w:rPr>
+                                            </m:ctrlPr>
+                                          </m:sSubPr>
+                                          <m:e>
+                                            <m:acc>
+                                              <m:accPr>
+                                                <m:ctrlPr>
+                                                  <w:rPr>
+                                                    <w:rFonts w:ascii="Cambria Math" w:eastAsiaTheme="minorEastAsia" w:hAnsi="Cambria Math"/>
+                                                    <w:i/>
+                                                  </w:rPr>
+                                                </m:ctrlPr>
+                                              </m:accPr>
+                                              <m:e>
+                                                <m:r>
+                                                  <w:rPr>
+                                                    <w:rFonts w:ascii="Cambria Math" w:eastAsiaTheme="minorEastAsia" w:hAnsi="Cambria Math"/>
+                                                  </w:rPr>
+                                                  <m:t>x</m:t>
+                                                </m:r>
+                                              </m:e>
+                                            </m:acc>
+                                          </m:e>
+                                          <m:sub>
+                                            <m:r>
+                                              <w:rPr>
+                                                <w:rFonts w:ascii="Cambria Math" w:eastAsiaTheme="minorEastAsia" w:hAnsi="Cambria Math"/>
+                                              </w:rPr>
+                                              <m:t>2</m:t>
+                                            </m:r>
+                                          </m:sub>
+                                        </m:sSub>
+                                        <m:r>
+                                          <w:rPr>
+                                            <w:rFonts w:ascii="Cambria Math" w:eastAsiaTheme="minorEastAsia" w:hAnsi="Cambria Math"/>
+                                          </w:rPr>
+                                          <m:t>,</m:t>
+                                        </m:r>
+                                        <m:sSub>
+                                          <m:sSubPr>
+                                            <m:ctrlPr>
+                                              <w:rPr>
+                                                <w:rFonts w:ascii="Cambria Math" w:eastAsiaTheme="minorEastAsia" w:hAnsi="Cambria Math"/>
+                                                <w:i/>
+                                              </w:rPr>
+                                            </m:ctrlPr>
+                                          </m:sSubPr>
+                                          <m:e>
+                                            <m:r>
+                                              <m:rPr>
+                                                <m:sty m:val="p"/>
+                                              </m:rPr>
+                                              <w:rPr>
+                                                <w:rFonts w:ascii="Cambria Math" w:eastAsiaTheme="minorEastAsia" w:hAnsi="Cambria Math"/>
+                                              </w:rPr>
+                                              <m:t>Σ</m:t>
+                                            </m:r>
+                                          </m:e>
+                                          <m:sub>
+                                            <m:r>
+                                              <w:rPr>
+                                                <w:rFonts w:ascii="Cambria Math" w:eastAsiaTheme="minorEastAsia" w:hAnsi="Cambria Math"/>
+                                              </w:rPr>
+                                              <m:t>2</m:t>
+                                            </m:r>
+                                          </m:sub>
+                                        </m:sSub>
+                                      </m:e>
+                                    </m:d>
+                                  </m:e>
+                                </m:mr>
+                              </m:m>
+                            </m:e>
+                          </m:borderBox>
+                        </m:oMath>
+                      </m:oMathPara>
+                    </w:p>
+                  </w:txbxContent>
+                </v:textbox>
+                <w10:wrap anchorx="margin" anchory="margin"/>
+              </v:shape>
+            </w:pict>
+          </mc:Fallback>
+        </mc:AlternateContent>
+      </w:r>
       <w:r>
         <w:t xml:space="preserve">A second measurement, </w:t>
       </w:r>
@@ -17009,463 +17953,12 @@
     </w:p>
     <w:p>
       <w:pPr>
-        <w:bidi w:val="0"/>
-        <w:rPr>
-          <w:rFonts w:ascii="Cambria Math" w:eastAsiaTheme="minorEastAsia" w:hAnsi="Cambria Math"/>
-          <w:i/>
-        </w:rPr>
-      </w:pPr>
-      <m:oMathPara>
-        <m:oMath>
-          <m:borderBox>
-            <m:borderBoxPr>
-              <m:ctrlPr>
-                <w:rPr>
-                  <w:rFonts w:ascii="Cambria Math" w:eastAsiaTheme="minorEastAsia" w:hAnsi="Cambria Math"/>
-                  <w:i/>
-                </w:rPr>
-              </m:ctrlPr>
-            </m:borderBoxPr>
-            <m:e>
-              <m:m>
-                <m:mPr>
-                  <m:mcs>
-                    <m:mc>
-                      <m:mcPr>
-                        <m:count m:val="1"/>
-                        <m:mcJc m:val="center"/>
-                      </m:mcPr>
-                    </m:mc>
-                  </m:mcs>
-                  <m:ctrlPr>
-                    <w:rPr>
-                      <w:rFonts w:ascii="Cambria Math" w:eastAsiaTheme="minorEastAsia" w:hAnsi="Cambria Math"/>
-                      <w:i/>
-                    </w:rPr>
-                  </m:ctrlPr>
-                </m:mPr>
-                <m:mr>
-                  <m:e>
-                    <m:sSub>
-                      <m:sSubPr>
-                        <m:ctrlPr>
-                          <w:rPr>
-                            <w:rFonts w:ascii="Cambria Math" w:eastAsiaTheme="minorEastAsia" w:hAnsi="Cambria Math"/>
-                          </w:rPr>
-                        </m:ctrlPr>
-                      </m:sSubPr>
-                      <m:e>
-                        <m:acc>
-                          <m:accPr>
-                            <m:ctrlPr>
-                              <w:rPr>
-                                <w:rFonts w:ascii="Cambria Math" w:eastAsiaTheme="minorEastAsia" w:hAnsi="Cambria Math"/>
-                              </w:rPr>
-                            </m:ctrlPr>
-                          </m:accPr>
-                          <m:e>
-                            <m:r>
-                              <m:rPr>
-                                <m:sty m:val="p"/>
-                              </m:rPr>
-                              <w:rPr>
-                                <w:rFonts w:ascii="Cambria Math" w:eastAsiaTheme="minorEastAsia" w:hAnsi="Cambria Math"/>
-                              </w:rPr>
-                              <m:t>x</m:t>
-                            </m:r>
-                          </m:e>
-                        </m:acc>
-                      </m:e>
-                      <m:sub>
-                        <m:r>
-                          <m:rPr>
-                            <m:sty m:val="p"/>
-                          </m:rPr>
-                          <w:rPr>
-                            <w:rFonts w:ascii="Cambria Math" w:eastAsiaTheme="minorEastAsia" w:hAnsi="Cambria Math"/>
-                          </w:rPr>
-                          <m:t>2</m:t>
-                        </m:r>
-                      </m:sub>
-                    </m:sSub>
-                    <m:r>
-                      <w:rPr>
-                        <w:rFonts w:ascii="Cambria Math" w:eastAsiaTheme="minorEastAsia" w:hAnsi="Cambria Math"/>
-                      </w:rPr>
-                      <m:t>=</m:t>
-                    </m:r>
-                    <m:sSup>
-                      <m:sSupPr>
-                        <m:ctrlPr>
-                          <w:rPr>
-                            <w:rFonts w:ascii="Cambria Math" w:eastAsiaTheme="minorEastAsia" w:hAnsi="Cambria Math"/>
-                            <w:i/>
-                          </w:rPr>
-                        </m:ctrlPr>
-                      </m:sSupPr>
-                      <m:e>
-                        <m:d>
-                          <m:dPr>
-                            <m:ctrlPr>
-                              <w:rPr>
-                                <w:rFonts w:ascii="Cambria Math" w:eastAsiaTheme="minorEastAsia" w:hAnsi="Cambria Math"/>
-                                <w:i/>
-                              </w:rPr>
-                            </m:ctrlPr>
-                          </m:dPr>
-                          <m:e>
-                            <m:sSup>
-                              <m:sSupPr>
-                                <m:ctrlPr>
-                                  <w:rPr>
-                                    <w:rFonts w:ascii="Cambria Math" w:eastAsiaTheme="minorEastAsia" w:hAnsi="Cambria Math"/>
-                                    <w:i/>
-                                  </w:rPr>
-                                </m:ctrlPr>
-                              </m:sSupPr>
-                              <m:e>
-                                <m:r>
-                                  <w:rPr>
-                                    <w:rFonts w:ascii="Cambria Math" w:eastAsiaTheme="minorEastAsia" w:hAnsi="Cambria Math"/>
-                                  </w:rPr>
-                                  <m:t>A</m:t>
-                                </m:r>
-                              </m:e>
-                              <m:sup>
-                                <m:r>
-                                  <w:rPr>
-                                    <w:rFonts w:ascii="Cambria Math" w:eastAsiaTheme="minorEastAsia" w:hAnsi="Cambria Math"/>
-                                  </w:rPr>
-                                  <m:t>T</m:t>
-                                </m:r>
-                              </m:sup>
-                            </m:sSup>
-                            <m:r>
-                              <w:rPr>
-                                <w:rFonts w:ascii="Cambria Math" w:eastAsiaTheme="minorEastAsia" w:hAnsi="Cambria Math"/>
-                              </w:rPr>
-                              <m:t>A</m:t>
-                            </m:r>
-                          </m:e>
-                        </m:d>
-                      </m:e>
-                      <m:sup>
-                        <m:r>
-                          <w:rPr>
-                            <w:rFonts w:ascii="Cambria Math" w:eastAsiaTheme="minorEastAsia" w:hAnsi="Cambria Math"/>
-                          </w:rPr>
-                          <m:t>-1</m:t>
-                        </m:r>
-                      </m:sup>
-                    </m:sSup>
-                    <m:sSup>
-                      <m:sSupPr>
-                        <m:ctrlPr>
-                          <w:rPr>
-                            <w:rFonts w:ascii="Cambria Math" w:eastAsiaTheme="minorEastAsia" w:hAnsi="Cambria Math"/>
-                            <w:i/>
-                          </w:rPr>
-                        </m:ctrlPr>
-                      </m:sSupPr>
-                      <m:e>
-                        <m:r>
-                          <w:rPr>
-                            <w:rFonts w:ascii="Cambria Math" w:eastAsiaTheme="minorEastAsia" w:hAnsi="Cambria Math"/>
-                          </w:rPr>
-                          <m:t>A</m:t>
-                        </m:r>
-                      </m:e>
-                      <m:sup>
-                        <m:r>
-                          <w:rPr>
-                            <w:rFonts w:ascii="Cambria Math" w:eastAsiaTheme="minorEastAsia" w:hAnsi="Cambria Math"/>
-                          </w:rPr>
-                          <m:t>T</m:t>
-                        </m:r>
-                      </m:sup>
-                    </m:sSup>
-                    <m:r>
-                      <w:rPr>
-                        <w:rFonts w:ascii="Cambria Math" w:eastAsiaTheme="minorEastAsia" w:hAnsi="Cambria Math"/>
-                      </w:rPr>
-                      <m:t>b</m:t>
-                    </m:r>
-                  </m:e>
-                </m:mr>
-                <m:mr>
-                  <m:e>
-                    <m:sSub>
-                      <m:sSubPr>
-                        <m:ctrlPr>
-                          <w:rPr>
-                            <w:rFonts w:ascii="Cambria Math" w:eastAsiaTheme="minorEastAsia" w:hAnsi="Cambria Math"/>
-                          </w:rPr>
-                        </m:ctrlPr>
-                      </m:sSubPr>
-                      <m:e>
-                        <m:r>
-                          <m:rPr>
-                            <m:sty m:val="p"/>
-                          </m:rPr>
-                          <w:rPr>
-                            <w:rFonts w:ascii="Cambria Math" w:eastAsiaTheme="minorEastAsia" w:hAnsi="Cambria Math"/>
-                          </w:rPr>
-                          <m:t>Σ</m:t>
-                        </m:r>
-                      </m:e>
-                      <m:sub>
-                        <m:r>
-                          <m:rPr>
-                            <m:sty m:val="p"/>
-                          </m:rPr>
-                          <w:rPr>
-                            <w:rFonts w:ascii="Cambria Math" w:eastAsiaTheme="minorEastAsia" w:hAnsi="Cambria Math"/>
-                          </w:rPr>
-                          <m:t>2</m:t>
-                        </m:r>
-                      </m:sub>
-                    </m:sSub>
-                    <m:r>
-                      <w:rPr>
-                        <w:rFonts w:ascii="Cambria Math" w:eastAsiaTheme="minorEastAsia" w:hAnsi="Cambria Math"/>
-                      </w:rPr>
-                      <m:t>=</m:t>
-                    </m:r>
-                    <m:sSup>
-                      <m:sSupPr>
-                        <m:ctrlPr>
-                          <w:rPr>
-                            <w:rFonts w:ascii="Cambria Math" w:eastAsiaTheme="minorEastAsia" w:hAnsi="Cambria Math"/>
-                            <w:i/>
-                          </w:rPr>
-                        </m:ctrlPr>
-                      </m:sSupPr>
-                      <m:e>
-                        <m:r>
-                          <w:rPr>
-                            <w:rFonts w:ascii="Cambria Math" w:eastAsiaTheme="minorEastAsia" w:hAnsi="Cambria Math"/>
-                          </w:rPr>
-                          <m:t>A</m:t>
-                        </m:r>
-                      </m:e>
-                      <m:sup>
-                        <m:r>
-                          <w:rPr>
-                            <w:rFonts w:ascii="Cambria Math" w:eastAsiaTheme="minorEastAsia" w:hAnsi="Cambria Math"/>
-                          </w:rPr>
-                          <m:t>T</m:t>
-                        </m:r>
-                      </m:sup>
-                    </m:sSup>
-                    <m:r>
-                      <w:rPr>
-                        <w:rFonts w:ascii="Cambria Math" w:eastAsiaTheme="minorEastAsia" w:hAnsi="Cambria Math"/>
-                      </w:rPr>
-                      <m:t>A</m:t>
-                    </m:r>
-                  </m:e>
-                </m:mr>
-                <m:mr>
-                  <m:e>
-                    <m:r>
-                      <w:rPr>
-                        <w:rFonts w:ascii="Cambria Math" w:eastAsiaTheme="minorEastAsia" w:hAnsi="Cambria Math"/>
-                      </w:rPr>
-                      <m:t>p</m:t>
-                    </m:r>
-                    <m:d>
-                      <m:dPr>
-                        <m:ctrlPr>
-                          <w:rPr>
-                            <w:rFonts w:ascii="Cambria Math" w:eastAsiaTheme="minorEastAsia" w:hAnsi="Cambria Math"/>
-                            <w:i/>
-                          </w:rPr>
-                        </m:ctrlPr>
-                      </m:dPr>
-                      <m:e>
-                        <m:r>
-                          <w:rPr>
-                            <w:rFonts w:ascii="Cambria Math" w:eastAsiaTheme="minorEastAsia" w:hAnsi="Cambria Math"/>
-                          </w:rPr>
-                          <m:t>x</m:t>
-                        </m:r>
-                      </m:e>
-                      <m:e>
-                        <m:sSub>
-                          <m:sSubPr>
-                            <m:ctrlPr>
-                              <w:rPr>
-                                <w:rFonts w:ascii="Cambria Math" w:eastAsiaTheme="minorEastAsia" w:hAnsi="Cambria Math"/>
-                                <w:i/>
-                              </w:rPr>
-                            </m:ctrlPr>
-                          </m:sSubPr>
-                          <m:e>
-                            <m:sSub>
-                              <m:sSubPr>
-                                <m:ctrlPr>
-                                  <w:rPr>
-                                    <w:rFonts w:ascii="Cambria Math" w:eastAsiaTheme="minorEastAsia" w:hAnsi="Cambria Math"/>
-                                    <w:i/>
-                                  </w:rPr>
-                                </m:ctrlPr>
-                              </m:sSubPr>
-                              <m:e>
-                                <m:r>
-                                  <w:rPr>
-                                    <w:rFonts w:ascii="Cambria Math" w:eastAsiaTheme="minorEastAsia" w:hAnsi="Cambria Math"/>
-                                  </w:rPr>
-                                  <m:t>z</m:t>
-                                </m:r>
-                              </m:e>
-                              <m:sub>
-                                <m:r>
-                                  <w:rPr>
-                                    <w:rFonts w:ascii="Cambria Math" w:eastAsiaTheme="minorEastAsia" w:hAnsi="Cambria Math"/>
-                                  </w:rPr>
-                                  <m:t>1</m:t>
-                                </m:r>
-                              </m:sub>
-                            </m:sSub>
-                            <m:r>
-                              <w:rPr>
-                                <w:rFonts w:ascii="Cambria Math" w:eastAsiaTheme="minorEastAsia" w:hAnsi="Cambria Math"/>
-                              </w:rPr>
-                              <m:t>,z</m:t>
-                            </m:r>
-                          </m:e>
-                          <m:sub>
-                            <m:r>
-                              <w:rPr>
-                                <w:rFonts w:ascii="Cambria Math" w:eastAsiaTheme="minorEastAsia" w:hAnsi="Cambria Math"/>
-                              </w:rPr>
-                              <m:t>2</m:t>
-                            </m:r>
-                          </m:sub>
-                        </m:sSub>
-                      </m:e>
-                    </m:d>
-                    <m:r>
-                      <w:rPr>
-                        <w:rFonts w:ascii="Cambria Math" w:eastAsiaTheme="minorEastAsia" w:hAnsi="Cambria Math"/>
-                      </w:rPr>
-                      <m:t>=N</m:t>
-                    </m:r>
-                    <m:d>
-                      <m:dPr>
-                        <m:ctrlPr>
-                          <w:rPr>
-                            <w:rFonts w:ascii="Cambria Math" w:eastAsiaTheme="minorEastAsia" w:hAnsi="Cambria Math"/>
-                            <w:i/>
-                          </w:rPr>
-                        </m:ctrlPr>
-                      </m:dPr>
-                      <m:e>
-                        <m:sSub>
-                          <m:sSubPr>
-                            <m:ctrlPr>
-                              <w:rPr>
-                                <w:rFonts w:ascii="Cambria Math" w:eastAsiaTheme="minorEastAsia" w:hAnsi="Cambria Math"/>
-                                <w:i/>
-                              </w:rPr>
-                            </m:ctrlPr>
-                          </m:sSubPr>
-                          <m:e>
-                            <m:acc>
-                              <m:accPr>
-                                <m:ctrlPr>
-                                  <w:rPr>
-                                    <w:rFonts w:ascii="Cambria Math" w:eastAsiaTheme="minorEastAsia" w:hAnsi="Cambria Math"/>
-                                    <w:i/>
-                                  </w:rPr>
-                                </m:ctrlPr>
-                              </m:accPr>
-                              <m:e>
-                                <m:r>
-                                  <w:rPr>
-                                    <w:rFonts w:ascii="Cambria Math" w:eastAsiaTheme="minorEastAsia" w:hAnsi="Cambria Math"/>
-                                  </w:rPr>
-                                  <m:t>x</m:t>
-                                </m:r>
-                              </m:e>
-                            </m:acc>
-                          </m:e>
-                          <m:sub>
-                            <m:r>
-                              <w:rPr>
-                                <w:rFonts w:ascii="Cambria Math" w:eastAsiaTheme="minorEastAsia" w:hAnsi="Cambria Math"/>
-                              </w:rPr>
-                              <m:t>2</m:t>
-                            </m:r>
-                          </m:sub>
-                        </m:sSub>
-                        <m:r>
-                          <w:rPr>
-                            <w:rFonts w:ascii="Cambria Math" w:eastAsiaTheme="minorEastAsia" w:hAnsi="Cambria Math"/>
-                          </w:rPr>
-                          <m:t>,</m:t>
-                        </m:r>
-                        <m:sSub>
-                          <m:sSubPr>
-                            <m:ctrlPr>
-                              <w:rPr>
-                                <w:rFonts w:ascii="Cambria Math" w:eastAsiaTheme="minorEastAsia" w:hAnsi="Cambria Math"/>
-                                <w:i/>
-                              </w:rPr>
-                            </m:ctrlPr>
-                          </m:sSubPr>
-                          <m:e>
-                            <m:r>
-                              <m:rPr>
-                                <m:sty m:val="p"/>
-                              </m:rPr>
-                              <w:rPr>
-                                <w:rFonts w:ascii="Cambria Math" w:eastAsiaTheme="minorEastAsia" w:hAnsi="Cambria Math"/>
-                              </w:rPr>
-                              <m:t>Σ</m:t>
-                            </m:r>
-                          </m:e>
-                          <m:sub>
-                            <m:r>
-                              <w:rPr>
-                                <w:rFonts w:ascii="Cambria Math" w:eastAsiaTheme="minorEastAsia" w:hAnsi="Cambria Math"/>
-                              </w:rPr>
-                              <m:t>2</m:t>
-                            </m:r>
-                          </m:sub>
-                        </m:sSub>
-                      </m:e>
-                    </m:d>
-                  </m:e>
-                </m:mr>
-              </m:m>
-            </m:e>
-          </m:borderBox>
-        </m:oMath>
-      </m:oMathPara>
-    </w:p>
-    <w:p>
-      <w:pPr>
-        <w:bidi w:val="0"/>
-      </w:pPr>
-    </w:p>
-    <w:p>
-      <w:pPr>
-        <w:bidi w:val="0"/>
-      </w:pPr>
-    </w:p>
-    <w:p>
-      <w:pPr>
-        <w:bidi w:val="0"/>
-      </w:pPr>
-    </w:p>
-    <w:p>
-      <w:pPr>
-        <w:pStyle w:val="Heading2"/>
+        <w:pStyle w:val="2"/>
         <w:bidi w:val="0"/>
         <w:spacing w:before="0" w:after="240"/>
       </w:pPr>
       <w:r>
+        <w:lastRenderedPageBreak/>
         <w:t>Question 3 : Consider a multivariate random variabl</w:t>
       </w:r>
       <w:r>
@@ -17772,7 +18265,7 @@
     </w:p>
     <w:p>
       <w:pPr>
-        <w:pStyle w:val="Heading3"/>
+        <w:pStyle w:val="3"/>
         <w:numPr>
           <w:ilvl w:val="0"/>
           <w:numId w:val="7"/>
@@ -18915,7 +19408,7 @@
     </w:p>
     <w:p>
       <w:pPr>
-        <w:pStyle w:val="Heading3"/>
+        <w:pStyle w:val="3"/>
         <w:numPr>
           <w:ilvl w:val="0"/>
           <w:numId w:val="7"/>
@@ -19761,13 +20254,7 @@
                 <w:rPr>
                   <w:rFonts w:ascii="Cambria Math" w:hAnsi="Cambria Math"/>
                 </w:rPr>
-                <m:t xml:space="preserve"> </m:t>
-              </m:r>
-              <m:r>
-                <w:rPr>
-                  <w:rFonts w:ascii="Cambria Math" w:hAnsi="Cambria Math"/>
-                </w:rPr>
-                <m:t>Indep.</m:t>
+                <m:t xml:space="preserve"> Indep.</m:t>
               </m:r>
             </m:lim>
           </m:limLow>
@@ -20240,13 +20727,7 @@
                 <w:rPr>
                   <w:rFonts w:ascii="Cambria Math" w:hAnsi="Cambria Math"/>
                 </w:rPr>
-                <m:t xml:space="preserve"> </m:t>
-              </m:r>
-              <m:r>
-                <w:rPr>
-                  <w:rFonts w:ascii="Cambria Math" w:hAnsi="Cambria Math"/>
-                </w:rPr>
-                <m:t>MR</m:t>
+                <m:t xml:space="preserve"> MR</m:t>
               </m:r>
             </m:lim>
           </m:limLow>
@@ -20652,13 +21133,7 @@
                 <w:rPr>
                   <w:rFonts w:ascii="Cambria Math" w:hAnsi="Cambria Math"/>
                 </w:rPr>
-                <m:t xml:space="preserve"> </m:t>
-              </m:r>
-              <m:r>
-                <w:rPr>
-                  <w:rFonts w:ascii="Cambria Math" w:hAnsi="Cambria Math"/>
-                </w:rPr>
-                <m:t>indep.</m:t>
+                <m:t xml:space="preserve"> indep.</m:t>
               </m:r>
             </m:lim>
           </m:limLow>
@@ -21254,7 +21729,7 @@
     </w:p>
     <w:p>
       <w:pPr>
-        <w:pStyle w:val="Heading3"/>
+        <w:pStyle w:val="3"/>
         <w:numPr>
           <w:ilvl w:val="0"/>
           <w:numId w:val="7"/>
@@ -21480,15 +21955,7 @@
         </m:oMath>
       </m:oMathPara>
       <w:r>
-        <w:t xml:space="preserve">Show that calculating the maximum a posteriori (MAP) </w:t>
-      </w:r>
-      <w:proofErr w:type="gramStart"/>
-      <w:r>
-        <w:t>estimate</w:t>
-      </w:r>
-      <w:proofErr w:type="gramEnd"/>
-      <w:r>
-        <w:t xml:space="preserve"> for </w:t>
+        <w:t xml:space="preserve">Show that calculating the maximum a posteriori (MAP) estimate for </w:t>
       </w:r>
       <m:oMath>
         <m:r>
@@ -21902,7 +22369,6 @@
             <w:rPr>
               <w:rFonts w:ascii="Cambria Math" w:eastAsiaTheme="majorEastAsia" w:hAnsi="Cambria Math" w:cstheme="majorBidi"/>
             </w:rPr>
-            <w:lastRenderedPageBreak/>
             <m:t>p</m:t>
           </m:r>
           <m:d>
@@ -26978,7 +27444,7 @@
     </w:p>
     <w:p>
       <w:pPr>
-        <w:pStyle w:val="Heading3"/>
+        <w:pStyle w:val="3"/>
         <w:numPr>
           <w:ilvl w:val="0"/>
           <w:numId w:val="7"/>
@@ -27842,7 +28308,12 @@
         </m:sSub>
       </m:oMath>
       <w:r>
-        <w:t xml:space="preserve"> and of its components. We are interested in the marginal pdf over the state </w:t>
+        <w:t xml:space="preserve"> and of its comp</w:t>
+      </w:r>
+      <w:bookmarkStart w:id="2" w:name="_GoBack"/>
+      <w:bookmarkEnd w:id="2"/>
+      <w:r>
+        <w:t xml:space="preserve">onents. We are interested in the marginal pdf over the state </w:t>
       </w:r>
       <m:oMath>
         <m:sSub>
@@ -28810,7 +29281,7 @@
 </file>
 
 <file path=word/numbering.xml><?xml version="1.0" encoding="utf-8"?>
-<w:numbering xmlns:wpc="http://schemas.microsoft.com/office/word/2010/wordprocessingCanvas" xmlns:cx="http://schemas.microsoft.com/office/drawing/2014/chartex" xmlns:cx1="http://schemas.microsoft.com/office/drawing/2015/9/8/chartex" xmlns:cx2="http://schemas.microsoft.com/office/drawing/2015/10/21/chartex" xmlns:cx3="http://schemas.microsoft.com/office/drawing/2016/5/9/chartex" xmlns:cx4="http://schemas.microsoft.com/office/drawing/2016/5/10/chartex" xmlns:cx5="http://schemas.microsoft.com/office/drawing/2016/5/11/chartex" xmlns:cx6="http://schemas.microsoft.com/office/drawing/2016/5/12/chartex" xmlns:cx7="http://schemas.microsoft.com/office/drawing/2016/5/13/chartex" xmlns:cx8="http://schemas.microsoft.com/office/drawing/2016/5/14/chartex" xmlns:mc="http://schemas.openxmlformats.org/markup-compatibility/2006" xmlns:aink="http://schemas.microsoft.com/office/drawing/2016/ink" xmlns:am3d="http://schemas.microsoft.com/office/drawing/2017/model3d" xmlns:o="urn:schemas-microsoft-com:office:office" xmlns:r="http://schemas.openxmlformats.org/officeDocument/2006/relationships" xmlns:m="http://schemas.openxmlformats.org/officeDocument/2006/math" xmlns:v="urn:schemas-microsoft-com:vml" xmlns:wp14="http://schemas.microsoft.com/office/word/2010/wordprocessingDrawing" xmlns:wp="http://schemas.openxmlformats.org/drawingml/2006/wordprocessingDrawing" xmlns:w10="urn:schemas-microsoft-com:office:word" xmlns:w="http://schemas.openxmlformats.org/wordprocessingml/2006/main" xmlns:w14="http://schemas.microsoft.com/office/word/2010/wordml" xmlns:w15="http://schemas.microsoft.com/office/word/2012/wordml" xmlns:w16cex="http://schemas.microsoft.com/office/word/2018/wordml/cex" xmlns:w16cid="http://schemas.microsoft.com/office/word/2016/wordml/cid" xmlns:w16="http://schemas.microsoft.com/office/word/2018/wordml" xmlns:w16sdtdh="http://schemas.microsoft.com/office/word/2020/wordml/sdtdatahash" xmlns:w16se="http://schemas.microsoft.com/office/word/2015/wordml/symex" xmlns:wpg="http://schemas.microsoft.com/office/word/2010/wordprocessingGroup" xmlns:wpi="http://schemas.microsoft.com/office/word/2010/wordprocessingInk" xmlns:wne="http://schemas.microsoft.com/office/word/2006/wordml" xmlns:wps="http://schemas.microsoft.com/office/word/2010/wordprocessingShape" mc:Ignorable="w14 w15 w16se w16cid w16 w16cex w16sdtdh wp14">
+<w:numbering xmlns:wpc="http://schemas.microsoft.com/office/word/2010/wordprocessingCanvas" xmlns:cx="http://schemas.microsoft.com/office/drawing/2014/chartex" xmlns:cx1="http://schemas.microsoft.com/office/drawing/2015/9/8/chartex" xmlns:cx2="http://schemas.microsoft.com/office/drawing/2015/10/21/chartex" xmlns:cx3="http://schemas.microsoft.com/office/drawing/2016/5/9/chartex" xmlns:cx4="http://schemas.microsoft.com/office/drawing/2016/5/10/chartex" xmlns:cx5="http://schemas.microsoft.com/office/drawing/2016/5/11/chartex" xmlns:cx6="http://schemas.microsoft.com/office/drawing/2016/5/12/chartex" xmlns:cx7="http://schemas.microsoft.com/office/drawing/2016/5/13/chartex" xmlns:cx8="http://schemas.microsoft.com/office/drawing/2016/5/14/chartex" xmlns:mc="http://schemas.openxmlformats.org/markup-compatibility/2006" xmlns:aink="http://schemas.microsoft.com/office/drawing/2016/ink" xmlns:am3d="http://schemas.microsoft.com/office/drawing/2017/model3d" xmlns:o="urn:schemas-microsoft-com:office:office" xmlns:r="http://schemas.openxmlformats.org/officeDocument/2006/relationships" xmlns:m="http://schemas.openxmlformats.org/officeDocument/2006/math" xmlns:v="urn:schemas-microsoft-com:vml" xmlns:wp14="http://schemas.microsoft.com/office/word/2010/wordprocessingDrawing" xmlns:wp="http://schemas.openxmlformats.org/drawingml/2006/wordprocessingDrawing" xmlns:w10="urn:schemas-microsoft-com:office:word" xmlns:w="http://schemas.openxmlformats.org/wordprocessingml/2006/main" xmlns:w14="http://schemas.microsoft.com/office/word/2010/wordml" xmlns:w15="http://schemas.microsoft.com/office/word/2012/wordml" xmlns:w16cid="http://schemas.microsoft.com/office/word/2016/wordml/cid" xmlns:w16se="http://schemas.microsoft.com/office/word/2015/wordml/symex" xmlns:wpg="http://schemas.microsoft.com/office/word/2010/wordprocessingGroup" xmlns:wpi="http://schemas.microsoft.com/office/word/2010/wordprocessingInk" xmlns:wne="http://schemas.microsoft.com/office/word/2006/wordml" xmlns:wps="http://schemas.microsoft.com/office/word/2010/wordprocessingShape" mc:Ignorable="w14 w15 w16se w16cid wp14">
   <w:abstractNum w:abstractNumId="0" w15:restartNumberingAfterBreak="0">
     <w:nsid w:val="0A0C312D"/>
     <w:multiLevelType w:val="hybridMultilevel"/>
@@ -29735,7 +30206,7 @@
 </file>
 
 <file path=word/styles.xml><?xml version="1.0" encoding="utf-8"?>
-<w:styles xmlns:mc="http://schemas.openxmlformats.org/markup-compatibility/2006" xmlns:r="http://schemas.openxmlformats.org/officeDocument/2006/relationships" xmlns:w="http://schemas.openxmlformats.org/wordprocessingml/2006/main" xmlns:w14="http://schemas.microsoft.com/office/word/2010/wordml" xmlns:w15="http://schemas.microsoft.com/office/word/2012/wordml" xmlns:w16cex="http://schemas.microsoft.com/office/word/2018/wordml/cex" xmlns:w16cid="http://schemas.microsoft.com/office/word/2016/wordml/cid" xmlns:w16="http://schemas.microsoft.com/office/word/2018/wordml" xmlns:w16sdtdh="http://schemas.microsoft.com/office/word/2020/wordml/sdtdatahash" xmlns:w16se="http://schemas.microsoft.com/office/word/2015/wordml/symex" mc:Ignorable="w14 w15 w16se w16cid w16 w16cex w16sdtdh">
+<w:styles xmlns:mc="http://schemas.openxmlformats.org/markup-compatibility/2006" xmlns:r="http://schemas.openxmlformats.org/officeDocument/2006/relationships" xmlns:w="http://schemas.openxmlformats.org/wordprocessingml/2006/main" xmlns:w14="http://schemas.microsoft.com/office/word/2010/wordml" xmlns:w15="http://schemas.microsoft.com/office/word/2012/wordml" xmlns:w16cid="http://schemas.microsoft.com/office/word/2016/wordml/cid" xmlns:w16se="http://schemas.microsoft.com/office/word/2015/wordml/symex" mc:Ignorable="w14 w15 w16se w16cid">
   <w:docDefaults>
     <w:rPrDefault>
       <w:rPr>
@@ -30129,7 +30600,7 @@
     <w:lsdException w:name="Unresolved Mention" w:semiHidden="1" w:unhideWhenUsed="1"/>
     <w:lsdException w:name="Smart Link" w:semiHidden="1" w:unhideWhenUsed="1"/>
   </w:latentStyles>
-  <w:style w:type="paragraph" w:default="1" w:styleId="Normal">
+  <w:style w:type="paragraph" w:default="1" w:styleId="a">
     <w:name w:val="Normal"/>
     <w:qFormat/>
     <w:rsid w:val="00DE67FE"/>
@@ -30137,11 +30608,11 @@
       <w:bidi/>
     </w:pPr>
   </w:style>
-  <w:style w:type="paragraph" w:styleId="Heading1">
+  <w:style w:type="paragraph" w:styleId="1">
     <w:name w:val="heading 1"/>
-    <w:basedOn w:val="Normal"/>
-    <w:next w:val="Normal"/>
-    <w:link w:val="Heading1Char"/>
+    <w:basedOn w:val="a"/>
+    <w:next w:val="a"/>
+    <w:link w:val="10"/>
     <w:uiPriority w:val="9"/>
     <w:qFormat/>
     <w:rsid w:val="00DE67FE"/>
@@ -30158,11 +30629,11 @@
       <w:szCs w:val="32"/>
     </w:rPr>
   </w:style>
-  <w:style w:type="paragraph" w:styleId="Heading2">
+  <w:style w:type="paragraph" w:styleId="2">
     <w:name w:val="heading 2"/>
-    <w:basedOn w:val="Normal"/>
-    <w:next w:val="Normal"/>
-    <w:link w:val="Heading2Char"/>
+    <w:basedOn w:val="a"/>
+    <w:next w:val="a"/>
+    <w:link w:val="20"/>
     <w:uiPriority w:val="9"/>
     <w:unhideWhenUsed/>
     <w:qFormat/>
@@ -30180,11 +30651,11 @@
       <w:szCs w:val="26"/>
     </w:rPr>
   </w:style>
-  <w:style w:type="paragraph" w:styleId="Heading3">
+  <w:style w:type="paragraph" w:styleId="3">
     <w:name w:val="heading 3"/>
-    <w:basedOn w:val="Normal"/>
-    <w:next w:val="Normal"/>
-    <w:link w:val="Heading3Char"/>
+    <w:basedOn w:val="a"/>
+    <w:next w:val="a"/>
+    <w:link w:val="30"/>
     <w:uiPriority w:val="9"/>
     <w:unhideWhenUsed/>
     <w:qFormat/>
@@ -30202,13 +30673,13 @@
       <w:szCs w:val="24"/>
     </w:rPr>
   </w:style>
-  <w:style w:type="character" w:default="1" w:styleId="DefaultParagraphFont">
+  <w:style w:type="character" w:default="1" w:styleId="a0">
     <w:name w:val="Default Paragraph Font"/>
     <w:uiPriority w:val="1"/>
     <w:semiHidden/>
     <w:unhideWhenUsed/>
   </w:style>
-  <w:style w:type="table" w:default="1" w:styleId="TableNormal">
+  <w:style w:type="table" w:default="1" w:styleId="a1">
     <w:name w:val="Normal Table"/>
     <w:uiPriority w:val="99"/>
     <w:semiHidden/>
@@ -30223,17 +30694,17 @@
       </w:tblCellMar>
     </w:tblPr>
   </w:style>
-  <w:style w:type="numbering" w:default="1" w:styleId="NoList">
+  <w:style w:type="numbering" w:default="1" w:styleId="a2">
     <w:name w:val="No List"/>
     <w:uiPriority w:val="99"/>
     <w:semiHidden/>
     <w:unhideWhenUsed/>
   </w:style>
-  <w:style w:type="paragraph" w:styleId="Subtitle">
+  <w:style w:type="paragraph" w:styleId="a3">
     <w:name w:val="Subtitle"/>
-    <w:basedOn w:val="Normal"/>
-    <w:next w:val="Normal"/>
-    <w:link w:val="SubtitleChar"/>
+    <w:basedOn w:val="a"/>
+    <w:next w:val="a"/>
+    <w:link w:val="a4"/>
     <w:uiPriority w:val="11"/>
     <w:qFormat/>
     <w:rsid w:val="00DE67FE"/>
@@ -30249,10 +30720,10 @@
       <w:spacing w:val="15"/>
     </w:rPr>
   </w:style>
-  <w:style w:type="character" w:customStyle="1" w:styleId="SubtitleChar">
-    <w:name w:val="Subtitle Char"/>
-    <w:basedOn w:val="DefaultParagraphFont"/>
-    <w:link w:val="Subtitle"/>
+  <w:style w:type="character" w:customStyle="1" w:styleId="a4">
+    <w:name w:val="כותרת משנה תו"/>
+    <w:basedOn w:val="a0"/>
+    <w:link w:val="a3"/>
     <w:uiPriority w:val="11"/>
     <w:rsid w:val="00DE67FE"/>
     <w:rPr>
@@ -30261,11 +30732,11 @@
       <w:spacing w:val="15"/>
     </w:rPr>
   </w:style>
-  <w:style w:type="paragraph" w:styleId="Title">
+  <w:style w:type="paragraph" w:styleId="a5">
     <w:name w:val="Title"/>
-    <w:basedOn w:val="Normal"/>
-    <w:next w:val="Normal"/>
-    <w:link w:val="TitleChar"/>
+    <w:basedOn w:val="a"/>
+    <w:next w:val="a"/>
+    <w:link w:val="a6"/>
     <w:uiPriority w:val="10"/>
     <w:qFormat/>
     <w:rsid w:val="00DE67FE"/>
@@ -30282,10 +30753,10 @@
       <w:szCs w:val="56"/>
     </w:rPr>
   </w:style>
-  <w:style w:type="character" w:customStyle="1" w:styleId="TitleChar">
-    <w:name w:val="Title Char"/>
-    <w:basedOn w:val="DefaultParagraphFont"/>
-    <w:link w:val="Title"/>
+  <w:style w:type="character" w:customStyle="1" w:styleId="a6">
+    <w:name w:val="כותרת טקסט תו"/>
+    <w:basedOn w:val="a0"/>
+    <w:link w:val="a5"/>
     <w:uiPriority w:val="10"/>
     <w:rsid w:val="00DE67FE"/>
     <w:rPr>
@@ -30296,9 +30767,9 @@
       <w:szCs w:val="56"/>
     </w:rPr>
   </w:style>
-  <w:style w:type="table" w:styleId="TableGrid">
+  <w:style w:type="table" w:styleId="a7">
     <w:name w:val="Table Grid"/>
-    <w:basedOn w:val="TableNormal"/>
+    <w:basedOn w:val="a1"/>
     <w:uiPriority w:val="39"/>
     <w:rsid w:val="00DE67FE"/>
     <w:pPr>
@@ -30315,10 +30786,10 @@
       </w:tblBorders>
     </w:tblPr>
   </w:style>
-  <w:style w:type="character" w:customStyle="1" w:styleId="Heading1Char">
-    <w:name w:val="Heading 1 Char"/>
-    <w:basedOn w:val="DefaultParagraphFont"/>
-    <w:link w:val="Heading1"/>
+  <w:style w:type="character" w:customStyle="1" w:styleId="10">
+    <w:name w:val="כותרת 1 תו"/>
+    <w:basedOn w:val="a0"/>
+    <w:link w:val="1"/>
     <w:uiPriority w:val="9"/>
     <w:rsid w:val="00DE67FE"/>
     <w:rPr>
@@ -30328,10 +30799,10 @@
       <w:szCs w:val="32"/>
     </w:rPr>
   </w:style>
-  <w:style w:type="character" w:customStyle="1" w:styleId="Heading2Char">
-    <w:name w:val="Heading 2 Char"/>
-    <w:basedOn w:val="DefaultParagraphFont"/>
-    <w:link w:val="Heading2"/>
+  <w:style w:type="character" w:customStyle="1" w:styleId="20">
+    <w:name w:val="כותרת 2 תו"/>
+    <w:basedOn w:val="a0"/>
+    <w:link w:val="2"/>
     <w:uiPriority w:val="9"/>
     <w:rsid w:val="00DE67FE"/>
     <w:rPr>
@@ -30341,10 +30812,10 @@
       <w:szCs w:val="26"/>
     </w:rPr>
   </w:style>
-  <w:style w:type="character" w:customStyle="1" w:styleId="Heading3Char">
-    <w:name w:val="Heading 3 Char"/>
-    <w:basedOn w:val="DefaultParagraphFont"/>
-    <w:link w:val="Heading3"/>
+  <w:style w:type="character" w:customStyle="1" w:styleId="30">
+    <w:name w:val="כותרת 3 תו"/>
+    <w:basedOn w:val="a0"/>
+    <w:link w:val="3"/>
     <w:uiPriority w:val="9"/>
     <w:rsid w:val="00DE67FE"/>
     <w:rPr>
@@ -30354,9 +30825,9 @@
       <w:szCs w:val="24"/>
     </w:rPr>
   </w:style>
-  <w:style w:type="character" w:styleId="PlaceholderText">
+  <w:style w:type="character" w:styleId="a8">
     <w:name w:val="Placeholder Text"/>
-    <w:basedOn w:val="DefaultParagraphFont"/>
+    <w:basedOn w:val="a0"/>
     <w:uiPriority w:val="99"/>
     <w:semiHidden/>
     <w:rsid w:val="00DE67FE"/>
@@ -30364,9 +30835,9 @@
       <w:color w:val="808080"/>
     </w:rPr>
   </w:style>
-  <w:style w:type="paragraph" w:styleId="ListParagraph">
+  <w:style w:type="paragraph" w:styleId="a9">
     <w:name w:val="List Paragraph"/>
-    <w:basedOn w:val="Normal"/>
+    <w:basedOn w:val="a"/>
     <w:uiPriority w:val="34"/>
     <w:qFormat/>
     <w:rsid w:val="005862E2"/>
@@ -30678,7 +31149,7 @@
 </file>
 
 <file path=customXml/itemProps1.xml><?xml version="1.0" encoding="utf-8"?>
-<ds:datastoreItem xmlns:ds="http://schemas.openxmlformats.org/officeDocument/2006/customXml" ds:itemID="{5B6430A4-A67E-4B07-81AF-CB3162FA4595}">
+<ds:datastoreItem xmlns:ds="http://schemas.openxmlformats.org/officeDocument/2006/customXml" ds:itemID="{2EB749D5-C348-4038-9EA9-DC3491D70347}">
   <ds:schemaRefs>
     <ds:schemaRef ds:uri="http://schemas.openxmlformats.org/officeDocument/2006/bibliography"/>
   </ds:schemaRefs>

</xml_diff>